<commit_message>
Removed highlighted portions, description texts of SRS
</commit_message>
<xml_diff>
--- a/Documents/Deliverable drafts_&_templates/Deliverable 2/SixGuys_Deliverable_2_SRS.docx
+++ b/Documents/Deliverable drafts_&_templates/Deliverable 2/SixGuys_Deliverable_2_SRS.docx
@@ -74,8 +74,6 @@
           <w:szCs w:val="28"/>
         </w:rPr>
       </w:pPr>
-      <w:bookmarkStart w:id="0" w:name="_GoBack"/>
-      <w:bookmarkEnd w:id="0"/>
       <w:r>
         <w:rPr>
           <w:rFonts w:ascii="Arial" w:eastAsia="Arial" w:hAnsi="Arial" w:cs="Arial"/>
@@ -106,8 +104,8 @@
           <w:szCs w:val="28"/>
         </w:rPr>
       </w:pPr>
-      <w:bookmarkStart w:id="1" w:name="_gjdgxs" w:colFirst="0" w:colLast="0"/>
-      <w:bookmarkEnd w:id="1"/>
+      <w:bookmarkStart w:id="0" w:name="_gjdgxs" w:colFirst="0" w:colLast="0"/>
+      <w:bookmarkEnd w:id="0"/>
       <w:r>
         <w:rPr>
           <w:rFonts w:ascii="Arial" w:eastAsia="Arial" w:hAnsi="Arial" w:cs="Arial"/>
@@ -143,19 +141,8 @@
           <w:sz w:val="28"/>
           <w:szCs w:val="28"/>
         </w:rPr>
-        <w:t xml:space="preserve">David </w:t>
-      </w:r>
-      <w:proofErr w:type="spellStart"/>
-      <w:r>
-        <w:rPr>
-          <w:rFonts w:ascii="Arial" w:eastAsia="Arial" w:hAnsi="Arial" w:cs="Arial"/>
-          <w:b/>
-          <w:sz w:val="28"/>
-          <w:szCs w:val="28"/>
-        </w:rPr>
-        <w:t>Sincyr</w:t>
-      </w:r>
-      <w:proofErr w:type="spellEnd"/>
+        <w:t>David Sincyr</w:t>
+      </w:r>
       <w:r>
         <w:rPr>
           <w:rFonts w:ascii="Arial" w:eastAsia="Arial" w:hAnsi="Arial" w:cs="Arial"/>
@@ -473,7 +460,7 @@
           <w:r>
             <w:fldChar w:fldCharType="separate"/>
           </w:r>
-          <w:hyperlink w:anchor="_Toc34550811" w:history="1">
+          <w:hyperlink w:anchor="_Toc35329656" w:history="1">
             <w:r>
               <w:rPr>
                 <w:rStyle w:val="Hyperlink"/>
@@ -516,7 +503,7 @@
                 <w:noProof/>
                 <w:webHidden/>
               </w:rPr>
-              <w:instrText xml:space="preserve"> PAGEREF _Toc34550811 \h </w:instrText>
+              <w:instrText xml:space="preserve"> PAGEREF _Toc35329656 \h </w:instrText>
             </w:r>
             <w:r>
               <w:rPr>
@@ -561,7 +548,7 @@
               <w:szCs w:val="22"/>
             </w:rPr>
           </w:pPr>
-          <w:hyperlink w:anchor="_Toc34550812" w:history="1">
+          <w:hyperlink w:anchor="_Toc35329657" w:history="1">
             <w:r>
               <w:rPr>
                 <w:rStyle w:val="Hyperlink"/>
@@ -604,7 +591,7 @@
                 <w:noProof/>
                 <w:webHidden/>
               </w:rPr>
-              <w:instrText xml:space="preserve"> PAGEREF _Toc34550812 \h </w:instrText>
+              <w:instrText xml:space="preserve"> PAGEREF _Toc35329657 \h </w:instrText>
             </w:r>
             <w:r>
               <w:rPr>
@@ -649,7 +636,7 @@
               <w:szCs w:val="22"/>
             </w:rPr>
           </w:pPr>
-          <w:hyperlink w:anchor="_Toc34550813" w:history="1">
+          <w:hyperlink w:anchor="_Toc35329658" w:history="1">
             <w:r>
               <w:rPr>
                 <w:rStyle w:val="Hyperlink"/>
@@ -692,7 +679,7 @@
                 <w:noProof/>
                 <w:webHidden/>
               </w:rPr>
-              <w:instrText xml:space="preserve"> PAGEREF _Toc34550813 \h </w:instrText>
+              <w:instrText xml:space="preserve"> PAGEREF _Toc35329658 \h </w:instrText>
             </w:r>
             <w:r>
               <w:rPr>
@@ -737,7 +724,7 @@
               <w:szCs w:val="22"/>
             </w:rPr>
           </w:pPr>
-          <w:hyperlink w:anchor="_Toc34550814" w:history="1">
+          <w:hyperlink w:anchor="_Toc35329659" w:history="1">
             <w:r>
               <w:rPr>
                 <w:rStyle w:val="Hyperlink"/>
@@ -780,7 +767,7 @@
                 <w:noProof/>
                 <w:webHidden/>
               </w:rPr>
-              <w:instrText xml:space="preserve"> PAGEREF _Toc34550814 \h </w:instrText>
+              <w:instrText xml:space="preserve"> PAGEREF _Toc35329659 \h </w:instrText>
             </w:r>
             <w:r>
               <w:rPr>
@@ -825,7 +812,7 @@
               <w:szCs w:val="22"/>
             </w:rPr>
           </w:pPr>
-          <w:hyperlink w:anchor="_Toc34550815" w:history="1">
+          <w:hyperlink w:anchor="_Toc35329660" w:history="1">
             <w:r>
               <w:rPr>
                 <w:rStyle w:val="Hyperlink"/>
@@ -868,7 +855,7 @@
                 <w:noProof/>
                 <w:webHidden/>
               </w:rPr>
-              <w:instrText xml:space="preserve"> PAGEREF _Toc34550815 \h </w:instrText>
+              <w:instrText xml:space="preserve"> PAGEREF _Toc35329660 \h </w:instrText>
             </w:r>
             <w:r>
               <w:rPr>
@@ -913,7 +900,7 @@
               <w:szCs w:val="22"/>
             </w:rPr>
           </w:pPr>
-          <w:hyperlink w:anchor="_Toc34550816" w:history="1">
+          <w:hyperlink w:anchor="_Toc35329661" w:history="1">
             <w:r>
               <w:rPr>
                 <w:rStyle w:val="Hyperlink"/>
@@ -956,7 +943,7 @@
                 <w:noProof/>
                 <w:webHidden/>
               </w:rPr>
-              <w:instrText xml:space="preserve"> PAGEREF _Toc34550816 \h </w:instrText>
+              <w:instrText xml:space="preserve"> PAGEREF _Toc35329661 \h </w:instrText>
             </w:r>
             <w:r>
               <w:rPr>
@@ -1001,7 +988,7 @@
               <w:szCs w:val="22"/>
             </w:rPr>
           </w:pPr>
-          <w:hyperlink w:anchor="_Toc34550817" w:history="1">
+          <w:hyperlink w:anchor="_Toc35329662" w:history="1">
             <w:r>
               <w:rPr>
                 <w:rStyle w:val="Hyperlink"/>
@@ -1044,7 +1031,7 @@
                 <w:noProof/>
                 <w:webHidden/>
               </w:rPr>
-              <w:instrText xml:space="preserve"> PAGEREF _Toc34550817 \h </w:instrText>
+              <w:instrText xml:space="preserve"> PAGEREF _Toc35329662 \h </w:instrText>
             </w:r>
             <w:r>
               <w:rPr>
@@ -1089,7 +1076,7 @@
               <w:szCs w:val="22"/>
             </w:rPr>
           </w:pPr>
-          <w:hyperlink w:anchor="_Toc34550818" w:history="1">
+          <w:hyperlink w:anchor="_Toc35329663" w:history="1">
             <w:r>
               <w:rPr>
                 <w:rStyle w:val="Hyperlink"/>
@@ -1132,7 +1119,7 @@
                 <w:noProof/>
                 <w:webHidden/>
               </w:rPr>
-              <w:instrText xml:space="preserve"> PAGEREF _Toc34550818 \h </w:instrText>
+              <w:instrText xml:space="preserve"> PAGEREF _Toc35329663 \h </w:instrText>
             </w:r>
             <w:r>
               <w:rPr>
@@ -1177,7 +1164,7 @@
               <w:szCs w:val="22"/>
             </w:rPr>
           </w:pPr>
-          <w:hyperlink w:anchor="_Toc34550819" w:history="1">
+          <w:hyperlink w:anchor="_Toc35329664" w:history="1">
             <w:r>
               <w:rPr>
                 <w:rStyle w:val="Hyperlink"/>
@@ -1220,7 +1207,7 @@
                 <w:noProof/>
                 <w:webHidden/>
               </w:rPr>
-              <w:instrText xml:space="preserve"> PAGEREF _Toc34550819 \h </w:instrText>
+              <w:instrText xml:space="preserve"> PAGEREF _Toc35329664 \h </w:instrText>
             </w:r>
             <w:r>
               <w:rPr>
@@ -1265,7 +1252,7 @@
               <w:szCs w:val="22"/>
             </w:rPr>
           </w:pPr>
-          <w:hyperlink w:anchor="_Toc34550820" w:history="1">
+          <w:hyperlink w:anchor="_Toc35329665" w:history="1">
             <w:r>
               <w:rPr>
                 <w:rStyle w:val="Hyperlink"/>
@@ -1308,7 +1295,7 @@
                 <w:noProof/>
                 <w:webHidden/>
               </w:rPr>
-              <w:instrText xml:space="preserve"> PAGEREF _Toc34550820 \h </w:instrText>
+              <w:instrText xml:space="preserve"> PAGEREF _Toc35329665 \h </w:instrText>
             </w:r>
             <w:r>
               <w:rPr>
@@ -1353,7 +1340,7 @@
               <w:szCs w:val="22"/>
             </w:rPr>
           </w:pPr>
-          <w:hyperlink w:anchor="_Toc34550821" w:history="1">
+          <w:hyperlink w:anchor="_Toc35329666" w:history="1">
             <w:r>
               <w:rPr>
                 <w:rStyle w:val="Hyperlink"/>
@@ -1396,7 +1383,7 @@
                 <w:noProof/>
                 <w:webHidden/>
               </w:rPr>
-              <w:instrText xml:space="preserve"> PAGEREF _Toc34550821 \h </w:instrText>
+              <w:instrText xml:space="preserve"> PAGEREF _Toc35329666 \h </w:instrText>
             </w:r>
             <w:r>
               <w:rPr>
@@ -1441,7 +1428,7 @@
               <w:szCs w:val="22"/>
             </w:rPr>
           </w:pPr>
-          <w:hyperlink w:anchor="_Toc34550822" w:history="1">
+          <w:hyperlink w:anchor="_Toc35329667" w:history="1">
             <w:r>
               <w:rPr>
                 <w:rStyle w:val="Hyperlink"/>
@@ -1484,7 +1471,7 @@
                 <w:noProof/>
                 <w:webHidden/>
               </w:rPr>
-              <w:instrText xml:space="preserve"> PAGEREF _Toc34550822 \h </w:instrText>
+              <w:instrText xml:space="preserve"> PAGEREF _Toc35329667 \h </w:instrText>
             </w:r>
             <w:r>
               <w:rPr>
@@ -1529,7 +1516,7 @@
               <w:szCs w:val="22"/>
             </w:rPr>
           </w:pPr>
-          <w:hyperlink w:anchor="_Toc34550823" w:history="1">
+          <w:hyperlink w:anchor="_Toc35329668" w:history="1">
             <w:r>
               <w:rPr>
                 <w:rStyle w:val="Hyperlink"/>
@@ -1572,7 +1559,7 @@
                 <w:noProof/>
                 <w:webHidden/>
               </w:rPr>
-              <w:instrText xml:space="preserve"> PAGEREF _Toc34550823 \h </w:instrText>
+              <w:instrText xml:space="preserve"> PAGEREF _Toc35329668 \h </w:instrText>
             </w:r>
             <w:r>
               <w:rPr>
@@ -1617,7 +1604,7 @@
               <w:szCs w:val="22"/>
             </w:rPr>
           </w:pPr>
-          <w:hyperlink w:anchor="_Toc34550824" w:history="1">
+          <w:hyperlink w:anchor="_Toc35329669" w:history="1">
             <w:r>
               <w:rPr>
                 <w:rStyle w:val="Hyperlink"/>
@@ -1660,7 +1647,7 @@
                 <w:noProof/>
                 <w:webHidden/>
               </w:rPr>
-              <w:instrText xml:space="preserve"> PAGEREF _Toc34550824 \h </w:instrText>
+              <w:instrText xml:space="preserve"> PAGEREF _Toc35329669 \h </w:instrText>
             </w:r>
             <w:r>
               <w:rPr>
@@ -1705,7 +1692,7 @@
               <w:szCs w:val="22"/>
             </w:rPr>
           </w:pPr>
-          <w:hyperlink w:anchor="_Toc34550825" w:history="1">
+          <w:hyperlink w:anchor="_Toc35329670" w:history="1">
             <w:r>
               <w:rPr>
                 <w:rStyle w:val="Hyperlink"/>
@@ -1748,7 +1735,7 @@
                 <w:noProof/>
                 <w:webHidden/>
               </w:rPr>
-              <w:instrText xml:space="preserve"> PAGEREF _Toc34550825 \h </w:instrText>
+              <w:instrText xml:space="preserve"> PAGEREF _Toc35329670 \h </w:instrText>
             </w:r>
             <w:r>
               <w:rPr>
@@ -1793,12 +1780,11 @@
               <w:szCs w:val="22"/>
             </w:rPr>
           </w:pPr>
-          <w:hyperlink w:anchor="_Toc34550826" w:history="1">
+          <w:hyperlink w:anchor="_Toc35329671" w:history="1">
             <w:r>
               <w:rPr>
                 <w:rStyle w:val="Hyperlink"/>
                 <w:noProof/>
-                <w:highlight w:val="yellow"/>
               </w:rPr>
               <w:t>3.1</w:t>
             </w:r>
@@ -1815,7 +1801,6 @@
               <w:rPr>
                 <w:rStyle w:val="Hyperlink"/>
                 <w:noProof/>
-                <w:highlight w:val="yellow"/>
               </w:rPr>
               <w:t>User Interfaces</w:t>
             </w:r>
@@ -1838,7 +1823,7 @@
                 <w:noProof/>
                 <w:webHidden/>
               </w:rPr>
-              <w:instrText xml:space="preserve"> PAGEREF _Toc34550826 \h </w:instrText>
+              <w:instrText xml:space="preserve"> PAGEREF _Toc35329671 \h </w:instrText>
             </w:r>
             <w:r>
               <w:rPr>
@@ -1883,12 +1868,11 @@
               <w:szCs w:val="22"/>
             </w:rPr>
           </w:pPr>
-          <w:hyperlink w:anchor="_Toc34550827" w:history="1">
+          <w:hyperlink w:anchor="_Toc35329672" w:history="1">
             <w:r>
               <w:rPr>
                 <w:rStyle w:val="Hyperlink"/>
                 <w:noProof/>
-                <w:highlight w:val="yellow"/>
               </w:rPr>
               <w:t>3.2</w:t>
             </w:r>
@@ -1905,7 +1889,6 @@
               <w:rPr>
                 <w:rStyle w:val="Hyperlink"/>
                 <w:noProof/>
-                <w:highlight w:val="yellow"/>
               </w:rPr>
               <w:t>Hardware Interfaces</w:t>
             </w:r>
@@ -1928,7 +1911,7 @@
                 <w:noProof/>
                 <w:webHidden/>
               </w:rPr>
-              <w:instrText xml:space="preserve"> PAGEREF _Toc34550827 \h </w:instrText>
+              <w:instrText xml:space="preserve"> PAGEREF _Toc35329672 \h </w:instrText>
             </w:r>
             <w:r>
               <w:rPr>
@@ -1973,12 +1956,11 @@
               <w:szCs w:val="22"/>
             </w:rPr>
           </w:pPr>
-          <w:hyperlink w:anchor="_Toc34550828" w:history="1">
+          <w:hyperlink w:anchor="_Toc35329673" w:history="1">
             <w:r>
               <w:rPr>
                 <w:rStyle w:val="Hyperlink"/>
                 <w:noProof/>
-                <w:highlight w:val="yellow"/>
               </w:rPr>
               <w:t>3.3</w:t>
             </w:r>
@@ -1995,7 +1977,6 @@
               <w:rPr>
                 <w:rStyle w:val="Hyperlink"/>
                 <w:noProof/>
-                <w:highlight w:val="yellow"/>
               </w:rPr>
               <w:t>Software Interfaces</w:t>
             </w:r>
@@ -2018,7 +1999,7 @@
                 <w:noProof/>
                 <w:webHidden/>
               </w:rPr>
-              <w:instrText xml:space="preserve"> PAGEREF _Toc34550828 \h </w:instrText>
+              <w:instrText xml:space="preserve"> PAGEREF _Toc35329673 \h </w:instrText>
             </w:r>
             <w:r>
               <w:rPr>
@@ -2063,12 +2044,11 @@
               <w:szCs w:val="22"/>
             </w:rPr>
           </w:pPr>
-          <w:hyperlink w:anchor="_Toc34550829" w:history="1">
+          <w:hyperlink w:anchor="_Toc35329674" w:history="1">
             <w:r>
               <w:rPr>
                 <w:rStyle w:val="Hyperlink"/>
                 <w:noProof/>
-                <w:highlight w:val="yellow"/>
               </w:rPr>
               <w:t>3.4</w:t>
             </w:r>
@@ -2085,7 +2065,6 @@
               <w:rPr>
                 <w:rStyle w:val="Hyperlink"/>
                 <w:noProof/>
-                <w:highlight w:val="yellow"/>
               </w:rPr>
               <w:t>Communications Interfaces</w:t>
             </w:r>
@@ -2108,7 +2087,7 @@
                 <w:noProof/>
                 <w:webHidden/>
               </w:rPr>
-              <w:instrText xml:space="preserve"> PAGEREF _Toc34550829 \h </w:instrText>
+              <w:instrText xml:space="preserve"> PAGEREF _Toc35329674 \h </w:instrText>
             </w:r>
             <w:r>
               <w:rPr>
@@ -2128,7 +2107,7 @@
                 <w:noProof/>
                 <w:webHidden/>
               </w:rPr>
-              <w:t>5</w:t>
+              <w:t>4</w:t>
             </w:r>
             <w:r>
               <w:rPr>
@@ -2153,7 +2132,7 @@
               <w:szCs w:val="22"/>
             </w:rPr>
           </w:pPr>
-          <w:hyperlink w:anchor="_Toc34550830" w:history="1">
+          <w:hyperlink w:anchor="_Toc35329675" w:history="1">
             <w:r>
               <w:rPr>
                 <w:rStyle w:val="Hyperlink"/>
@@ -2196,7 +2175,7 @@
                 <w:noProof/>
                 <w:webHidden/>
               </w:rPr>
-              <w:instrText xml:space="preserve"> PAGEREF _Toc34550830 \h </w:instrText>
+              <w:instrText xml:space="preserve"> PAGEREF _Toc35329675 \h </w:instrText>
             </w:r>
             <w:r>
               <w:rPr>
@@ -2241,7 +2220,7 @@
               <w:szCs w:val="22"/>
             </w:rPr>
           </w:pPr>
-          <w:hyperlink w:anchor="_Toc34550831" w:history="1">
+          <w:hyperlink w:anchor="_Toc35329676" w:history="1">
             <w:r>
               <w:rPr>
                 <w:rStyle w:val="Hyperlink"/>
@@ -2284,7 +2263,7 @@
                 <w:noProof/>
                 <w:webHidden/>
               </w:rPr>
-              <w:instrText xml:space="preserve"> PAGEREF _Toc34550831 \h </w:instrText>
+              <w:instrText xml:space="preserve"> PAGEREF _Toc35329676 \h </w:instrText>
             </w:r>
             <w:r>
               <w:rPr>
@@ -2329,7 +2308,7 @@
               <w:szCs w:val="22"/>
             </w:rPr>
           </w:pPr>
-          <w:hyperlink w:anchor="_Toc34550832" w:history="1">
+          <w:hyperlink w:anchor="_Toc35329677" w:history="1">
             <w:r>
               <w:rPr>
                 <w:rStyle w:val="Hyperlink"/>
@@ -2372,7 +2351,7 @@
                 <w:noProof/>
                 <w:webHidden/>
               </w:rPr>
-              <w:instrText xml:space="preserve"> PAGEREF _Toc34550832 \h </w:instrText>
+              <w:instrText xml:space="preserve"> PAGEREF _Toc35329677 \h </w:instrText>
             </w:r>
             <w:r>
               <w:rPr>
@@ -2392,7 +2371,7 @@
                 <w:noProof/>
                 <w:webHidden/>
               </w:rPr>
-              <w:t>6</w:t>
+              <w:t>5</w:t>
             </w:r>
             <w:r>
               <w:rPr>
@@ -2417,7 +2396,7 @@
               <w:szCs w:val="22"/>
             </w:rPr>
           </w:pPr>
-          <w:hyperlink w:anchor="_Toc34550833" w:history="1">
+          <w:hyperlink w:anchor="_Toc35329678" w:history="1">
             <w:r>
               <w:rPr>
                 <w:rStyle w:val="Hyperlink"/>
@@ -2438,7 +2417,6 @@
               <w:rPr>
                 <w:rStyle w:val="Hyperlink"/>
                 <w:noProof/>
-                <w:highlight w:val="yellow"/>
               </w:rPr>
               <w:t>Other Nonfunctional Requirements</w:t>
             </w:r>
@@ -2461,7 +2439,7 @@
                 <w:noProof/>
                 <w:webHidden/>
               </w:rPr>
-              <w:instrText xml:space="preserve"> PAGEREF _Toc34550833 \h </w:instrText>
+              <w:instrText xml:space="preserve"> PAGEREF _Toc35329678 \h </w:instrText>
             </w:r>
             <w:r>
               <w:rPr>
@@ -2481,7 +2459,7 @@
                 <w:noProof/>
                 <w:webHidden/>
               </w:rPr>
-              <w:t>7</w:t>
+              <w:t>6</w:t>
             </w:r>
             <w:r>
               <w:rPr>
@@ -2506,7 +2484,7 @@
               <w:szCs w:val="22"/>
             </w:rPr>
           </w:pPr>
-          <w:hyperlink w:anchor="_Toc34550834" w:history="1">
+          <w:hyperlink w:anchor="_Toc35329679" w:history="1">
             <w:r>
               <w:rPr>
                 <w:rStyle w:val="Hyperlink"/>
@@ -2549,7 +2527,7 @@
                 <w:noProof/>
                 <w:webHidden/>
               </w:rPr>
-              <w:instrText xml:space="preserve"> PAGEREF _Toc34550834 \h </w:instrText>
+              <w:instrText xml:space="preserve"> PAGEREF _Toc35329679 \h </w:instrText>
             </w:r>
             <w:r>
               <w:rPr>
@@ -2569,7 +2547,7 @@
                 <w:noProof/>
                 <w:webHidden/>
               </w:rPr>
-              <w:t>7</w:t>
+              <w:t>6</w:t>
             </w:r>
             <w:r>
               <w:rPr>
@@ -2594,7 +2572,7 @@
               <w:szCs w:val="22"/>
             </w:rPr>
           </w:pPr>
-          <w:hyperlink w:anchor="_Toc34550835" w:history="1">
+          <w:hyperlink w:anchor="_Toc35329680" w:history="1">
             <w:r>
               <w:rPr>
                 <w:rStyle w:val="Hyperlink"/>
@@ -2615,7 +2593,6 @@
               <w:rPr>
                 <w:rStyle w:val="Hyperlink"/>
                 <w:noProof/>
-                <w:highlight w:val="yellow"/>
               </w:rPr>
               <w:t>Safety Requirements</w:t>
             </w:r>
@@ -2638,7 +2615,7 @@
                 <w:noProof/>
                 <w:webHidden/>
               </w:rPr>
-              <w:instrText xml:space="preserve"> PAGEREF _Toc34550835 \h </w:instrText>
+              <w:instrText xml:space="preserve"> PAGEREF _Toc35329680 \h </w:instrText>
             </w:r>
             <w:r>
               <w:rPr>
@@ -2658,7 +2635,7 @@
                 <w:noProof/>
                 <w:webHidden/>
               </w:rPr>
-              <w:t>7</w:t>
+              <w:t>6</w:t>
             </w:r>
             <w:r>
               <w:rPr>
@@ -2683,7 +2660,7 @@
               <w:szCs w:val="22"/>
             </w:rPr>
           </w:pPr>
-          <w:hyperlink w:anchor="_Toc34550836" w:history="1">
+          <w:hyperlink w:anchor="_Toc35329681" w:history="1">
             <w:r>
               <w:rPr>
                 <w:rStyle w:val="Hyperlink"/>
@@ -2704,7 +2681,6 @@
               <w:rPr>
                 <w:rStyle w:val="Hyperlink"/>
                 <w:noProof/>
-                <w:highlight w:val="yellow"/>
               </w:rPr>
               <w:t>Security Requirements</w:t>
             </w:r>
@@ -2727,7 +2703,7 @@
                 <w:noProof/>
                 <w:webHidden/>
               </w:rPr>
-              <w:instrText xml:space="preserve"> PAGEREF _Toc34550836 \h </w:instrText>
+              <w:instrText xml:space="preserve"> PAGEREF _Toc35329681 \h </w:instrText>
             </w:r>
             <w:r>
               <w:rPr>
@@ -2747,7 +2723,7 @@
                 <w:noProof/>
                 <w:webHidden/>
               </w:rPr>
-              <w:t>7</w:t>
+              <w:t>6</w:t>
             </w:r>
             <w:r>
               <w:rPr>
@@ -2772,7 +2748,7 @@
               <w:szCs w:val="22"/>
             </w:rPr>
           </w:pPr>
-          <w:hyperlink w:anchor="_Toc34550837" w:history="1">
+          <w:hyperlink w:anchor="_Toc35329682" w:history="1">
             <w:r>
               <w:rPr>
                 <w:rStyle w:val="Hyperlink"/>
@@ -2794,7 +2770,7 @@
                 <w:rStyle w:val="Hyperlink"/>
                 <w:noProof/>
               </w:rPr>
-              <w:t>Software Quality Attributes</w:t>
+              <w:t>oftware Quality Attributes</w:t>
             </w:r>
             <w:r>
               <w:rPr>
@@ -2815,7 +2791,7 @@
                 <w:noProof/>
                 <w:webHidden/>
               </w:rPr>
-              <w:instrText xml:space="preserve"> PAGEREF _Toc34550837 \h </w:instrText>
+              <w:instrText xml:space="preserve"> PAGEREF _Toc35329682 \h </w:instrText>
             </w:r>
             <w:r>
               <w:rPr>
@@ -2835,7 +2811,7 @@
                 <w:noProof/>
                 <w:webHidden/>
               </w:rPr>
-              <w:t>8</w:t>
+              <w:t>7</w:t>
             </w:r>
             <w:r>
               <w:rPr>
@@ -2860,7 +2836,7 @@
               <w:szCs w:val="22"/>
             </w:rPr>
           </w:pPr>
-          <w:hyperlink w:anchor="_Toc34550838" w:history="1">
+          <w:hyperlink w:anchor="_Toc35329683" w:history="1">
             <w:r>
               <w:rPr>
                 <w:rStyle w:val="Hyperlink"/>
@@ -2903,7 +2879,7 @@
                 <w:noProof/>
                 <w:webHidden/>
               </w:rPr>
-              <w:instrText xml:space="preserve"> PAGEREF _Toc34550838 \h </w:instrText>
+              <w:instrText xml:space="preserve"> PAGEREF _Toc35329683 \h </w:instrText>
             </w:r>
             <w:r>
               <w:rPr>
@@ -2923,7 +2899,7 @@
                 <w:noProof/>
                 <w:webHidden/>
               </w:rPr>
-              <w:t>8</w:t>
+              <w:t>7</w:t>
             </w:r>
             <w:r>
               <w:rPr>
@@ -2948,7 +2924,7 @@
               <w:szCs w:val="22"/>
             </w:rPr>
           </w:pPr>
-          <w:hyperlink w:anchor="_Toc34550839" w:history="1">
+          <w:hyperlink w:anchor="_Toc35329684" w:history="1">
             <w:r>
               <w:rPr>
                 <w:rStyle w:val="Hyperlink"/>
@@ -2991,7 +2967,7 @@
                 <w:noProof/>
                 <w:webHidden/>
               </w:rPr>
-              <w:instrText xml:space="preserve"> PAGEREF _Toc34550839 \h </w:instrText>
+              <w:instrText xml:space="preserve"> PAGEREF _Toc35329684 \h </w:instrText>
             </w:r>
             <w:r>
               <w:rPr>
@@ -3011,7 +2987,7 @@
                 <w:noProof/>
                 <w:webHidden/>
               </w:rPr>
-              <w:t>8</w:t>
+              <w:t>7</w:t>
             </w:r>
             <w:r>
               <w:rPr>
@@ -3226,16 +3202,11 @@
             <w:r>
               <w:t xml:space="preserve">David </w:t>
             </w:r>
-            <w:proofErr w:type="spellStart"/>
             <w:r>
               <w:t>S</w:t>
             </w:r>
             <w:r>
-              <w:t>incyr</w:t>
-            </w:r>
-            <w:proofErr w:type="spellEnd"/>
-            <w:r>
-              <w:t>/</w:t>
+              <w:t>incyr/</w:t>
             </w:r>
           </w:p>
           <w:p>
@@ -3394,8 +3365,8 @@
           </w:cols>
         </w:sectPr>
       </w:pPr>
-      <w:bookmarkStart w:id="2" w:name="_1fob9te" w:colFirst="0" w:colLast="0"/>
-      <w:bookmarkEnd w:id="2"/>
+      <w:bookmarkStart w:id="1" w:name="_1fob9te" w:colFirst="0" w:colLast="0"/>
+      <w:bookmarkEnd w:id="1"/>
     </w:p>
     <w:p>
       <w:pPr>
@@ -3405,14 +3376,14 @@
           <w:numId w:val="1"/>
         </w:numPr>
       </w:pPr>
-      <w:bookmarkStart w:id="3" w:name="_Toc33340425"/>
-      <w:bookmarkStart w:id="4" w:name="_Toc34550811"/>
+      <w:bookmarkStart w:id="2" w:name="_Toc33340425"/>
+      <w:bookmarkStart w:id="3" w:name="_Toc35329656"/>
       <w:r>
         <w:lastRenderedPageBreak/>
         <w:t>Introduction</w:t>
       </w:r>
+      <w:bookmarkEnd w:id="2"/>
       <w:bookmarkEnd w:id="3"/>
-      <w:bookmarkEnd w:id="4"/>
     </w:p>
     <w:p>
       <w:pPr>
@@ -3422,15 +3393,15 @@
           <w:numId w:val="1"/>
         </w:numPr>
       </w:pPr>
-      <w:bookmarkStart w:id="5" w:name="_3znysh7" w:colFirst="0" w:colLast="0"/>
-      <w:bookmarkStart w:id="6" w:name="_Toc33340426"/>
-      <w:bookmarkStart w:id="7" w:name="_Toc34550812"/>
+      <w:bookmarkStart w:id="4" w:name="_3znysh7" w:colFirst="0" w:colLast="0"/>
+      <w:bookmarkStart w:id="5" w:name="_Toc33340426"/>
+      <w:bookmarkStart w:id="6" w:name="_Toc35329657"/>
+      <w:bookmarkEnd w:id="4"/>
+      <w:r>
+        <w:t>Purpose</w:t>
+      </w:r>
       <w:bookmarkEnd w:id="5"/>
-      <w:r>
-        <w:t>Purpose</w:t>
-      </w:r>
       <w:bookmarkEnd w:id="6"/>
-      <w:bookmarkEnd w:id="7"/>
       <w:r>
         <w:t xml:space="preserve"> </w:t>
       </w:r>
@@ -3458,13 +3429,13 @@
           <w:numId w:val="1"/>
         </w:numPr>
       </w:pPr>
-      <w:bookmarkStart w:id="8" w:name="_Toc33340427"/>
-      <w:bookmarkStart w:id="9" w:name="_Toc34550813"/>
+      <w:bookmarkStart w:id="7" w:name="_Toc33340427"/>
+      <w:bookmarkStart w:id="8" w:name="_Toc35329658"/>
       <w:r>
         <w:t>Document Conventions</w:t>
       </w:r>
+      <w:bookmarkEnd w:id="7"/>
       <w:bookmarkEnd w:id="8"/>
-      <w:bookmarkEnd w:id="9"/>
     </w:p>
     <w:p>
       <w:pPr>
@@ -3492,15 +3463,15 @@
           <w:numId w:val="1"/>
         </w:numPr>
       </w:pPr>
-      <w:bookmarkStart w:id="10" w:name="_tyjcwt" w:colFirst="0" w:colLast="0"/>
-      <w:bookmarkStart w:id="11" w:name="_Toc33340428"/>
-      <w:bookmarkStart w:id="12" w:name="_Toc34550814"/>
+      <w:bookmarkStart w:id="9" w:name="_tyjcwt" w:colFirst="0" w:colLast="0"/>
+      <w:bookmarkStart w:id="10" w:name="_Toc33340428"/>
+      <w:bookmarkStart w:id="11" w:name="_Toc35329659"/>
+      <w:bookmarkEnd w:id="9"/>
+      <w:r>
+        <w:t>Intended Audience and Reading Suggestions</w:t>
+      </w:r>
       <w:bookmarkEnd w:id="10"/>
-      <w:r>
-        <w:t>Intended Audience and Reading Suggestions</w:t>
-      </w:r>
       <w:bookmarkEnd w:id="11"/>
-      <w:bookmarkEnd w:id="12"/>
     </w:p>
     <w:p>
       <w:pPr>
@@ -3521,8 +3492,8 @@
           <w:szCs w:val="22"/>
         </w:rPr>
       </w:pPr>
-      <w:bookmarkStart w:id="13" w:name="_3dy6vkm" w:colFirst="0" w:colLast="0"/>
-      <w:bookmarkEnd w:id="13"/>
+      <w:bookmarkStart w:id="12" w:name="_3dy6vkm" w:colFirst="0" w:colLast="0"/>
+      <w:bookmarkEnd w:id="12"/>
       <w:r>
         <w:t>This i</w:t>
       </w:r>
@@ -3567,13 +3538,13 @@
           <w:numId w:val="1"/>
         </w:numPr>
       </w:pPr>
-      <w:bookmarkStart w:id="14" w:name="_Toc33340429"/>
-      <w:bookmarkStart w:id="15" w:name="_Toc34550815"/>
+      <w:bookmarkStart w:id="13" w:name="_Toc33340429"/>
+      <w:bookmarkStart w:id="14" w:name="_Toc35329660"/>
       <w:r>
         <w:t>Product Scope</w:t>
       </w:r>
+      <w:bookmarkEnd w:id="13"/>
       <w:bookmarkEnd w:id="14"/>
-      <w:bookmarkEnd w:id="15"/>
     </w:p>
     <w:p>
       <w:pPr>
@@ -3587,8 +3558,8 @@
           <w:szCs w:val="22"/>
         </w:rPr>
       </w:pPr>
-      <w:bookmarkStart w:id="16" w:name="_1t3h5sf" w:colFirst="0" w:colLast="0"/>
-      <w:bookmarkEnd w:id="16"/>
+      <w:bookmarkStart w:id="15" w:name="_1t3h5sf" w:colFirst="0" w:colLast="0"/>
+      <w:bookmarkEnd w:id="15"/>
       <w:r>
         <w:t>Burger Breakout is a standalone gaming application on a personal computer designed for all. The aim of the project is to develop a gaming application for children but can be enjoyed by all ages that is centered around a Five Guys</w:t>
       </w:r>
@@ -3643,13 +3614,13 @@
           <w:numId w:val="1"/>
         </w:numPr>
       </w:pPr>
-      <w:bookmarkStart w:id="17" w:name="_Toc33340430"/>
-      <w:bookmarkStart w:id="18" w:name="_Toc34550816"/>
+      <w:bookmarkStart w:id="16" w:name="_Toc33340430"/>
+      <w:bookmarkStart w:id="17" w:name="_Toc35329661"/>
       <w:r>
         <w:t>References</w:t>
       </w:r>
+      <w:bookmarkEnd w:id="16"/>
       <w:bookmarkEnd w:id="17"/>
-      <w:bookmarkEnd w:id="18"/>
     </w:p>
     <w:p>
       <w:pPr>
@@ -3738,13 +3709,13 @@
           <w:numId w:val="1"/>
         </w:numPr>
       </w:pPr>
-      <w:bookmarkStart w:id="19" w:name="_Toc33340431"/>
-      <w:bookmarkStart w:id="20" w:name="_Toc34550817"/>
+      <w:bookmarkStart w:id="18" w:name="_Toc33340431"/>
+      <w:bookmarkStart w:id="19" w:name="_Toc35329662"/>
       <w:r>
         <w:t>Overall Description</w:t>
       </w:r>
+      <w:bookmarkEnd w:id="18"/>
       <w:bookmarkEnd w:id="19"/>
-      <w:bookmarkEnd w:id="20"/>
     </w:p>
     <w:p>
       <w:pPr>
@@ -3754,15 +3725,15 @@
           <w:numId w:val="1"/>
         </w:numPr>
       </w:pPr>
-      <w:bookmarkStart w:id="21" w:name="_2s8eyo1" w:colFirst="0" w:colLast="0"/>
-      <w:bookmarkStart w:id="22" w:name="_Toc33340432"/>
-      <w:bookmarkStart w:id="23" w:name="_Toc34550818"/>
+      <w:bookmarkStart w:id="20" w:name="_2s8eyo1" w:colFirst="0" w:colLast="0"/>
+      <w:bookmarkStart w:id="21" w:name="_Toc33340432"/>
+      <w:bookmarkStart w:id="22" w:name="_Toc35329663"/>
+      <w:bookmarkEnd w:id="20"/>
+      <w:r>
+        <w:t>Product Perspective</w:t>
+      </w:r>
       <w:bookmarkEnd w:id="21"/>
-      <w:r>
-        <w:t>Product Perspective</w:t>
-      </w:r>
       <w:bookmarkEnd w:id="22"/>
-      <w:bookmarkEnd w:id="23"/>
     </w:p>
     <w:p>
       <w:pPr>
@@ -3783,8 +3754,8 @@
           <w:szCs w:val="22"/>
         </w:rPr>
       </w:pPr>
-      <w:bookmarkStart w:id="24" w:name="_17dp8vu" w:colFirst="0" w:colLast="0"/>
-      <w:bookmarkEnd w:id="24"/>
+      <w:bookmarkStart w:id="23" w:name="_17dp8vu" w:colFirst="0" w:colLast="0"/>
+      <w:bookmarkEnd w:id="23"/>
       <w:r>
         <w:t>Burger Breakout is a new, self-contained, standalone gaming application and is designed to run on personal computers. The only requirements for the user are to have a personal and functional keyboard.</w:t>
       </w:r>
@@ -3797,13 +3768,13 @@
           <w:numId w:val="1"/>
         </w:numPr>
       </w:pPr>
-      <w:bookmarkStart w:id="25" w:name="_Toc33340433"/>
-      <w:bookmarkStart w:id="26" w:name="_Toc34550819"/>
+      <w:bookmarkStart w:id="24" w:name="_Toc33340433"/>
+      <w:bookmarkStart w:id="25" w:name="_Toc35329664"/>
       <w:r>
         <w:t>Product Functions</w:t>
       </w:r>
+      <w:bookmarkEnd w:id="24"/>
       <w:bookmarkEnd w:id="25"/>
-      <w:bookmarkEnd w:id="26"/>
     </w:p>
     <w:p>
       <w:pPr>
@@ -3821,8 +3792,8 @@
         </w:pBdr>
         <w:jc w:val="both"/>
       </w:pPr>
-      <w:bookmarkStart w:id="27" w:name="_3rdcrjn" w:colFirst="0" w:colLast="0"/>
-      <w:bookmarkEnd w:id="27"/>
+      <w:bookmarkStart w:id="26" w:name="_3rdcrjn" w:colFirst="0" w:colLast="0"/>
+      <w:bookmarkEnd w:id="26"/>
       <w:r>
         <w:t>Burger Breakout shall be designed as a two-dimensional side scroller personal computer gaming application.</w:t>
       </w:r>
@@ -3875,13 +3846,13 @@
           <w:numId w:val="1"/>
         </w:numPr>
       </w:pPr>
-      <w:bookmarkStart w:id="28" w:name="_Toc33340434"/>
-      <w:bookmarkStart w:id="29" w:name="_Toc34550820"/>
+      <w:bookmarkStart w:id="27" w:name="_Toc33340434"/>
+      <w:bookmarkStart w:id="28" w:name="_Toc35329665"/>
       <w:r>
         <w:t>User Classes and Characteristics</w:t>
       </w:r>
+      <w:bookmarkEnd w:id="27"/>
       <w:bookmarkEnd w:id="28"/>
-      <w:bookmarkEnd w:id="29"/>
     </w:p>
     <w:p>
       <w:pPr>
@@ -3902,8 +3873,8 @@
           <w:szCs w:val="22"/>
         </w:rPr>
       </w:pPr>
-      <w:bookmarkStart w:id="30" w:name="_26in1rg" w:colFirst="0" w:colLast="0"/>
-      <w:bookmarkEnd w:id="30"/>
+      <w:bookmarkStart w:id="29" w:name="_26in1rg" w:colFirst="0" w:colLast="0"/>
+      <w:bookmarkEnd w:id="29"/>
       <w:r>
         <w:t>The class of users for Burger Breakout is children. This class of children has been divided into two subclasses of novice and frequent players. The novice players do not have little to no experience and will require more guidance than the frequent players with hints and suggestions. The frequent players will have more insight and experience into gameplay. It is important to satisfy the novice user class so that they are more likely to continue playing Burger Breakout if they get frustrated during a certain part of the game.</w:t>
       </w:r>
@@ -3916,13 +3887,13 @@
           <w:numId w:val="1"/>
         </w:numPr>
       </w:pPr>
-      <w:bookmarkStart w:id="31" w:name="_Toc33340435"/>
-      <w:bookmarkStart w:id="32" w:name="_Toc34550821"/>
+      <w:bookmarkStart w:id="30" w:name="_Toc33340435"/>
+      <w:bookmarkStart w:id="31" w:name="_Toc35329666"/>
       <w:r>
         <w:t>Operating Environment</w:t>
       </w:r>
+      <w:bookmarkEnd w:id="30"/>
       <w:bookmarkEnd w:id="31"/>
-      <w:bookmarkEnd w:id="32"/>
     </w:p>
     <w:p>
       <w:pPr>
@@ -3943,8 +3914,8 @@
           <w:szCs w:val="22"/>
         </w:rPr>
       </w:pPr>
-      <w:bookmarkStart w:id="33" w:name="_lnxbz9" w:colFirst="0" w:colLast="0"/>
-      <w:bookmarkEnd w:id="33"/>
+      <w:bookmarkStart w:id="32" w:name="_lnxbz9" w:colFirst="0" w:colLast="0"/>
+      <w:bookmarkEnd w:id="32"/>
       <w:r>
         <w:t>The environment which the software will operate in is Windows OS. Specifically, the software will target Windows 10, but</w:t>
       </w:r>
@@ -3960,13 +3931,13 @@
           <w:numId w:val="1"/>
         </w:numPr>
       </w:pPr>
-      <w:bookmarkStart w:id="34" w:name="_Toc33340436"/>
-      <w:bookmarkStart w:id="35" w:name="_Toc34550822"/>
+      <w:bookmarkStart w:id="33" w:name="_Toc33340436"/>
+      <w:bookmarkStart w:id="34" w:name="_Toc35329667"/>
       <w:r>
         <w:t>Design and Implementation Constraints</w:t>
       </w:r>
+      <w:bookmarkEnd w:id="33"/>
       <w:bookmarkEnd w:id="34"/>
-      <w:bookmarkEnd w:id="35"/>
     </w:p>
     <w:p>
       <w:pPr>
@@ -3987,8 +3958,8 @@
           <w:szCs w:val="22"/>
         </w:rPr>
       </w:pPr>
-      <w:bookmarkStart w:id="36" w:name="_35nkun2" w:colFirst="0" w:colLast="0"/>
-      <w:bookmarkEnd w:id="36"/>
+      <w:bookmarkStart w:id="35" w:name="_35nkun2" w:colFirst="0" w:colLast="0"/>
+      <w:bookmarkEnd w:id="35"/>
       <w:r>
         <w:t>There are currently no design or implementation restraints.</w:t>
       </w:r>
@@ -4001,14 +3972,14 @@
           <w:numId w:val="1"/>
         </w:numPr>
       </w:pPr>
-      <w:bookmarkStart w:id="37" w:name="_Toc33340437"/>
-      <w:bookmarkStart w:id="38" w:name="_Toc34550823"/>
+      <w:bookmarkStart w:id="36" w:name="_Toc33340437"/>
+      <w:bookmarkStart w:id="37" w:name="_Toc35329668"/>
       <w:r>
         <w:lastRenderedPageBreak/>
         <w:t>User Documentation</w:t>
       </w:r>
+      <w:bookmarkEnd w:id="36"/>
       <w:bookmarkEnd w:id="37"/>
-      <w:bookmarkEnd w:id="38"/>
     </w:p>
     <w:p>
       <w:pPr>
@@ -4022,8 +3993,8 @@
         <w:ind w:left="720"/>
         <w:jc w:val="both"/>
       </w:pPr>
-      <w:bookmarkStart w:id="39" w:name="_1ksv4uv" w:colFirst="0" w:colLast="0"/>
-      <w:bookmarkEnd w:id="39"/>
+      <w:bookmarkStart w:id="38" w:name="_1ksv4uv" w:colFirst="0" w:colLast="0"/>
+      <w:bookmarkEnd w:id="38"/>
       <w:r>
         <w:t>User documentation will include a help section for the user providing complete instructions of Burger Breakout gameplay and suggestions and hints for beating certain bosses at the end of levels.</w:t>
       </w:r>
@@ -4036,13 +4007,13 @@
           <w:numId w:val="1"/>
         </w:numPr>
       </w:pPr>
-      <w:bookmarkStart w:id="40" w:name="_Toc33340438"/>
-      <w:bookmarkStart w:id="41" w:name="_Toc34550824"/>
+      <w:bookmarkStart w:id="39" w:name="_Toc33340438"/>
+      <w:bookmarkStart w:id="40" w:name="_Toc35329669"/>
       <w:r>
         <w:t>Assumptions and Dependencies</w:t>
       </w:r>
+      <w:bookmarkEnd w:id="39"/>
       <w:bookmarkEnd w:id="40"/>
-      <w:bookmarkEnd w:id="41"/>
     </w:p>
     <w:p>
       <w:pPr>
@@ -4063,8 +4034,8 @@
           <w:szCs w:val="22"/>
         </w:rPr>
       </w:pPr>
-      <w:bookmarkStart w:id="42" w:name="_44sinio" w:colFirst="0" w:colLast="0"/>
-      <w:bookmarkEnd w:id="42"/>
+      <w:bookmarkStart w:id="41" w:name="_44sinio" w:colFirst="0" w:colLast="0"/>
+      <w:bookmarkEnd w:id="41"/>
       <w:r>
         <w:t>Burger Breakout assumes and depends on the existence and reliability of a functioning Windows OS and functioning keyboard attached to that OS.</w:t>
       </w:r>
@@ -4077,22 +4048,13 @@
           <w:numId w:val="1"/>
         </w:numPr>
       </w:pPr>
-      <w:bookmarkStart w:id="43" w:name="_Toc33340439"/>
-      <w:bookmarkStart w:id="44" w:name="_Toc34550825"/>
-      <w:commentRangeStart w:id="45"/>
+      <w:bookmarkStart w:id="42" w:name="_Toc33340439"/>
+      <w:bookmarkStart w:id="43" w:name="_Toc35329670"/>
       <w:r>
         <w:t>External Interface Requirements</w:t>
       </w:r>
+      <w:bookmarkEnd w:id="42"/>
       <w:bookmarkEnd w:id="43"/>
-      <w:commentRangeEnd w:id="45"/>
-      <w:r>
-        <w:rPr>
-          <w:rStyle w:val="CommentReference"/>
-          <w:b w:val="0"/>
-        </w:rPr>
-        <w:commentReference w:id="45"/>
-      </w:r>
-      <w:bookmarkEnd w:id="44"/>
     </w:p>
     <w:p>
       <w:pPr>
@@ -4101,20 +4063,14 @@
           <w:ilvl w:val="1"/>
           <w:numId w:val="1"/>
         </w:numPr>
-        <w:rPr>
-          <w:highlight w:val="yellow"/>
-        </w:rPr>
-      </w:pPr>
-      <w:bookmarkStart w:id="46" w:name="_Toc33340440"/>
-      <w:bookmarkStart w:id="47" w:name="_Toc34550826"/>
-      <w:r>
-        <w:rPr>
-          <w:highlight w:val="yellow"/>
-        </w:rPr>
+      </w:pPr>
+      <w:bookmarkStart w:id="44" w:name="_Toc33340440"/>
+      <w:bookmarkStart w:id="45" w:name="_Toc35329671"/>
+      <w:r>
         <w:t>User Interfaces</w:t>
       </w:r>
-      <w:bookmarkEnd w:id="46"/>
-      <w:bookmarkEnd w:id="47"/>
+      <w:bookmarkEnd w:id="44"/>
+      <w:bookmarkEnd w:id="45"/>
     </w:p>
     <w:p>
       <w:pPr>
@@ -4128,8 +4084,8 @@
         <w:ind w:left="720"/>
         <w:jc w:val="both"/>
       </w:pPr>
-      <w:bookmarkStart w:id="48" w:name="_z337ya" w:colFirst="0" w:colLast="0"/>
-      <w:bookmarkEnd w:id="48"/>
+      <w:bookmarkStart w:id="46" w:name="_z337ya" w:colFirst="0" w:colLast="0"/>
+      <w:bookmarkEnd w:id="46"/>
       <w:r>
         <w:t>Burger Breakout will utilize Unity for the creation of user interface between the software product and user. See “Unity Scripting API” in the References section of the SRS for more details.</w:t>
       </w:r>
@@ -5355,42 +5311,19 @@
     </w:p>
     <w:p>
       <w:pPr>
-        <w:pStyle w:val="template"/>
-        <w:rPr>
-          <w:rFonts w:eastAsia="Arial" w:cs="Arial"/>
-          <w:i w:val="0"/>
-          <w:color w:val="000000"/>
-          <w:szCs w:val="22"/>
-        </w:rPr>
-      </w:pPr>
-      <w:r>
-        <w:rPr>
-          <w:highlight w:val="cyan"/>
-        </w:rPr>
-        <w:t>&lt;Describe the logical characteristics of each interface between the software product and the users. This may include sample screen images, any GUI standards or product family style guides that are to be followed, screen layout constraints, standard buttons and functions (e.g., help) that will appear on every screen, keyboard shortcuts, error message display standards, and so on. Define the software components for which a user interface is needed. Details of the user interface design should be documented in a separate user interface specification.&gt;</w:t>
-      </w:r>
-    </w:p>
-    <w:p>
-      <w:pPr>
         <w:pStyle w:val="Heading2"/>
         <w:numPr>
           <w:ilvl w:val="1"/>
           <w:numId w:val="1"/>
         </w:numPr>
-        <w:rPr>
-          <w:highlight w:val="yellow"/>
-        </w:rPr>
-      </w:pPr>
-      <w:bookmarkStart w:id="49" w:name="_Toc33340441"/>
-      <w:bookmarkStart w:id="50" w:name="_Toc34550827"/>
-      <w:r>
-        <w:rPr>
-          <w:highlight w:val="yellow"/>
-        </w:rPr>
+      </w:pPr>
+      <w:bookmarkStart w:id="47" w:name="_Toc33340441"/>
+      <w:bookmarkStart w:id="48" w:name="_Toc35329672"/>
+      <w:r>
         <w:t>Hardware Interfaces</w:t>
       </w:r>
-      <w:bookmarkEnd w:id="49"/>
-      <w:bookmarkEnd w:id="50"/>
+      <w:bookmarkEnd w:id="47"/>
+      <w:bookmarkEnd w:id="48"/>
     </w:p>
     <w:p>
       <w:pPr>
@@ -5541,36 +5474,19 @@
     </w:p>
     <w:p>
       <w:pPr>
-        <w:pStyle w:val="template"/>
-      </w:pPr>
-      <w:r>
-        <w:rPr>
-          <w:highlight w:val="cyan"/>
-        </w:rPr>
-        <w:t>&lt;Describe the logical and physical characteristics of each interface between the software product and the hardware components of the system. This may include the supported device types, the nature of the data and control interactions between the software and the hardware, and communication protocols to be used.&gt;</w:t>
-      </w:r>
-    </w:p>
-    <w:p>
-      <w:pPr>
         <w:pStyle w:val="Heading2"/>
         <w:numPr>
           <w:ilvl w:val="1"/>
           <w:numId w:val="1"/>
         </w:numPr>
-        <w:rPr>
-          <w:highlight w:val="yellow"/>
-        </w:rPr>
-      </w:pPr>
-      <w:bookmarkStart w:id="51" w:name="_Toc33340442"/>
-      <w:bookmarkStart w:id="52" w:name="_Toc34550828"/>
-      <w:r>
-        <w:rPr>
-          <w:highlight w:val="yellow"/>
-        </w:rPr>
+      </w:pPr>
+      <w:bookmarkStart w:id="49" w:name="_Toc33340442"/>
+      <w:bookmarkStart w:id="50" w:name="_Toc35329673"/>
+      <w:r>
         <w:t>Software Interfaces</w:t>
       </w:r>
-      <w:bookmarkEnd w:id="51"/>
-      <w:bookmarkEnd w:id="52"/>
+      <w:bookmarkEnd w:id="49"/>
+      <w:bookmarkEnd w:id="50"/>
     </w:p>
     <w:p>
       <w:pPr>
@@ -5584,8 +5500,8 @@
         <w:ind w:left="720"/>
         <w:jc w:val="both"/>
       </w:pPr>
-      <w:bookmarkStart w:id="53" w:name="_1y810tw" w:colFirst="0" w:colLast="0"/>
-      <w:bookmarkEnd w:id="53"/>
+      <w:bookmarkStart w:id="51" w:name="_1y810tw" w:colFirst="0" w:colLast="0"/>
+      <w:bookmarkEnd w:id="51"/>
       <w:r>
         <w:t xml:space="preserve">Burger Breakout will be written with Unity 2018.4.16f1 software. </w:t>
       </w:r>
@@ -5729,37 +5645,19 @@
     </w:p>
     <w:p>
       <w:pPr>
-        <w:pStyle w:val="template"/>
-      </w:pPr>
-      <w:r>
-        <w:rPr>
-          <w:highlight w:val="cyan"/>
-        </w:rPr>
-        <w:lastRenderedPageBreak/>
-        <w:t>&lt;Describe the connections between this product and other specific software components (name and version), including databases, operating systems, tools, libraries, and integrated commercial components. Identify the data items or messages coming into the system and going out and describe the purpose of each. Describe the services needed and the nature of communications. Refer to documents that describe detailed application programming interface protocols. Identify data that will be shared across software components. If the data sharing mechanism must be implemented in a specific way (for example, use of a global data area in a multitasking operating system), specify this as an implementation constraint.&gt;</w:t>
-      </w:r>
-    </w:p>
-    <w:p>
-      <w:pPr>
         <w:pStyle w:val="Heading2"/>
         <w:numPr>
           <w:ilvl w:val="1"/>
           <w:numId w:val="1"/>
         </w:numPr>
-        <w:rPr>
-          <w:highlight w:val="yellow"/>
-        </w:rPr>
-      </w:pPr>
-      <w:bookmarkStart w:id="54" w:name="_Toc33340443"/>
-      <w:bookmarkStart w:id="55" w:name="_Toc34550829"/>
-      <w:r>
-        <w:rPr>
-          <w:highlight w:val="yellow"/>
-        </w:rPr>
+      </w:pPr>
+      <w:bookmarkStart w:id="52" w:name="_Toc33340443"/>
+      <w:bookmarkStart w:id="53" w:name="_Toc35329674"/>
+      <w:r>
         <w:t>Communications Interfaces</w:t>
       </w:r>
-      <w:bookmarkEnd w:id="54"/>
-      <w:bookmarkEnd w:id="55"/>
+      <w:bookmarkEnd w:id="52"/>
+      <w:bookmarkEnd w:id="53"/>
     </w:p>
     <w:p>
       <w:pPr>
@@ -5773,13 +5671,13 @@
         <w:ind w:left="720"/>
         <w:jc w:val="both"/>
       </w:pPr>
-      <w:bookmarkStart w:id="56" w:name="_4i7ojhp" w:colFirst="0" w:colLast="0"/>
-      <w:bookmarkStart w:id="57" w:name="_Hlk33340030"/>
-      <w:bookmarkEnd w:id="56"/>
+      <w:bookmarkStart w:id="54" w:name="_4i7ojhp" w:colFirst="0" w:colLast="0"/>
+      <w:bookmarkStart w:id="55" w:name="_Hlk33340030"/>
+      <w:bookmarkEnd w:id="54"/>
       <w:r>
         <w:t xml:space="preserve">Burger Breakout </w:t>
       </w:r>
-      <w:bookmarkEnd w:id="57"/>
+      <w:bookmarkEnd w:id="55"/>
       <w:r>
         <w:t>does not require any communication interface functions since it is a standalone product that does not communicate with any other systems.</w:t>
       </w:r>
@@ -5891,6 +5789,7 @@
                 <w:b/>
                 <w:bCs/>
               </w:rPr>
+              <w:lastRenderedPageBreak/>
               <w:t>Notes</w:t>
             </w:r>
           </w:p>
@@ -5917,30 +5816,19 @@
     </w:p>
     <w:p>
       <w:pPr>
-        <w:pStyle w:val="template"/>
-      </w:pPr>
-      <w:r>
-        <w:rPr>
-          <w:highlight w:val="cyan"/>
-        </w:rPr>
-        <w:t>&lt;Describe the requirements associated with any communications functions required by this product, including e-mail, web browser, network server communications protocols, electronic forms, and so on. Define any pertinent message formatting. Identify any communication standards that will be used, such as FTP or HTTP. Specify any communication security or encryption issues, data transfer rates, and synchronization mechanisms.&gt;</w:t>
-      </w:r>
-    </w:p>
-    <w:p>
-      <w:pPr>
         <w:pStyle w:val="Heading1"/>
         <w:numPr>
           <w:ilvl w:val="0"/>
           <w:numId w:val="1"/>
         </w:numPr>
       </w:pPr>
-      <w:bookmarkStart w:id="58" w:name="_Toc33340444"/>
-      <w:bookmarkStart w:id="59" w:name="_Toc34550830"/>
+      <w:bookmarkStart w:id="56" w:name="_Toc33340444"/>
+      <w:bookmarkStart w:id="57" w:name="_Toc35329675"/>
       <w:r>
         <w:t>System Features</w:t>
       </w:r>
-      <w:bookmarkEnd w:id="58"/>
-      <w:bookmarkEnd w:id="59"/>
+      <w:bookmarkEnd w:id="56"/>
+      <w:bookmarkEnd w:id="57"/>
     </w:p>
     <w:p>
       <w:pPr>
@@ -5950,11 +5838,11 @@
           <w:numId w:val="1"/>
         </w:numPr>
       </w:pPr>
-      <w:bookmarkStart w:id="60" w:name="_Toc34550831"/>
+      <w:bookmarkStart w:id="58" w:name="_Toc35329676"/>
       <w:r>
         <w:t>Burger-themed gameplay</w:t>
       </w:r>
-      <w:bookmarkEnd w:id="60"/>
+      <w:bookmarkEnd w:id="58"/>
     </w:p>
     <w:p>
       <w:pPr>
@@ -6126,32 +6014,7 @@
           <w:color w:val="000000"/>
         </w:rPr>
         <w:tab/>
-      </w:r>
-      <w:commentRangeStart w:id="61"/>
-      <w:r>
-        <w:rPr>
-          <w:b/>
-          <w:bCs/>
-          <w:color w:val="000000"/>
-          <w:highlight w:val="yellow"/>
-        </w:rPr>
-        <w:t>Functional</w:t>
-      </w:r>
-      <w:commentRangeEnd w:id="61"/>
-      <w:r>
-        <w:rPr>
-          <w:rStyle w:val="CommentReference"/>
-        </w:rPr>
-        <w:commentReference w:id="61"/>
-      </w:r>
-      <w:r>
-        <w:rPr>
-          <w:b/>
-          <w:bCs/>
-          <w:color w:val="000000"/>
-          <w:highlight w:val="yellow"/>
-        </w:rPr>
-        <w:t xml:space="preserve"> Requirements</w:t>
+        <w:t>Functional Requirements</w:t>
       </w:r>
     </w:p>
     <w:p>
@@ -6167,7 +6030,6 @@
         <w:ind w:left="634"/>
         <w:jc w:val="both"/>
       </w:pPr>
-      <w:commentRangeStart w:id="62"/>
       <w:r>
         <w:t>F-R</w:t>
       </w:r>
@@ -6201,7 +6063,6 @@
         <w:jc w:val="both"/>
       </w:pPr>
       <w:r>
-        <w:lastRenderedPageBreak/>
         <w:t>F-R</w:t>
       </w:r>
       <w:r>
@@ -6251,76 +6112,6 @@
       <w:r>
         <w:t>The system shall provide different levels that are all burger-themed so that the user feels like they are in a diner.</w:t>
       </w:r>
-      <w:commentRangeEnd w:id="62"/>
-      <w:r>
-        <w:rPr>
-          <w:rStyle w:val="CommentReference"/>
-        </w:rPr>
-        <w:commentReference w:id="62"/>
-      </w:r>
-    </w:p>
-    <w:p>
-      <w:pPr>
-        <w:pStyle w:val="level3text"/>
-        <w:numPr>
-          <w:ilvl w:val="12"/>
-          <w:numId w:val="0"/>
-        </w:numPr>
-        <w:ind w:left="716" w:hanging="716"/>
-        <w:rPr>
-          <w:rFonts w:ascii="Times New Roman" w:hAnsi="Times New Roman"/>
-          <w:highlight w:val="cyan"/>
-        </w:rPr>
-      </w:pPr>
-      <w:r>
-        <w:rPr>
-          <w:highlight w:val="cyan"/>
-        </w:rPr>
-        <w:t xml:space="preserve">&lt;Itemize the detailed functional requirements associated with this feature. These are the software capabilities that must be present </w:t>
-      </w:r>
-      <w:proofErr w:type="gramStart"/>
-      <w:r>
-        <w:rPr>
-          <w:highlight w:val="cyan"/>
-        </w:rPr>
-        <w:t>in order for</w:t>
-      </w:r>
-      <w:proofErr w:type="gramEnd"/>
-      <w:r>
-        <w:rPr>
-          <w:highlight w:val="cyan"/>
-        </w:rPr>
-        <w:t xml:space="preserve"> the user to carry out the services provided by the feature, or to execute the use case. Include how the product should respond to anticipated error conditions or invalid inputs. Requirements should be concise, complete, unambiguous, verifiable, and necessary. Use “TBD” as a placeholder to indicate when necessary information is not yet available.&gt;</w:t>
-      </w:r>
-    </w:p>
-    <w:p>
-      <w:pPr>
-        <w:pStyle w:val="level3text"/>
-        <w:numPr>
-          <w:ilvl w:val="12"/>
-          <w:numId w:val="0"/>
-        </w:numPr>
-        <w:ind w:left="1350" w:hanging="716"/>
-        <w:rPr>
-          <w:highlight w:val="cyan"/>
-        </w:rPr>
-      </w:pPr>
-    </w:p>
-    <w:p>
-      <w:pPr>
-        <w:pStyle w:val="level3text"/>
-        <w:numPr>
-          <w:ilvl w:val="12"/>
-          <w:numId w:val="0"/>
-        </w:numPr>
-        <w:ind w:left="716" w:hanging="716"/>
-      </w:pPr>
-      <w:r>
-        <w:rPr>
-          <w:highlight w:val="cyan"/>
-        </w:rPr>
-        <w:t>&lt;Each requirement should be uniquely identified with a sequence number or a meaningful tag of some kind.&gt;</w:t>
-      </w:r>
     </w:p>
     <w:p>
       <w:pPr>
@@ -6330,11 +6121,11 @@
           <w:numId w:val="1"/>
         </w:numPr>
       </w:pPr>
-      <w:bookmarkStart w:id="63" w:name="_Toc34550832"/>
+      <w:bookmarkStart w:id="59" w:name="_Toc35329677"/>
       <w:r>
         <w:t>Save/Load Feature</w:t>
       </w:r>
-      <w:bookmarkEnd w:id="63"/>
+      <w:bookmarkEnd w:id="59"/>
     </w:p>
     <w:p>
       <w:pPr>
@@ -6559,7 +6350,16 @@
           <w:bCs/>
           <w:color w:val="000000"/>
         </w:rPr>
-        <w:t>4.</w:t>
+        <w:lastRenderedPageBreak/>
+        <w:t>4</w:t>
+      </w:r>
+      <w:r>
+        <w:rPr>
+          <w:b/>
+          <w:bCs/>
+          <w:color w:val="000000"/>
+        </w:rPr>
+        <w:t>.</w:t>
       </w:r>
       <w:r>
         <w:rPr>
@@ -6585,29 +6385,19 @@
         </w:rPr>
         <w:tab/>
       </w:r>
-      <w:commentRangeStart w:id="64"/>
       <w:r>
         <w:rPr>
           <w:b/>
           <w:bCs/>
           <w:color w:val="000000"/>
-          <w:highlight w:val="yellow"/>
         </w:rPr>
         <w:t>Functional</w:t>
-      </w:r>
-      <w:commentRangeEnd w:id="64"/>
-      <w:r>
-        <w:rPr>
-          <w:rStyle w:val="CommentReference"/>
-        </w:rPr>
-        <w:commentReference w:id="64"/>
       </w:r>
       <w:r>
         <w:rPr>
           <w:b/>
           <w:bCs/>
           <w:color w:val="000000"/>
-          <w:highlight w:val="yellow"/>
         </w:rPr>
         <w:t xml:space="preserve"> Requirements</w:t>
       </w:r>
@@ -6625,7 +6415,6 @@
         <w:ind w:left="634"/>
         <w:jc w:val="both"/>
       </w:pPr>
-      <w:commentRangeStart w:id="65"/>
       <w:r>
         <w:t>F-R</w:t>
       </w:r>
@@ -6698,86 +6487,7 @@
         <w:t xml:space="preserve">: </w:t>
       </w:r>
       <w:r>
-        <w:t xml:space="preserve">The system shall provide the user with an option to </w:t>
-      </w:r>
-      <w:r>
-        <w:t>load</w:t>
-      </w:r>
-      <w:r>
-        <w:t xml:space="preserve"> their </w:t>
-      </w:r>
-      <w:r>
-        <w:t>last saved game so that they can continue from their last saved point in the game.</w:t>
-      </w:r>
-      <w:commentRangeEnd w:id="65"/>
-      <w:r>
-        <w:rPr>
-          <w:rStyle w:val="CommentReference"/>
-        </w:rPr>
-        <w:commentReference w:id="65"/>
-      </w:r>
-    </w:p>
-    <w:p>
-      <w:pPr>
-        <w:pStyle w:val="level3text"/>
-        <w:numPr>
-          <w:ilvl w:val="12"/>
-          <w:numId w:val="0"/>
-        </w:numPr>
-        <w:ind w:left="716" w:hanging="716"/>
-        <w:rPr>
-          <w:rFonts w:ascii="Times New Roman" w:hAnsi="Times New Roman"/>
-          <w:highlight w:val="cyan"/>
-        </w:rPr>
-      </w:pPr>
-      <w:r>
-        <w:rPr>
-          <w:highlight w:val="cyan"/>
-        </w:rPr>
-        <w:t xml:space="preserve">&lt;Itemize the detailed functional requirements associated with this feature. These are the software capabilities that must be present </w:t>
-      </w:r>
-      <w:proofErr w:type="gramStart"/>
-      <w:r>
-        <w:rPr>
-          <w:highlight w:val="cyan"/>
-        </w:rPr>
-        <w:t>in order for</w:t>
-      </w:r>
-      <w:proofErr w:type="gramEnd"/>
-      <w:r>
-        <w:rPr>
-          <w:highlight w:val="cyan"/>
-        </w:rPr>
-        <w:t xml:space="preserve"> the user to carry out the services provided by the feature, or to execute the use case. Include how the product should respond to anticipated error conditions or invalid inputs. Requirements should be concise, complete, unambiguous, verifiable, and necessary. Use “TBD” as a placeholder to indicate when necessary information is not yet available.&gt;</w:t>
-      </w:r>
-    </w:p>
-    <w:p>
-      <w:pPr>
-        <w:pStyle w:val="level3text"/>
-        <w:numPr>
-          <w:ilvl w:val="12"/>
-          <w:numId w:val="0"/>
-        </w:numPr>
-        <w:ind w:left="1350" w:hanging="716"/>
-        <w:rPr>
-          <w:highlight w:val="cyan"/>
-        </w:rPr>
-      </w:pPr>
-    </w:p>
-    <w:p>
-      <w:pPr>
-        <w:pStyle w:val="level3text"/>
-        <w:numPr>
-          <w:ilvl w:val="12"/>
-          <w:numId w:val="0"/>
-        </w:numPr>
-        <w:ind w:left="716" w:hanging="716"/>
-      </w:pPr>
-      <w:r>
-        <w:rPr>
-          <w:highlight w:val="cyan"/>
-        </w:rPr>
-        <w:t>&lt;Each requirement should be uniquely identified with a sequence number or a meaningful tag of some kind.&gt;</w:t>
+        <w:t>The system shall provide the user with an option to load their last saved game so that they can continue from their last saved point in the game.</w:t>
       </w:r>
     </w:p>
     <w:p>
@@ -6788,40 +6498,15 @@
           <w:numId w:val="1"/>
         </w:numPr>
       </w:pPr>
-      <w:bookmarkStart w:id="66" w:name="_3whwml4" w:colFirst="0" w:colLast="0"/>
-      <w:bookmarkStart w:id="67" w:name="_Toc33340447"/>
-      <w:bookmarkStart w:id="68" w:name="_Toc34550833"/>
-      <w:bookmarkEnd w:id="66"/>
-      <w:r>
-        <w:rPr>
-          <w:highlight w:val="yellow"/>
-        </w:rPr>
-        <w:lastRenderedPageBreak/>
-        <w:t xml:space="preserve">Other </w:t>
-      </w:r>
-      <w:commentRangeStart w:id="69"/>
-      <w:r>
-        <w:rPr>
-          <w:highlight w:val="yellow"/>
-        </w:rPr>
-        <w:t>Nonfunctional</w:t>
-      </w:r>
-      <w:commentRangeEnd w:id="69"/>
-      <w:r>
-        <w:rPr>
-          <w:rStyle w:val="CommentReference"/>
-          <w:b w:val="0"/>
-        </w:rPr>
-        <w:commentReference w:id="69"/>
-      </w:r>
-      <w:r>
-        <w:rPr>
-          <w:highlight w:val="yellow"/>
-        </w:rPr>
-        <w:t xml:space="preserve"> Requirements</w:t>
-      </w:r>
-      <w:bookmarkEnd w:id="67"/>
-      <w:bookmarkEnd w:id="68"/>
+      <w:bookmarkStart w:id="60" w:name="_3whwml4" w:colFirst="0" w:colLast="0"/>
+      <w:bookmarkStart w:id="61" w:name="_Toc33340447"/>
+      <w:bookmarkStart w:id="62" w:name="_Toc35329678"/>
+      <w:bookmarkEnd w:id="60"/>
+      <w:r>
+        <w:t>Other Nonfunctional Requirements</w:t>
+      </w:r>
+      <w:bookmarkEnd w:id="61"/>
+      <w:bookmarkEnd w:id="62"/>
     </w:p>
     <w:p>
       <w:pPr>
@@ -6836,8 +6521,7 @@
         <w:ind w:left="634"/>
         <w:jc w:val="both"/>
       </w:pPr>
-      <w:bookmarkStart w:id="70" w:name="_Toc33340448"/>
-      <w:commentRangeStart w:id="71"/>
+      <w:bookmarkStart w:id="63" w:name="_Toc33340448"/>
       <w:r>
         <w:t>NF</w:t>
       </w:r>
@@ -6923,13 +6607,6 @@
       <w:r>
         <w:t xml:space="preserve">The system shall provide visually appealing and unambiguous gameplay so that the user will feel the game is polished and complete. </w:t>
       </w:r>
-      <w:commentRangeEnd w:id="71"/>
-      <w:r>
-        <w:rPr>
-          <w:rStyle w:val="CommentReference"/>
-        </w:rPr>
-        <w:commentReference w:id="71"/>
-      </w:r>
     </w:p>
     <w:p>
       <w:pPr>
@@ -6939,12 +6616,12 @@
           <w:numId w:val="1"/>
         </w:numPr>
       </w:pPr>
-      <w:bookmarkStart w:id="72" w:name="_Toc34550834"/>
+      <w:bookmarkStart w:id="64" w:name="_Toc35329679"/>
       <w:r>
         <w:t>Performance Requirements</w:t>
       </w:r>
-      <w:bookmarkEnd w:id="70"/>
-      <w:bookmarkEnd w:id="72"/>
+      <w:bookmarkEnd w:id="63"/>
+      <w:bookmarkEnd w:id="64"/>
     </w:p>
     <w:p>
       <w:pPr>
@@ -7232,31 +6909,13 @@
           <w:numId w:val="1"/>
         </w:numPr>
       </w:pPr>
-      <w:bookmarkStart w:id="73" w:name="_Toc33340449"/>
-      <w:bookmarkStart w:id="74" w:name="_Toc34550835"/>
-      <w:commentRangeStart w:id="75"/>
-      <w:r>
-        <w:rPr>
-          <w:highlight w:val="yellow"/>
-        </w:rPr>
-        <w:t>Safety</w:t>
-      </w:r>
-      <w:commentRangeEnd w:id="75"/>
-      <w:r>
-        <w:rPr>
-          <w:rStyle w:val="CommentReference"/>
-          <w:b w:val="0"/>
-        </w:rPr>
-        <w:commentReference w:id="75"/>
-      </w:r>
-      <w:r>
-        <w:rPr>
-          <w:highlight w:val="yellow"/>
-        </w:rPr>
-        <w:t xml:space="preserve"> Requirements</w:t>
-      </w:r>
-      <w:bookmarkEnd w:id="73"/>
-      <w:bookmarkEnd w:id="74"/>
+      <w:bookmarkStart w:id="65" w:name="_Toc33340449"/>
+      <w:bookmarkStart w:id="66" w:name="_Toc35329680"/>
+      <w:r>
+        <w:t>Safety Requirements</w:t>
+      </w:r>
+      <w:bookmarkEnd w:id="65"/>
+      <w:bookmarkEnd w:id="66"/>
     </w:p>
     <w:p>
       <w:pPr>
@@ -7271,9 +6930,8 @@
         <w:ind w:left="720"/>
         <w:jc w:val="both"/>
       </w:pPr>
-      <w:bookmarkStart w:id="76" w:name="_3as4poj" w:colFirst="0" w:colLast="0"/>
-      <w:bookmarkEnd w:id="76"/>
-      <w:commentRangeStart w:id="77"/>
+      <w:bookmarkStart w:id="67" w:name="_3as4poj" w:colFirst="0" w:colLast="0"/>
+      <w:bookmarkEnd w:id="67"/>
       <w:r>
         <w:t xml:space="preserve">SA-REQ-01: </w:t>
       </w:r>
@@ -7333,26 +6991,10 @@
         <w:jc w:val="both"/>
       </w:pPr>
       <w:r>
-        <w:t>SA-REQ-0</w:t>
-      </w:r>
-      <w:r>
-        <w:t>3</w:t>
-      </w:r>
-      <w:r>
-        <w:t>:</w:t>
-      </w:r>
-      <w:r>
-        <w:t xml:space="preserve"> The system shall follow regulation from COPPA so that users of a younger age are able to play the game without harm</w:t>
+        <w:t>SA-REQ-03: The system shall follow regulation from COPPA so that users of a younger age are able to play the game without harm</w:t>
       </w:r>
       <w:r>
         <w:t>.</w:t>
-      </w:r>
-      <w:commentRangeEnd w:id="77"/>
-      <w:r>
-        <w:rPr>
-          <w:rStyle w:val="CommentReference"/>
-        </w:rPr>
-        <w:commentReference w:id="77"/>
       </w:r>
     </w:p>
     <w:p>
@@ -7369,48 +7011,19 @@
     </w:p>
     <w:p>
       <w:pPr>
-        <w:pStyle w:val="template"/>
-      </w:pPr>
-      <w:r>
-        <w:rPr>
-          <w:highlight w:val="cyan"/>
-        </w:rPr>
-        <w:t>&lt;Specify those requirements that are concerned with possible loss, damage, or harm that could result from the use of the product. Define any safeguards or actions that must be taken, as well as actions that must be prevented. Refer to any external policies or regulations that state safety issues that affect the product’s design or use. Define any safety certifications that must be satisfied.&gt;</w:t>
-      </w:r>
-    </w:p>
-    <w:p>
-      <w:pPr>
         <w:pStyle w:val="Heading2"/>
         <w:numPr>
           <w:ilvl w:val="1"/>
           <w:numId w:val="1"/>
         </w:numPr>
       </w:pPr>
-      <w:bookmarkStart w:id="78" w:name="_Toc33340450"/>
-      <w:bookmarkStart w:id="79" w:name="_Toc34550836"/>
-      <w:commentRangeStart w:id="80"/>
-      <w:r>
-        <w:rPr>
-          <w:highlight w:val="yellow"/>
-        </w:rPr>
-        <w:t>Security</w:t>
-      </w:r>
-      <w:commentRangeEnd w:id="80"/>
-      <w:r>
-        <w:rPr>
-          <w:rStyle w:val="CommentReference"/>
-          <w:b w:val="0"/>
-        </w:rPr>
-        <w:commentReference w:id="80"/>
-      </w:r>
-      <w:r>
-        <w:rPr>
-          <w:highlight w:val="yellow"/>
-        </w:rPr>
-        <w:t xml:space="preserve"> Requirements</w:t>
-      </w:r>
-      <w:bookmarkEnd w:id="78"/>
-      <w:bookmarkEnd w:id="79"/>
+      <w:bookmarkStart w:id="68" w:name="_Toc33340450"/>
+      <w:bookmarkStart w:id="69" w:name="_Toc35329681"/>
+      <w:r>
+        <w:t>Security Requirements</w:t>
+      </w:r>
+      <w:bookmarkEnd w:id="68"/>
+      <w:bookmarkEnd w:id="69"/>
     </w:p>
     <w:p>
       <w:pPr>
@@ -7425,17 +7038,10 @@
         <w:ind w:left="720"/>
         <w:jc w:val="both"/>
       </w:pPr>
-      <w:bookmarkStart w:id="81" w:name="_1pxezwc" w:colFirst="0" w:colLast="0"/>
-      <w:bookmarkEnd w:id="81"/>
-      <w:commentRangeStart w:id="82"/>
-      <w:r>
-        <w:t>S</w:t>
-      </w:r>
-      <w:r>
-        <w:t>E</w:t>
-      </w:r>
-      <w:r>
-        <w:t xml:space="preserve">-REQ-01: </w:t>
+      <w:bookmarkStart w:id="70" w:name="_1pxezwc" w:colFirst="0" w:colLast="0"/>
+      <w:bookmarkEnd w:id="70"/>
+      <w:r>
+        <w:t xml:space="preserve">SE-REQ-01: </w:t>
       </w:r>
       <w:r>
         <w:t xml:space="preserve">The system shall </w:t>
@@ -7444,13 +7050,7 @@
         <w:t xml:space="preserve">allow not allow access to the user’s computer so that </w:t>
       </w:r>
       <w:r>
-        <w:t xml:space="preserve">their information stored is safe </w:t>
-      </w:r>
-      <w:r>
-        <w:t>from malicious attacks</w:t>
-      </w:r>
-      <w:r>
-        <w:t>.</w:t>
+        <w:t>their information stored is safe from malicious attacks.</w:t>
       </w:r>
     </w:p>
     <w:p>
@@ -7467,26 +7067,14 @@
         <w:jc w:val="both"/>
       </w:pPr>
       <w:r>
-        <w:t>S</w:t>
-      </w:r>
-      <w:r>
-        <w:t>E</w:t>
-      </w:r>
-      <w:r>
-        <w:t>-REQ-02:</w:t>
+        <w:lastRenderedPageBreak/>
+        <w:t>SE-REQ-02:</w:t>
       </w:r>
       <w:r>
         <w:t xml:space="preserve"> The system shall </w:t>
       </w:r>
       <w:r>
         <w:t>monitor intrusion using a HIDS so that the user is safe from malicious attacks.</w:t>
-      </w:r>
-      <w:commentRangeEnd w:id="82"/>
-      <w:r>
-        <w:rPr>
-          <w:rStyle w:val="CommentReference"/>
-        </w:rPr>
-        <w:commentReference w:id="82"/>
       </w:r>
     </w:p>
     <w:p>
@@ -7515,38 +7103,34 @@
     </w:p>
     <w:p>
       <w:pPr>
-        <w:pStyle w:val="template"/>
-      </w:pPr>
-      <w:r>
-        <w:rPr>
-          <w:highlight w:val="cyan"/>
-        </w:rPr>
-        <w:t>&lt;Specify any requirements regarding security or privacy issues surrounding use of the product or protection of the data used or created by the product. Define any user identity authentication requirements. Refer to any external policies or regulations containing security issues that affect the product. Define any security or privacy certifications that must be satisfied.&gt;</w:t>
-      </w:r>
-    </w:p>
-    <w:p>
-      <w:pPr>
         <w:pStyle w:val="Heading2"/>
         <w:numPr>
           <w:ilvl w:val="1"/>
           <w:numId w:val="1"/>
         </w:numPr>
       </w:pPr>
-      <w:bookmarkStart w:id="83" w:name="_Toc33340451"/>
-      <w:bookmarkStart w:id="84" w:name="_Toc34550837"/>
-      <w:r>
-        <w:t>Software Quality Attributes</w:t>
-      </w:r>
-      <w:bookmarkEnd w:id="83"/>
-      <w:bookmarkEnd w:id="84"/>
+      <w:bookmarkStart w:id="71" w:name="_Toc33340451"/>
+      <w:bookmarkStart w:id="72" w:name="_Toc35329682"/>
+      <w:bookmarkStart w:id="73" w:name="_GoBack"/>
+      <w:bookmarkEnd w:id="73"/>
+      <w:proofErr w:type="spellStart"/>
+      <w:r>
+        <w:t>oftware</w:t>
+      </w:r>
+      <w:proofErr w:type="spellEnd"/>
+      <w:r>
+        <w:t xml:space="preserve"> Quality Attributes</w:t>
+      </w:r>
+      <w:bookmarkEnd w:id="71"/>
+      <w:bookmarkEnd w:id="72"/>
     </w:p>
     <w:p>
       <w:pPr>
         <w:ind w:left="720"/>
         <w:jc w:val="both"/>
       </w:pPr>
-      <w:bookmarkStart w:id="85" w:name="_49x2ik5" w:colFirst="0" w:colLast="0"/>
-      <w:bookmarkEnd w:id="85"/>
+      <w:bookmarkStart w:id="74" w:name="_49x2ik5" w:colFirst="0" w:colLast="0"/>
+      <w:bookmarkEnd w:id="74"/>
       <w:r>
         <w:t xml:space="preserve">Burger Breakout shall be robust in the sense that the game will not need to be rebooted during gameplay. Burger Breakout shall be reusable, allowing a player to reset the game to the start to play again. </w:t>
       </w:r>
@@ -7559,13 +7143,13 @@
           <w:numId w:val="1"/>
         </w:numPr>
       </w:pPr>
-      <w:bookmarkStart w:id="86" w:name="_Toc33340452"/>
-      <w:bookmarkStart w:id="87" w:name="_Toc34550838"/>
+      <w:bookmarkStart w:id="75" w:name="_Toc33340452"/>
+      <w:bookmarkStart w:id="76" w:name="_Toc35329683"/>
       <w:r>
         <w:t>Business Rules</w:t>
       </w:r>
-      <w:bookmarkEnd w:id="86"/>
-      <w:bookmarkEnd w:id="87"/>
+      <w:bookmarkEnd w:id="75"/>
+      <w:bookmarkEnd w:id="76"/>
     </w:p>
     <w:p>
       <w:pPr>
@@ -7584,15 +7168,15 @@
           <w:numId w:val="1"/>
         </w:numPr>
       </w:pPr>
-      <w:bookmarkStart w:id="88" w:name="_2p2csry" w:colFirst="0" w:colLast="0"/>
-      <w:bookmarkStart w:id="89" w:name="_Toc33340453"/>
-      <w:bookmarkStart w:id="90" w:name="_Toc34550839"/>
-      <w:bookmarkEnd w:id="88"/>
+      <w:bookmarkStart w:id="77" w:name="_2p2csry" w:colFirst="0" w:colLast="0"/>
+      <w:bookmarkStart w:id="78" w:name="_Toc33340453"/>
+      <w:bookmarkStart w:id="79" w:name="_Toc35329684"/>
+      <w:bookmarkEnd w:id="77"/>
       <w:r>
         <w:t>Other Requirements</w:t>
       </w:r>
-      <w:bookmarkEnd w:id="89"/>
-      <w:bookmarkEnd w:id="90"/>
+      <w:bookmarkEnd w:id="78"/>
+      <w:bookmarkEnd w:id="79"/>
     </w:p>
     <w:p>
       <w:pPr>
@@ -7683,8 +7267,8 @@
         <w:ind w:firstLine="720"/>
         <w:jc w:val="both"/>
       </w:pPr>
-      <w:bookmarkStart w:id="91" w:name="_3o7alnk" w:colFirst="0" w:colLast="0"/>
-      <w:bookmarkEnd w:id="91"/>
+      <w:bookmarkStart w:id="80" w:name="_3o7alnk" w:colFirst="0" w:colLast="0"/>
+      <w:bookmarkEnd w:id="80"/>
       <w:r>
         <w:t>COPPA – Children</w:t>
       </w:r>
@@ -7866,7 +7450,7 @@
       </w:r>
     </w:p>
     <w:sectPr>
-      <w:headerReference w:type="default" r:id="rId17"/>
+      <w:headerReference w:type="default" r:id="rId14"/>
       <w:pgSz w:w="12240" w:h="15840"/>
       <w:pgMar w:top="1440" w:right="1296" w:bottom="1440" w:left="1296" w:header="720" w:footer="720" w:gutter="0"/>
       <w:pgNumType w:start="1"/>
@@ -7876,411 +7460,6 @@
     </w:sectPr>
   </w:body>
 </w:document>
-</file>
-
-<file path=word/comments.xml><?xml version="1.0" encoding="utf-8"?>
-<w:comments xmlns:wpc="http://schemas.microsoft.com/office/word/2010/wordprocessingCanvas" xmlns:cx="http://schemas.microsoft.com/office/drawing/2014/chartex" xmlns:cx1="http://schemas.microsoft.com/office/drawing/2015/9/8/chartex" xmlns:cx2="http://schemas.microsoft.com/office/drawing/2015/10/21/chartex" xmlns:cx3="http://schemas.microsoft.com/office/drawing/2016/5/9/chartex" xmlns:cx4="http://schemas.microsoft.com/office/drawing/2016/5/10/chartex" xmlns:cx5="http://schemas.microsoft.com/office/drawing/2016/5/11/chartex" xmlns:cx6="http://schemas.microsoft.com/office/drawing/2016/5/12/chartex" xmlns:cx7="http://schemas.microsoft.com/office/drawing/2016/5/13/chartex" xmlns:cx8="http://schemas.microsoft.com/office/drawing/2016/5/14/chartex" xmlns:mc="http://schemas.openxmlformats.org/markup-compatibility/2006" xmlns:aink="http://schemas.microsoft.com/office/drawing/2016/ink" xmlns:am3d="http://schemas.microsoft.com/office/drawing/2017/model3d" xmlns:o="urn:schemas-microsoft-com:office:office" xmlns:r="http://schemas.openxmlformats.org/officeDocument/2006/relationships" xmlns:m="http://schemas.openxmlformats.org/officeDocument/2006/math" xmlns:v="urn:schemas-microsoft-com:vml" xmlns:wp14="http://schemas.microsoft.com/office/word/2010/wordprocessingDrawing" xmlns:wp="http://schemas.openxmlformats.org/drawingml/2006/wordprocessingDrawing" xmlns:w10="urn:schemas-microsoft-com:office:word" xmlns:w="http://schemas.openxmlformats.org/wordprocessingml/2006/main" xmlns:w14="http://schemas.microsoft.com/office/word/2010/wordml" xmlns:w15="http://schemas.microsoft.com/office/word/2012/wordml" xmlns:w16cid="http://schemas.microsoft.com/office/word/2016/wordml/cid" xmlns:w16se="http://schemas.microsoft.com/office/word/2015/wordml/symex" xmlns:wpg="http://schemas.microsoft.com/office/word/2010/wordprocessingGroup" xmlns:wpi="http://schemas.microsoft.com/office/word/2010/wordprocessingInk" xmlns:wne="http://schemas.microsoft.com/office/word/2006/wordml" xmlns:wps="http://schemas.microsoft.com/office/word/2010/wordprocessingShape" mc:Ignorable="w14 w15 w16se w16cid wp14">
-  <w:comment w:id="45" w:author="Mike" w:date="2020-03-07T10:44:00Z" w:initials="M">
-    <w:p>
-      <w:pPr>
-        <w:pStyle w:val="CommentText"/>
-        <w:rPr>
-          <w:b/>
-          <w:bCs/>
-        </w:rPr>
-      </w:pPr>
-      <w:r>
-        <w:rPr>
-          <w:rStyle w:val="CommentReference"/>
-        </w:rPr>
-        <w:annotationRef/>
-      </w:r>
-      <w:proofErr w:type="spellStart"/>
-      <w:r>
-        <w:rPr>
-          <w:b/>
-          <w:bCs/>
-        </w:rPr>
-        <w:t>Sanonda’s</w:t>
-      </w:r>
-      <w:proofErr w:type="spellEnd"/>
-      <w:r>
-        <w:rPr>
-          <w:b/>
-          <w:bCs/>
-        </w:rPr>
-        <w:t xml:space="preserve"> Notes from Deliverable 1:</w:t>
-      </w:r>
-    </w:p>
-    <w:p>
-      <w:pPr>
-        <w:pStyle w:val="CommentText"/>
-      </w:pPr>
-      <w:r>
-        <w:t>for each interface you need to write the requirements. For example: what will be your system’s requirements for UI?</w:t>
-      </w:r>
-    </w:p>
-  </w:comment>
-  <w:comment w:id="61" w:author="Mike" w:date="2020-03-07T10:45:00Z" w:initials="M">
-    <w:p>
-      <w:pPr>
-        <w:pStyle w:val="CommentText"/>
-        <w:rPr>
-          <w:b/>
-          <w:bCs/>
-        </w:rPr>
-      </w:pPr>
-      <w:r>
-        <w:rPr>
-          <w:rStyle w:val="CommentReference"/>
-        </w:rPr>
-        <w:annotationRef/>
-      </w:r>
-      <w:r>
-        <w:rPr>
-          <w:rStyle w:val="CommentReference"/>
-        </w:rPr>
-        <w:annotationRef/>
-      </w:r>
-      <w:proofErr w:type="spellStart"/>
-      <w:r>
-        <w:rPr>
-          <w:b/>
-          <w:bCs/>
-        </w:rPr>
-        <w:t>Sanonda’s</w:t>
-      </w:r>
-      <w:proofErr w:type="spellEnd"/>
-      <w:r>
-        <w:rPr>
-          <w:b/>
-          <w:bCs/>
-        </w:rPr>
-        <w:t xml:space="preserve"> Notes from Deliverable 1:</w:t>
-      </w:r>
-    </w:p>
-    <w:p>
-      <w:pPr>
-        <w:pStyle w:val="CommentText"/>
-      </w:pPr>
-      <w:r>
-        <w:t>all the requirements should be from the system’s perspective, not from the user’s</w:t>
-      </w:r>
-    </w:p>
-  </w:comment>
-  <w:comment w:id="62" w:author="Mike" w:date="2020-03-08T08:29:00Z" w:initials="M">
-    <w:p>
-      <w:pPr>
-        <w:pStyle w:val="CommentText"/>
-      </w:pPr>
-      <w:r>
-        <w:rPr>
-          <w:rStyle w:val="CommentReference"/>
-        </w:rPr>
-        <w:annotationRef/>
-      </w:r>
-      <w:r>
-        <w:t xml:space="preserve">Updated Functional Requirements so they are from the system’s perspective and not the </w:t>
-      </w:r>
-      <w:proofErr w:type="gramStart"/>
-      <w:r>
-        <w:t>user’s</w:t>
-      </w:r>
-      <w:proofErr w:type="gramEnd"/>
-      <w:r>
-        <w:t>.</w:t>
-      </w:r>
-    </w:p>
-  </w:comment>
-  <w:comment w:id="64" w:author="Mike" w:date="2020-03-07T10:45:00Z" w:initials="M">
-    <w:p>
-      <w:pPr>
-        <w:pStyle w:val="CommentText"/>
-        <w:rPr>
-          <w:b/>
-          <w:bCs/>
-        </w:rPr>
-      </w:pPr>
-      <w:r>
-        <w:rPr>
-          <w:rStyle w:val="CommentReference"/>
-        </w:rPr>
-        <w:annotationRef/>
-      </w:r>
-      <w:r>
-        <w:rPr>
-          <w:rStyle w:val="CommentReference"/>
-        </w:rPr>
-        <w:annotationRef/>
-      </w:r>
-      <w:proofErr w:type="spellStart"/>
-      <w:r>
-        <w:rPr>
-          <w:b/>
-          <w:bCs/>
-        </w:rPr>
-        <w:t>Sanonda’s</w:t>
-      </w:r>
-      <w:proofErr w:type="spellEnd"/>
-      <w:r>
-        <w:rPr>
-          <w:b/>
-          <w:bCs/>
-        </w:rPr>
-        <w:t xml:space="preserve"> Notes from Deliverable 1:</w:t>
-      </w:r>
-    </w:p>
-    <w:p>
-      <w:pPr>
-        <w:pStyle w:val="CommentText"/>
-      </w:pPr>
-      <w:r>
-        <w:t>all the requirements should be from the system’s perspective, not from the user’s</w:t>
-      </w:r>
-    </w:p>
-  </w:comment>
-  <w:comment w:id="65" w:author="Mike" w:date="2020-03-08T08:33:00Z" w:initials="M">
-    <w:p>
-      <w:pPr>
-        <w:pStyle w:val="CommentText"/>
-      </w:pPr>
-      <w:r>
-        <w:rPr>
-          <w:rStyle w:val="CommentReference"/>
-        </w:rPr>
-        <w:annotationRef/>
-      </w:r>
-      <w:r>
-        <w:t xml:space="preserve">Updated Functional Requirements so they are from the system’s perspective and not the </w:t>
-      </w:r>
-      <w:proofErr w:type="gramStart"/>
-      <w:r>
-        <w:t>user’s</w:t>
-      </w:r>
-      <w:proofErr w:type="gramEnd"/>
-      <w:r>
-        <w:t>.</w:t>
-      </w:r>
-    </w:p>
-  </w:comment>
-  <w:comment w:id="69" w:author="Mike" w:date="2020-03-07T10:47:00Z" w:initials="M">
-    <w:p>
-      <w:pPr>
-        <w:pStyle w:val="CommentText"/>
-        <w:rPr>
-          <w:b/>
-          <w:bCs/>
-        </w:rPr>
-      </w:pPr>
-      <w:r>
-        <w:rPr>
-          <w:rStyle w:val="CommentReference"/>
-        </w:rPr>
-        <w:annotationRef/>
-      </w:r>
-      <w:proofErr w:type="spellStart"/>
-      <w:r>
-        <w:rPr>
-          <w:b/>
-          <w:bCs/>
-        </w:rPr>
-        <w:t>Sanonda’s</w:t>
-      </w:r>
-      <w:proofErr w:type="spellEnd"/>
-      <w:r>
-        <w:rPr>
-          <w:b/>
-          <w:bCs/>
-        </w:rPr>
-        <w:t xml:space="preserve"> Notes from Deliverable 1:</w:t>
-      </w:r>
-    </w:p>
-    <w:p>
-      <w:pPr>
-        <w:pStyle w:val="CommentText"/>
-      </w:pPr>
-      <w:r>
-        <w:t>all the requirements should be from the system’s perspective, not from the user’s</w:t>
-      </w:r>
-    </w:p>
-  </w:comment>
-  <w:comment w:id="71" w:author="Mike" w:date="2020-03-08T08:40:00Z" w:initials="M">
-    <w:p>
-      <w:pPr>
-        <w:pStyle w:val="CommentText"/>
-      </w:pPr>
-      <w:r>
-        <w:rPr>
-          <w:rStyle w:val="CommentReference"/>
-        </w:rPr>
-        <w:annotationRef/>
-      </w:r>
-      <w:r>
-        <w:t xml:space="preserve">Updated Functional Requirements so they are from the system’s perspective and not the </w:t>
-      </w:r>
-      <w:proofErr w:type="gramStart"/>
-      <w:r>
-        <w:t>user’s</w:t>
-      </w:r>
-      <w:proofErr w:type="gramEnd"/>
-      <w:r>
-        <w:t>.</w:t>
-      </w:r>
-    </w:p>
-  </w:comment>
-  <w:comment w:id="75" w:author="Mike" w:date="2020-03-07T10:50:00Z" w:initials="M">
-    <w:p>
-      <w:pPr>
-        <w:pStyle w:val="CommentText"/>
-        <w:rPr>
-          <w:b/>
-          <w:bCs/>
-        </w:rPr>
-      </w:pPr>
-      <w:r>
-        <w:rPr>
-          <w:rStyle w:val="CommentReference"/>
-        </w:rPr>
-        <w:annotationRef/>
-      </w:r>
-      <w:proofErr w:type="spellStart"/>
-      <w:r>
-        <w:rPr>
-          <w:b/>
-          <w:bCs/>
-        </w:rPr>
-        <w:t>Sanonda’s</w:t>
-      </w:r>
-      <w:proofErr w:type="spellEnd"/>
-      <w:r>
-        <w:rPr>
-          <w:b/>
-          <w:bCs/>
-        </w:rPr>
-        <w:t xml:space="preserve"> Notes from Deliverable 1:</w:t>
-      </w:r>
-    </w:p>
-    <w:p>
-      <w:pPr>
-        <w:pStyle w:val="CommentText"/>
-      </w:pPr>
-      <w:r>
-        <w:t>Write requirements for these two as well</w:t>
-      </w:r>
-    </w:p>
-  </w:comment>
-  <w:comment w:id="77" w:author="Mike" w:date="2020-03-08T08:58:00Z" w:initials="M">
-    <w:p>
-      <w:pPr>
-        <w:pStyle w:val="CommentText"/>
-      </w:pPr>
-      <w:r>
-        <w:rPr>
-          <w:rStyle w:val="CommentReference"/>
-        </w:rPr>
-        <w:annotationRef/>
-      </w:r>
-      <w:r>
-        <w:t>Populated safety requirements</w:t>
-      </w:r>
-    </w:p>
-  </w:comment>
-  <w:comment w:id="80" w:author="Mike" w:date="2020-03-07T10:51:00Z" w:initials="M">
-    <w:p>
-      <w:pPr>
-        <w:pStyle w:val="CommentText"/>
-        <w:rPr>
-          <w:b/>
-          <w:bCs/>
-        </w:rPr>
-      </w:pPr>
-      <w:r>
-        <w:rPr>
-          <w:rStyle w:val="CommentReference"/>
-        </w:rPr>
-        <w:annotationRef/>
-      </w:r>
-      <w:proofErr w:type="spellStart"/>
-      <w:r>
-        <w:rPr>
-          <w:b/>
-          <w:bCs/>
-        </w:rPr>
-        <w:t>Sanonda’s</w:t>
-      </w:r>
-      <w:proofErr w:type="spellEnd"/>
-      <w:r>
-        <w:rPr>
-          <w:b/>
-          <w:bCs/>
-        </w:rPr>
-        <w:t xml:space="preserve"> Notes from Deliverable 1:</w:t>
-      </w:r>
-    </w:p>
-    <w:p>
-      <w:pPr>
-        <w:pStyle w:val="CommentText"/>
-      </w:pPr>
-      <w:r>
-        <w:t>Write requirements for these two as well</w:t>
-      </w:r>
-    </w:p>
-  </w:comment>
-  <w:comment w:id="82" w:author="Mike" w:date="2020-03-08T09:05:00Z" w:initials="M">
-    <w:p>
-      <w:pPr>
-        <w:pStyle w:val="CommentText"/>
-      </w:pPr>
-      <w:r>
-        <w:rPr>
-          <w:rStyle w:val="CommentReference"/>
-        </w:rPr>
-        <w:annotationRef/>
-      </w:r>
-      <w:r>
-        <w:t xml:space="preserve">Populated </w:t>
-      </w:r>
-      <w:r>
-        <w:t xml:space="preserve">security </w:t>
-      </w:r>
-      <w:r>
-        <w:t>requirements</w:t>
-      </w:r>
-    </w:p>
-  </w:comment>
-</w:comments>
-</file>
-
-<file path=word/commentsExtended.xml><?xml version="1.0" encoding="utf-8"?>
-<w15:commentsEx xmlns:wpc="http://schemas.microsoft.com/office/word/2010/wordprocessingCanvas" xmlns:cx="http://schemas.microsoft.com/office/drawing/2014/chartex" xmlns:cx1="http://schemas.microsoft.com/office/drawing/2015/9/8/chartex" xmlns:cx2="http://schemas.microsoft.com/office/drawing/2015/10/21/chartex" xmlns:cx3="http://schemas.microsoft.com/office/drawing/2016/5/9/chartex" xmlns:cx4="http://schemas.microsoft.com/office/drawing/2016/5/10/chartex" xmlns:cx5="http://schemas.microsoft.com/office/drawing/2016/5/11/chartex" xmlns:cx6="http://schemas.microsoft.com/office/drawing/2016/5/12/chartex" xmlns:cx7="http://schemas.microsoft.com/office/drawing/2016/5/13/chartex" xmlns:cx8="http://schemas.microsoft.com/office/drawing/2016/5/14/chartex" xmlns:mc="http://schemas.openxmlformats.org/markup-compatibility/2006" xmlns:aink="http://schemas.microsoft.com/office/drawing/2016/ink" xmlns:am3d="http://schemas.microsoft.com/office/drawing/2017/model3d" xmlns:o="urn:schemas-microsoft-com:office:office" xmlns:r="http://schemas.openxmlformats.org/officeDocument/2006/relationships" xmlns:m="http://schemas.openxmlformats.org/officeDocument/2006/math" xmlns:v="urn:schemas-microsoft-com:vml" xmlns:wp14="http://schemas.microsoft.com/office/word/2010/wordprocessingDrawing" xmlns:wp="http://schemas.openxmlformats.org/drawingml/2006/wordprocessingDrawing" xmlns:w10="urn:schemas-microsoft-com:office:word" xmlns:w="http://schemas.openxmlformats.org/wordprocessingml/2006/main" xmlns:w14="http://schemas.microsoft.com/office/word/2010/wordml" xmlns:w15="http://schemas.microsoft.com/office/word/2012/wordml" xmlns:w16cid="http://schemas.microsoft.com/office/word/2016/wordml/cid" xmlns:w16se="http://schemas.microsoft.com/office/word/2015/wordml/symex" xmlns:wpg="http://schemas.microsoft.com/office/word/2010/wordprocessingGroup" xmlns:wpi="http://schemas.microsoft.com/office/word/2010/wordprocessingInk" xmlns:wne="http://schemas.microsoft.com/office/word/2006/wordml" xmlns:wps="http://schemas.microsoft.com/office/word/2010/wordprocessingShape" mc:Ignorable="w14 w15 w16se w16cid wp14">
-  <w15:commentEx w15:paraId="4DA2B7F4" w15:done="0"/>
-  <w15:commentEx w15:paraId="3442C9EB" w15:done="0"/>
-  <w15:commentEx w15:paraId="68270A53" w15:done="0"/>
-  <w15:commentEx w15:paraId="72730F72" w15:done="0"/>
-  <w15:commentEx w15:paraId="582D4500" w15:done="0"/>
-  <w15:commentEx w15:paraId="43248FE2" w15:done="0"/>
-  <w15:commentEx w15:paraId="472DA883" w15:done="0"/>
-  <w15:commentEx w15:paraId="68F836BD" w15:done="0"/>
-  <w15:commentEx w15:paraId="62420400" w15:done="0"/>
-  <w15:commentEx w15:paraId="1E90C42B" w15:done="0"/>
-  <w15:commentEx w15:paraId="17190E11" w15:done="0"/>
-</w15:commentsEx>
-</file>
-
-<file path=word/commentsIds.xml><?xml version="1.0" encoding="utf-8"?>
-<w16cid:commentsIds xmlns:wpc="http://schemas.microsoft.com/office/word/2010/wordprocessingCanvas" xmlns:cx="http://schemas.microsoft.com/office/drawing/2014/chartex" xmlns:cx1="http://schemas.microsoft.com/office/drawing/2015/9/8/chartex" xmlns:cx2="http://schemas.microsoft.com/office/drawing/2015/10/21/chartex" xmlns:cx3="http://schemas.microsoft.com/office/drawing/2016/5/9/chartex" xmlns:cx4="http://schemas.microsoft.com/office/drawing/2016/5/10/chartex" xmlns:cx5="http://schemas.microsoft.com/office/drawing/2016/5/11/chartex" xmlns:cx6="http://schemas.microsoft.com/office/drawing/2016/5/12/chartex" xmlns:cx7="http://schemas.microsoft.com/office/drawing/2016/5/13/chartex" xmlns:cx8="http://schemas.microsoft.com/office/drawing/2016/5/14/chartex" xmlns:mc="http://schemas.openxmlformats.org/markup-compatibility/2006" xmlns:aink="http://schemas.microsoft.com/office/drawing/2016/ink" xmlns:am3d="http://schemas.microsoft.com/office/drawing/2017/model3d" xmlns:o="urn:schemas-microsoft-com:office:office" xmlns:r="http://schemas.openxmlformats.org/officeDocument/2006/relationships" xmlns:m="http://schemas.openxmlformats.org/officeDocument/2006/math" xmlns:v="urn:schemas-microsoft-com:vml" xmlns:wp14="http://schemas.microsoft.com/office/word/2010/wordprocessingDrawing" xmlns:wp="http://schemas.openxmlformats.org/drawingml/2006/wordprocessingDrawing" xmlns:w10="urn:schemas-microsoft-com:office:word" xmlns:w="http://schemas.openxmlformats.org/wordprocessingml/2006/main" xmlns:w14="http://schemas.microsoft.com/office/word/2010/wordml" xmlns:w15="http://schemas.microsoft.com/office/word/2012/wordml" xmlns:w16cid="http://schemas.microsoft.com/office/word/2016/wordml/cid" xmlns:w16se="http://schemas.microsoft.com/office/word/2015/wordml/symex" xmlns:wpg="http://schemas.microsoft.com/office/word/2010/wordprocessingGroup" xmlns:wpi="http://schemas.microsoft.com/office/word/2010/wordprocessingInk" xmlns:wne="http://schemas.microsoft.com/office/word/2006/wordml" xmlns:wps="http://schemas.microsoft.com/office/word/2010/wordprocessingShape" mc:Ignorable="w14 w15 w16se w16cid wp14">
-  <w16cid:commentId w16cid:paraId="4DA2B7F4" w16cid:durableId="220DF970"/>
-  <w16cid:commentId w16cid:paraId="3442C9EB" w16cid:durableId="220DF9E3"/>
-  <w16cid:commentId w16cid:paraId="68270A53" w16cid:durableId="220F2B65"/>
-  <w16cid:commentId w16cid:paraId="72730F72" w16cid:durableId="220DFA31"/>
-  <w16cid:commentId w16cid:paraId="582D4500" w16cid:durableId="220F2C4D"/>
-  <w16cid:commentId w16cid:paraId="43248FE2" w16cid:durableId="220DFA42"/>
-  <w16cid:commentId w16cid:paraId="472DA883" w16cid:durableId="220F2E05"/>
-  <w16cid:commentId w16cid:paraId="68F836BD" w16cid:durableId="220DFB00"/>
-  <w16cid:commentId w16cid:paraId="62420400" w16cid:durableId="220F3231"/>
-  <w16cid:commentId w16cid:paraId="1E90C42B" w16cid:durableId="220DFB20"/>
-  <w16cid:commentId w16cid:paraId="17190E11" w16cid:durableId="220F33DB"/>
-</w16cid:commentsIds>
 </file>
 
 <file path=word/endnotes.xml><?xml version="1.0" encoding="utf-8"?>
@@ -9225,14 +8404,6 @@
     <w:abstractNumId w:val="4"/>
   </w:num>
 </w:numbering>
-</file>
-
-<file path=word/people.xml><?xml version="1.0" encoding="utf-8"?>
-<w15:people xmlns:wpc="http://schemas.microsoft.com/office/word/2010/wordprocessingCanvas" xmlns:cx="http://schemas.microsoft.com/office/drawing/2014/chartex" xmlns:cx1="http://schemas.microsoft.com/office/drawing/2015/9/8/chartex" xmlns:cx2="http://schemas.microsoft.com/office/drawing/2015/10/21/chartex" xmlns:cx3="http://schemas.microsoft.com/office/drawing/2016/5/9/chartex" xmlns:cx4="http://schemas.microsoft.com/office/drawing/2016/5/10/chartex" xmlns:cx5="http://schemas.microsoft.com/office/drawing/2016/5/11/chartex" xmlns:cx6="http://schemas.microsoft.com/office/drawing/2016/5/12/chartex" xmlns:cx7="http://schemas.microsoft.com/office/drawing/2016/5/13/chartex" xmlns:cx8="http://schemas.microsoft.com/office/drawing/2016/5/14/chartex" xmlns:mc="http://schemas.openxmlformats.org/markup-compatibility/2006" xmlns:aink="http://schemas.microsoft.com/office/drawing/2016/ink" xmlns:am3d="http://schemas.microsoft.com/office/drawing/2017/model3d" xmlns:o="urn:schemas-microsoft-com:office:office" xmlns:r="http://schemas.openxmlformats.org/officeDocument/2006/relationships" xmlns:m="http://schemas.openxmlformats.org/officeDocument/2006/math" xmlns:v="urn:schemas-microsoft-com:vml" xmlns:wp14="http://schemas.microsoft.com/office/word/2010/wordprocessingDrawing" xmlns:wp="http://schemas.openxmlformats.org/drawingml/2006/wordprocessingDrawing" xmlns:w10="urn:schemas-microsoft-com:office:word" xmlns:w="http://schemas.openxmlformats.org/wordprocessingml/2006/main" xmlns:w14="http://schemas.microsoft.com/office/word/2010/wordml" xmlns:w15="http://schemas.microsoft.com/office/word/2012/wordml" xmlns:w16cid="http://schemas.microsoft.com/office/word/2016/wordml/cid" xmlns:w16se="http://schemas.microsoft.com/office/word/2015/wordml/symex" xmlns:wpg="http://schemas.microsoft.com/office/word/2010/wordprocessingGroup" xmlns:wpi="http://schemas.microsoft.com/office/word/2010/wordprocessingInk" xmlns:wne="http://schemas.microsoft.com/office/word/2006/wordml" xmlns:wps="http://schemas.microsoft.com/office/word/2010/wordprocessingShape" mc:Ignorable="w14 w15 w16se w16cid wp14">
-  <w15:person w15:author="Mike">
-    <w15:presenceInfo w15:providerId="Windows Live" w15:userId="6b1bb385f24b0634"/>
-  </w15:person>
-</w15:people>
 </file>
 
 <file path=word/styles.xml><?xml version="1.0" encoding="utf-8"?>
@@ -10343,7 +9514,7 @@
 </file>
 
 <file path=customXml/itemProps1.xml><?xml version="1.0" encoding="utf-8"?>
-<ds:datastoreItem xmlns:ds="http://schemas.openxmlformats.org/officeDocument/2006/customXml" ds:itemID="{AB0B829D-0D0B-4249-9023-C8D399FA4D13}">
+<ds:datastoreItem xmlns:ds="http://schemas.openxmlformats.org/officeDocument/2006/customXml" ds:itemID="{616B1271-24C8-4A3F-A1BD-1F3D2A3891EC}">
   <ds:schemaRefs>
     <ds:schemaRef ds:uri="http://schemas.openxmlformats.org/officeDocument/2006/bibliography"/>
   </ds:schemaRefs>

</xml_diff>

<commit_message>
Revert "tyring to merge"
This reverts commit 9a9507bacc8f6a065f6f2157e899ba6f0e773f33, reversing
changes made to 7c8b6d6e7f5344b10218c0020ac51658441e3c13.
</commit_message>
<xml_diff>
--- a/Documents/Deliverable drafts_&_templates/Deliverable 2/SixGuys_Deliverable_2_SRS.docx
+++ b/Documents/Deliverable drafts_&_templates/Deliverable 2/SixGuys_Deliverable_2_SRS.docx
@@ -21,8 +21,6 @@
           <w:szCs w:val="40"/>
         </w:rPr>
       </w:pPr>
-      <w:bookmarkStart w:id="0" w:name="_GoBack"/>
-      <w:bookmarkEnd w:id="0"/>
     </w:p>
     <w:p>
       <w:pPr>
@@ -76,6 +74,8 @@
           <w:szCs w:val="28"/>
         </w:rPr>
       </w:pPr>
+      <w:bookmarkStart w:id="0" w:name="_GoBack"/>
+      <w:bookmarkEnd w:id="0"/>
       <w:r>
         <w:rPr>
           <w:rFonts w:ascii="Arial" w:eastAsia="Arial" w:hAnsi="Arial" w:cs="Arial"/>
@@ -143,8 +143,19 @@
           <w:sz w:val="28"/>
           <w:szCs w:val="28"/>
         </w:rPr>
-        <w:t>David Sincyr</w:t>
-      </w:r>
+        <w:t xml:space="preserve">David </w:t>
+      </w:r>
+      <w:proofErr w:type="spellStart"/>
+      <w:r>
+        <w:rPr>
+          <w:rFonts w:ascii="Arial" w:eastAsia="Arial" w:hAnsi="Arial" w:cs="Arial"/>
+          <w:b/>
+          <w:sz w:val="28"/>
+          <w:szCs w:val="28"/>
+        </w:rPr>
+        <w:t>Sincyr</w:t>
+      </w:r>
+      <w:proofErr w:type="spellEnd"/>
       <w:r>
         <w:rPr>
           <w:rFonts w:ascii="Arial" w:eastAsia="Arial" w:hAnsi="Arial" w:cs="Arial"/>
@@ -462,7 +473,7 @@
           <w:r>
             <w:fldChar w:fldCharType="separate"/>
           </w:r>
-          <w:hyperlink w:anchor="_Toc35452041" w:history="1">
+          <w:hyperlink w:anchor="_Toc34550811" w:history="1">
             <w:r>
               <w:rPr>
                 <w:rStyle w:val="Hyperlink"/>
@@ -505,7 +516,7 @@
                 <w:noProof/>
                 <w:webHidden/>
               </w:rPr>
-              <w:instrText xml:space="preserve"> PAGEREF _Toc35452041 \h </w:instrText>
+              <w:instrText xml:space="preserve"> PAGEREF _Toc34550811 \h </w:instrText>
             </w:r>
             <w:r>
               <w:rPr>
@@ -550,7 +561,7 @@
               <w:szCs w:val="22"/>
             </w:rPr>
           </w:pPr>
-          <w:hyperlink w:anchor="_Toc35452042" w:history="1">
+          <w:hyperlink w:anchor="_Toc34550812" w:history="1">
             <w:r>
               <w:rPr>
                 <w:rStyle w:val="Hyperlink"/>
@@ -593,7 +604,7 @@
                 <w:noProof/>
                 <w:webHidden/>
               </w:rPr>
-              <w:instrText xml:space="preserve"> PAGEREF _Toc35452042 \h </w:instrText>
+              <w:instrText xml:space="preserve"> PAGEREF _Toc34550812 \h </w:instrText>
             </w:r>
             <w:r>
               <w:rPr>
@@ -638,7 +649,7 @@
               <w:szCs w:val="22"/>
             </w:rPr>
           </w:pPr>
-          <w:hyperlink w:anchor="_Toc35452043" w:history="1">
+          <w:hyperlink w:anchor="_Toc34550813" w:history="1">
             <w:r>
               <w:rPr>
                 <w:rStyle w:val="Hyperlink"/>
@@ -681,7 +692,7 @@
                 <w:noProof/>
                 <w:webHidden/>
               </w:rPr>
-              <w:instrText xml:space="preserve"> PAGEREF _Toc35452043 \h </w:instrText>
+              <w:instrText xml:space="preserve"> PAGEREF _Toc34550813 \h </w:instrText>
             </w:r>
             <w:r>
               <w:rPr>
@@ -726,7 +737,7 @@
               <w:szCs w:val="22"/>
             </w:rPr>
           </w:pPr>
-          <w:hyperlink w:anchor="_Toc35452044" w:history="1">
+          <w:hyperlink w:anchor="_Toc34550814" w:history="1">
             <w:r>
               <w:rPr>
                 <w:rStyle w:val="Hyperlink"/>
@@ -769,7 +780,7 @@
                 <w:noProof/>
                 <w:webHidden/>
               </w:rPr>
-              <w:instrText xml:space="preserve"> PAGEREF _Toc35452044 \h </w:instrText>
+              <w:instrText xml:space="preserve"> PAGEREF _Toc34550814 \h </w:instrText>
             </w:r>
             <w:r>
               <w:rPr>
@@ -814,7 +825,7 @@
               <w:szCs w:val="22"/>
             </w:rPr>
           </w:pPr>
-          <w:hyperlink w:anchor="_Toc35452045" w:history="1">
+          <w:hyperlink w:anchor="_Toc34550815" w:history="1">
             <w:r>
               <w:rPr>
                 <w:rStyle w:val="Hyperlink"/>
@@ -857,7 +868,7 @@
                 <w:noProof/>
                 <w:webHidden/>
               </w:rPr>
-              <w:instrText xml:space="preserve"> PAGEREF _Toc35452045 \h </w:instrText>
+              <w:instrText xml:space="preserve"> PAGEREF _Toc34550815 \h </w:instrText>
             </w:r>
             <w:r>
               <w:rPr>
@@ -902,7 +913,7 @@
               <w:szCs w:val="22"/>
             </w:rPr>
           </w:pPr>
-          <w:hyperlink w:anchor="_Toc35452046" w:history="1">
+          <w:hyperlink w:anchor="_Toc34550816" w:history="1">
             <w:r>
               <w:rPr>
                 <w:rStyle w:val="Hyperlink"/>
@@ -945,7 +956,7 @@
                 <w:noProof/>
                 <w:webHidden/>
               </w:rPr>
-              <w:instrText xml:space="preserve"> PAGEREF _Toc35452046 \h </w:instrText>
+              <w:instrText xml:space="preserve"> PAGEREF _Toc34550816 \h </w:instrText>
             </w:r>
             <w:r>
               <w:rPr>
@@ -990,7 +1001,7 @@
               <w:szCs w:val="22"/>
             </w:rPr>
           </w:pPr>
-          <w:hyperlink w:anchor="_Toc35452047" w:history="1">
+          <w:hyperlink w:anchor="_Toc34550817" w:history="1">
             <w:r>
               <w:rPr>
                 <w:rStyle w:val="Hyperlink"/>
@@ -1033,7 +1044,7 @@
                 <w:noProof/>
                 <w:webHidden/>
               </w:rPr>
-              <w:instrText xml:space="preserve"> PAGEREF _Toc35452047 \h </w:instrText>
+              <w:instrText xml:space="preserve"> PAGEREF _Toc34550817 \h </w:instrText>
             </w:r>
             <w:r>
               <w:rPr>
@@ -1078,7 +1089,7 @@
               <w:szCs w:val="22"/>
             </w:rPr>
           </w:pPr>
-          <w:hyperlink w:anchor="_Toc35452048" w:history="1">
+          <w:hyperlink w:anchor="_Toc34550818" w:history="1">
             <w:r>
               <w:rPr>
                 <w:rStyle w:val="Hyperlink"/>
@@ -1121,7 +1132,7 @@
                 <w:noProof/>
                 <w:webHidden/>
               </w:rPr>
-              <w:instrText xml:space="preserve"> PAGEREF _Toc35452048 \h </w:instrText>
+              <w:instrText xml:space="preserve"> PAGEREF _Toc34550818 \h </w:instrText>
             </w:r>
             <w:r>
               <w:rPr>
@@ -1166,7 +1177,7 @@
               <w:szCs w:val="22"/>
             </w:rPr>
           </w:pPr>
-          <w:hyperlink w:anchor="_Toc35452049" w:history="1">
+          <w:hyperlink w:anchor="_Toc34550819" w:history="1">
             <w:r>
               <w:rPr>
                 <w:rStyle w:val="Hyperlink"/>
@@ -1209,7 +1220,7 @@
                 <w:noProof/>
                 <w:webHidden/>
               </w:rPr>
-              <w:instrText xml:space="preserve"> PAGEREF _Toc35452049 \h </w:instrText>
+              <w:instrText xml:space="preserve"> PAGEREF _Toc34550819 \h </w:instrText>
             </w:r>
             <w:r>
               <w:rPr>
@@ -1254,7 +1265,7 @@
               <w:szCs w:val="22"/>
             </w:rPr>
           </w:pPr>
-          <w:hyperlink w:anchor="_Toc35452050" w:history="1">
+          <w:hyperlink w:anchor="_Toc34550820" w:history="1">
             <w:r>
               <w:rPr>
                 <w:rStyle w:val="Hyperlink"/>
@@ -1297,7 +1308,7 @@
                 <w:noProof/>
                 <w:webHidden/>
               </w:rPr>
-              <w:instrText xml:space="preserve"> PAGEREF _Toc35452050 \h </w:instrText>
+              <w:instrText xml:space="preserve"> PAGEREF _Toc34550820 \h </w:instrText>
             </w:r>
             <w:r>
               <w:rPr>
@@ -1342,7 +1353,7 @@
               <w:szCs w:val="22"/>
             </w:rPr>
           </w:pPr>
-          <w:hyperlink w:anchor="_Toc35452051" w:history="1">
+          <w:hyperlink w:anchor="_Toc34550821" w:history="1">
             <w:r>
               <w:rPr>
                 <w:rStyle w:val="Hyperlink"/>
@@ -1385,7 +1396,7 @@
                 <w:noProof/>
                 <w:webHidden/>
               </w:rPr>
-              <w:instrText xml:space="preserve"> PAGEREF _Toc35452051 \h </w:instrText>
+              <w:instrText xml:space="preserve"> PAGEREF _Toc34550821 \h </w:instrText>
             </w:r>
             <w:r>
               <w:rPr>
@@ -1430,7 +1441,7 @@
               <w:szCs w:val="22"/>
             </w:rPr>
           </w:pPr>
-          <w:hyperlink w:anchor="_Toc35452052" w:history="1">
+          <w:hyperlink w:anchor="_Toc34550822" w:history="1">
             <w:r>
               <w:rPr>
                 <w:rStyle w:val="Hyperlink"/>
@@ -1473,7 +1484,7 @@
                 <w:noProof/>
                 <w:webHidden/>
               </w:rPr>
-              <w:instrText xml:space="preserve"> PAGEREF _Toc35452052 \h </w:instrText>
+              <w:instrText xml:space="preserve"> PAGEREF _Toc34550822 \h </w:instrText>
             </w:r>
             <w:r>
               <w:rPr>
@@ -1518,7 +1529,7 @@
               <w:szCs w:val="22"/>
             </w:rPr>
           </w:pPr>
-          <w:hyperlink w:anchor="_Toc35452053" w:history="1">
+          <w:hyperlink w:anchor="_Toc34550823" w:history="1">
             <w:r>
               <w:rPr>
                 <w:rStyle w:val="Hyperlink"/>
@@ -1561,7 +1572,7 @@
                 <w:noProof/>
                 <w:webHidden/>
               </w:rPr>
-              <w:instrText xml:space="preserve"> PAGEREF _Toc35452053 \h </w:instrText>
+              <w:instrText xml:space="preserve"> PAGEREF _Toc34550823 \h </w:instrText>
             </w:r>
             <w:r>
               <w:rPr>
@@ -1606,7 +1617,7 @@
               <w:szCs w:val="22"/>
             </w:rPr>
           </w:pPr>
-          <w:hyperlink w:anchor="_Toc35452054" w:history="1">
+          <w:hyperlink w:anchor="_Toc34550824" w:history="1">
             <w:r>
               <w:rPr>
                 <w:rStyle w:val="Hyperlink"/>
@@ -1649,7 +1660,7 @@
                 <w:noProof/>
                 <w:webHidden/>
               </w:rPr>
-              <w:instrText xml:space="preserve"> PAGEREF _Toc35452054 \h </w:instrText>
+              <w:instrText xml:space="preserve"> PAGEREF _Toc34550824 \h </w:instrText>
             </w:r>
             <w:r>
               <w:rPr>
@@ -1694,7 +1705,7 @@
               <w:szCs w:val="22"/>
             </w:rPr>
           </w:pPr>
-          <w:hyperlink w:anchor="_Toc35452055" w:history="1">
+          <w:hyperlink w:anchor="_Toc34550825" w:history="1">
             <w:r>
               <w:rPr>
                 <w:rStyle w:val="Hyperlink"/>
@@ -1737,7 +1748,7 @@
                 <w:noProof/>
                 <w:webHidden/>
               </w:rPr>
-              <w:instrText xml:space="preserve"> PAGEREF _Toc35452055 \h </w:instrText>
+              <w:instrText xml:space="preserve"> PAGEREF _Toc34550825 \h </w:instrText>
             </w:r>
             <w:r>
               <w:rPr>
@@ -1782,11 +1793,12 @@
               <w:szCs w:val="22"/>
             </w:rPr>
           </w:pPr>
-          <w:hyperlink w:anchor="_Toc35452056" w:history="1">
+          <w:hyperlink w:anchor="_Toc34550826" w:history="1">
             <w:r>
               <w:rPr>
                 <w:rStyle w:val="Hyperlink"/>
                 <w:noProof/>
+                <w:highlight w:val="yellow"/>
               </w:rPr>
               <w:t>3.1</w:t>
             </w:r>
@@ -1803,6 +1815,7 @@
               <w:rPr>
                 <w:rStyle w:val="Hyperlink"/>
                 <w:noProof/>
+                <w:highlight w:val="yellow"/>
               </w:rPr>
               <w:t>User Interfaces</w:t>
             </w:r>
@@ -1825,7 +1838,7 @@
                 <w:noProof/>
                 <w:webHidden/>
               </w:rPr>
-              <w:instrText xml:space="preserve"> PAGEREF _Toc35452056 \h </w:instrText>
+              <w:instrText xml:space="preserve"> PAGEREF _Toc34550826 \h </w:instrText>
             </w:r>
             <w:r>
               <w:rPr>
@@ -1870,11 +1883,12 @@
               <w:szCs w:val="22"/>
             </w:rPr>
           </w:pPr>
-          <w:hyperlink w:anchor="_Toc35452057" w:history="1">
+          <w:hyperlink w:anchor="_Toc34550827" w:history="1">
             <w:r>
               <w:rPr>
                 <w:rStyle w:val="Hyperlink"/>
                 <w:noProof/>
+                <w:highlight w:val="yellow"/>
               </w:rPr>
               <w:t>3.2</w:t>
             </w:r>
@@ -1891,6 +1905,7 @@
               <w:rPr>
                 <w:rStyle w:val="Hyperlink"/>
                 <w:noProof/>
+                <w:highlight w:val="yellow"/>
               </w:rPr>
               <w:t>Hardware Interfaces</w:t>
             </w:r>
@@ -1913,7 +1928,7 @@
                 <w:noProof/>
                 <w:webHidden/>
               </w:rPr>
-              <w:instrText xml:space="preserve"> PAGEREF _Toc35452057 \h </w:instrText>
+              <w:instrText xml:space="preserve"> PAGEREF _Toc34550827 \h </w:instrText>
             </w:r>
             <w:r>
               <w:rPr>
@@ -1958,11 +1973,12 @@
               <w:szCs w:val="22"/>
             </w:rPr>
           </w:pPr>
-          <w:hyperlink w:anchor="_Toc35452058" w:history="1">
+          <w:hyperlink w:anchor="_Toc34550828" w:history="1">
             <w:r>
               <w:rPr>
                 <w:rStyle w:val="Hyperlink"/>
                 <w:noProof/>
+                <w:highlight w:val="yellow"/>
               </w:rPr>
               <w:t>3.3</w:t>
             </w:r>
@@ -1979,6 +1995,7 @@
               <w:rPr>
                 <w:rStyle w:val="Hyperlink"/>
                 <w:noProof/>
+                <w:highlight w:val="yellow"/>
               </w:rPr>
               <w:t>Software Interfaces</w:t>
             </w:r>
@@ -2001,7 +2018,7 @@
                 <w:noProof/>
                 <w:webHidden/>
               </w:rPr>
-              <w:instrText xml:space="preserve"> PAGEREF _Toc35452058 \h </w:instrText>
+              <w:instrText xml:space="preserve"> PAGEREF _Toc34550828 \h </w:instrText>
             </w:r>
             <w:r>
               <w:rPr>
@@ -2046,11 +2063,12 @@
               <w:szCs w:val="22"/>
             </w:rPr>
           </w:pPr>
-          <w:hyperlink w:anchor="_Toc35452059" w:history="1">
+          <w:hyperlink w:anchor="_Toc34550829" w:history="1">
             <w:r>
               <w:rPr>
                 <w:rStyle w:val="Hyperlink"/>
                 <w:noProof/>
+                <w:highlight w:val="yellow"/>
               </w:rPr>
               <w:t>3.4</w:t>
             </w:r>
@@ -2067,6 +2085,7 @@
               <w:rPr>
                 <w:rStyle w:val="Hyperlink"/>
                 <w:noProof/>
+                <w:highlight w:val="yellow"/>
               </w:rPr>
               <w:t>Communications Interfaces</w:t>
             </w:r>
@@ -2089,7 +2108,7 @@
                 <w:noProof/>
                 <w:webHidden/>
               </w:rPr>
-              <w:instrText xml:space="preserve"> PAGEREF _Toc35452059 \h </w:instrText>
+              <w:instrText xml:space="preserve"> PAGEREF _Toc34550829 \h </w:instrText>
             </w:r>
             <w:r>
               <w:rPr>
@@ -2109,7 +2128,7 @@
                 <w:noProof/>
                 <w:webHidden/>
               </w:rPr>
-              <w:t>4</w:t>
+              <w:t>5</w:t>
             </w:r>
             <w:r>
               <w:rPr>
@@ -2134,7 +2153,7 @@
               <w:szCs w:val="22"/>
             </w:rPr>
           </w:pPr>
-          <w:hyperlink w:anchor="_Toc35452060" w:history="1">
+          <w:hyperlink w:anchor="_Toc34550830" w:history="1">
             <w:r>
               <w:rPr>
                 <w:rStyle w:val="Hyperlink"/>
@@ -2177,7 +2196,7 @@
                 <w:noProof/>
                 <w:webHidden/>
               </w:rPr>
-              <w:instrText xml:space="preserve"> PAGEREF _Toc35452060 \h </w:instrText>
+              <w:instrText xml:space="preserve"> PAGEREF _Toc34550830 \h </w:instrText>
             </w:r>
             <w:r>
               <w:rPr>
@@ -2222,7 +2241,7 @@
               <w:szCs w:val="22"/>
             </w:rPr>
           </w:pPr>
-          <w:hyperlink w:anchor="_Toc35452061" w:history="1">
+          <w:hyperlink w:anchor="_Toc34550831" w:history="1">
             <w:r>
               <w:rPr>
                 <w:rStyle w:val="Hyperlink"/>
@@ -2265,7 +2284,7 @@
                 <w:noProof/>
                 <w:webHidden/>
               </w:rPr>
-              <w:instrText xml:space="preserve"> PAGEREF _Toc35452061 \h </w:instrText>
+              <w:instrText xml:space="preserve"> PAGEREF _Toc34550831 \h </w:instrText>
             </w:r>
             <w:r>
               <w:rPr>
@@ -2310,7 +2329,7 @@
               <w:szCs w:val="22"/>
             </w:rPr>
           </w:pPr>
-          <w:hyperlink w:anchor="_Toc35452062" w:history="1">
+          <w:hyperlink w:anchor="_Toc34550832" w:history="1">
             <w:r>
               <w:rPr>
                 <w:rStyle w:val="Hyperlink"/>
@@ -2353,7 +2372,7 @@
                 <w:noProof/>
                 <w:webHidden/>
               </w:rPr>
-              <w:instrText xml:space="preserve"> PAGEREF _Toc35452062 \h </w:instrText>
+              <w:instrText xml:space="preserve"> PAGEREF _Toc34550832 \h </w:instrText>
             </w:r>
             <w:r>
               <w:rPr>
@@ -2373,7 +2392,7 @@
                 <w:noProof/>
                 <w:webHidden/>
               </w:rPr>
-              <w:t>5</w:t>
+              <w:t>6</w:t>
             </w:r>
             <w:r>
               <w:rPr>
@@ -2398,7 +2417,7 @@
               <w:szCs w:val="22"/>
             </w:rPr>
           </w:pPr>
-          <w:hyperlink w:anchor="_Toc35452063" w:history="1">
+          <w:hyperlink w:anchor="_Toc34550833" w:history="1">
             <w:r>
               <w:rPr>
                 <w:rStyle w:val="Hyperlink"/>
@@ -2419,6 +2438,7 @@
               <w:rPr>
                 <w:rStyle w:val="Hyperlink"/>
                 <w:noProof/>
+                <w:highlight w:val="yellow"/>
               </w:rPr>
               <w:t>Other Nonfunctional Requirements</w:t>
             </w:r>
@@ -2441,7 +2461,7 @@
                 <w:noProof/>
                 <w:webHidden/>
               </w:rPr>
-              <w:instrText xml:space="preserve"> PAGEREF _Toc35452063 \h </w:instrText>
+              <w:instrText xml:space="preserve"> PAGEREF _Toc34550833 \h </w:instrText>
             </w:r>
             <w:r>
               <w:rPr>
@@ -2461,7 +2481,7 @@
                 <w:noProof/>
                 <w:webHidden/>
               </w:rPr>
-              <w:t>6</w:t>
+              <w:t>7</w:t>
             </w:r>
             <w:r>
               <w:rPr>
@@ -2486,7 +2506,7 @@
               <w:szCs w:val="22"/>
             </w:rPr>
           </w:pPr>
-          <w:hyperlink w:anchor="_Toc35452064" w:history="1">
+          <w:hyperlink w:anchor="_Toc34550834" w:history="1">
             <w:r>
               <w:rPr>
                 <w:rStyle w:val="Hyperlink"/>
@@ -2529,7 +2549,7 @@
                 <w:noProof/>
                 <w:webHidden/>
               </w:rPr>
-              <w:instrText xml:space="preserve"> PAGEREF _Toc35452064 \h </w:instrText>
+              <w:instrText xml:space="preserve"> PAGEREF _Toc34550834 \h </w:instrText>
             </w:r>
             <w:r>
               <w:rPr>
@@ -2549,7 +2569,7 @@
                 <w:noProof/>
                 <w:webHidden/>
               </w:rPr>
-              <w:t>6</w:t>
+              <w:t>7</w:t>
             </w:r>
             <w:r>
               <w:rPr>
@@ -2574,7 +2594,7 @@
               <w:szCs w:val="22"/>
             </w:rPr>
           </w:pPr>
-          <w:hyperlink w:anchor="_Toc35452065" w:history="1">
+          <w:hyperlink w:anchor="_Toc34550835" w:history="1">
             <w:r>
               <w:rPr>
                 <w:rStyle w:val="Hyperlink"/>
@@ -2595,6 +2615,7 @@
               <w:rPr>
                 <w:rStyle w:val="Hyperlink"/>
                 <w:noProof/>
+                <w:highlight w:val="yellow"/>
               </w:rPr>
               <w:t>Safety Requirements</w:t>
             </w:r>
@@ -2617,7 +2638,7 @@
                 <w:noProof/>
                 <w:webHidden/>
               </w:rPr>
-              <w:instrText xml:space="preserve"> PAGEREF _Toc35452065 \h </w:instrText>
+              <w:instrText xml:space="preserve"> PAGEREF _Toc34550835 \h </w:instrText>
             </w:r>
             <w:r>
               <w:rPr>
@@ -2637,7 +2658,7 @@
                 <w:noProof/>
                 <w:webHidden/>
               </w:rPr>
-              <w:t>6</w:t>
+              <w:t>7</w:t>
             </w:r>
             <w:r>
               <w:rPr>
@@ -2662,7 +2683,7 @@
               <w:szCs w:val="22"/>
             </w:rPr>
           </w:pPr>
-          <w:hyperlink w:anchor="_Toc35452066" w:history="1">
+          <w:hyperlink w:anchor="_Toc34550836" w:history="1">
             <w:r>
               <w:rPr>
                 <w:rStyle w:val="Hyperlink"/>
@@ -2683,6 +2704,7 @@
               <w:rPr>
                 <w:rStyle w:val="Hyperlink"/>
                 <w:noProof/>
+                <w:highlight w:val="yellow"/>
               </w:rPr>
               <w:t>Security Requirements</w:t>
             </w:r>
@@ -2705,7 +2727,7 @@
                 <w:noProof/>
                 <w:webHidden/>
               </w:rPr>
-              <w:instrText xml:space="preserve"> PAGEREF _Toc35452066 \h </w:instrText>
+              <w:instrText xml:space="preserve"> PAGEREF _Toc34550836 \h </w:instrText>
             </w:r>
             <w:r>
               <w:rPr>
@@ -2725,7 +2747,7 @@
                 <w:noProof/>
                 <w:webHidden/>
               </w:rPr>
-              <w:t>6</w:t>
+              <w:t>7</w:t>
             </w:r>
             <w:r>
               <w:rPr>
@@ -2750,7 +2772,7 @@
               <w:szCs w:val="22"/>
             </w:rPr>
           </w:pPr>
-          <w:hyperlink w:anchor="_Toc35452067" w:history="1">
+          <w:hyperlink w:anchor="_Toc34550837" w:history="1">
             <w:r>
               <w:rPr>
                 <w:rStyle w:val="Hyperlink"/>
@@ -2772,7 +2794,7 @@
                 <w:rStyle w:val="Hyperlink"/>
                 <w:noProof/>
               </w:rPr>
-              <w:t>oftware Quality Attributes</w:t>
+              <w:t>Software Quality Attributes</w:t>
             </w:r>
             <w:r>
               <w:rPr>
@@ -2793,7 +2815,7 @@
                 <w:noProof/>
                 <w:webHidden/>
               </w:rPr>
-              <w:instrText xml:space="preserve"> PAGEREF _Toc35452067 \h </w:instrText>
+              <w:instrText xml:space="preserve"> PAGEREF _Toc34550837 \h </w:instrText>
             </w:r>
             <w:r>
               <w:rPr>
@@ -2813,7 +2835,7 @@
                 <w:noProof/>
                 <w:webHidden/>
               </w:rPr>
-              <w:t>7</w:t>
+              <w:t>8</w:t>
             </w:r>
             <w:r>
               <w:rPr>
@@ -2838,7 +2860,7 @@
               <w:szCs w:val="22"/>
             </w:rPr>
           </w:pPr>
-          <w:hyperlink w:anchor="_Toc35452068" w:history="1">
+          <w:hyperlink w:anchor="_Toc34550838" w:history="1">
             <w:r>
               <w:rPr>
                 <w:rStyle w:val="Hyperlink"/>
@@ -2881,7 +2903,7 @@
                 <w:noProof/>
                 <w:webHidden/>
               </w:rPr>
-              <w:instrText xml:space="preserve"> PAGEREF _Toc35452068 \h </w:instrText>
+              <w:instrText xml:space="preserve"> PAGEREF _Toc34550838 \h </w:instrText>
             </w:r>
             <w:r>
               <w:rPr>
@@ -2901,7 +2923,7 @@
                 <w:noProof/>
                 <w:webHidden/>
               </w:rPr>
-              <w:t>7</w:t>
+              <w:t>8</w:t>
             </w:r>
             <w:r>
               <w:rPr>
@@ -2926,7 +2948,7 @@
               <w:szCs w:val="22"/>
             </w:rPr>
           </w:pPr>
-          <w:hyperlink w:anchor="_Toc35452069" w:history="1">
+          <w:hyperlink w:anchor="_Toc34550839" w:history="1">
             <w:r>
               <w:rPr>
                 <w:rStyle w:val="Hyperlink"/>
@@ -2969,7 +2991,7 @@
                 <w:noProof/>
                 <w:webHidden/>
               </w:rPr>
-              <w:instrText xml:space="preserve"> PAGEREF _Toc35452069 \h </w:instrText>
+              <w:instrText xml:space="preserve"> PAGEREF _Toc34550839 \h </w:instrText>
             </w:r>
             <w:r>
               <w:rPr>
@@ -2989,7 +3011,7 @@
                 <w:noProof/>
                 <w:webHidden/>
               </w:rPr>
-              <w:t>7</w:t>
+              <w:t>8</w:t>
             </w:r>
             <w:r>
               <w:rPr>
@@ -3204,11 +3226,16 @@
             <w:r>
               <w:t xml:space="preserve">David </w:t>
             </w:r>
+            <w:proofErr w:type="spellStart"/>
             <w:r>
               <w:t>S</w:t>
             </w:r>
             <w:r>
-              <w:t>incyr/</w:t>
+              <w:t>incyr</w:t>
+            </w:r>
+            <w:proofErr w:type="spellEnd"/>
+            <w:r>
+              <w:t>/</w:t>
             </w:r>
           </w:p>
           <w:p>
@@ -3379,7 +3406,7 @@
         </w:numPr>
       </w:pPr>
       <w:bookmarkStart w:id="3" w:name="_Toc33340425"/>
-      <w:bookmarkStart w:id="4" w:name="_Toc35452041"/>
+      <w:bookmarkStart w:id="4" w:name="_Toc34550811"/>
       <w:r>
         <w:lastRenderedPageBreak/>
         <w:t>Introduction</w:t>
@@ -3397,7 +3424,7 @@
       </w:pPr>
       <w:bookmarkStart w:id="5" w:name="_3znysh7" w:colFirst="0" w:colLast="0"/>
       <w:bookmarkStart w:id="6" w:name="_Toc33340426"/>
-      <w:bookmarkStart w:id="7" w:name="_Toc35452042"/>
+      <w:bookmarkStart w:id="7" w:name="_Toc34550812"/>
       <w:bookmarkEnd w:id="5"/>
       <w:r>
         <w:t>Purpose</w:t>
@@ -3432,7 +3459,7 @@
         </w:numPr>
       </w:pPr>
       <w:bookmarkStart w:id="8" w:name="_Toc33340427"/>
-      <w:bookmarkStart w:id="9" w:name="_Toc35452043"/>
+      <w:bookmarkStart w:id="9" w:name="_Toc34550813"/>
       <w:r>
         <w:t>Document Conventions</w:t>
       </w:r>
@@ -3467,7 +3494,7 @@
       </w:pPr>
       <w:bookmarkStart w:id="10" w:name="_tyjcwt" w:colFirst="0" w:colLast="0"/>
       <w:bookmarkStart w:id="11" w:name="_Toc33340428"/>
-      <w:bookmarkStart w:id="12" w:name="_Toc35452044"/>
+      <w:bookmarkStart w:id="12" w:name="_Toc34550814"/>
       <w:bookmarkEnd w:id="10"/>
       <w:r>
         <w:t>Intended Audience and Reading Suggestions</w:t>
@@ -3541,7 +3568,7 @@
         </w:numPr>
       </w:pPr>
       <w:bookmarkStart w:id="14" w:name="_Toc33340429"/>
-      <w:bookmarkStart w:id="15" w:name="_Toc35452045"/>
+      <w:bookmarkStart w:id="15" w:name="_Toc34550815"/>
       <w:r>
         <w:t>Product Scope</w:t>
       </w:r>
@@ -3617,7 +3644,7 @@
         </w:numPr>
       </w:pPr>
       <w:bookmarkStart w:id="17" w:name="_Toc33340430"/>
-      <w:bookmarkStart w:id="18" w:name="_Toc35452046"/>
+      <w:bookmarkStart w:id="18" w:name="_Toc34550816"/>
       <w:r>
         <w:t>References</w:t>
       </w:r>
@@ -3712,7 +3739,7 @@
         </w:numPr>
       </w:pPr>
       <w:bookmarkStart w:id="19" w:name="_Toc33340431"/>
-      <w:bookmarkStart w:id="20" w:name="_Toc35452047"/>
+      <w:bookmarkStart w:id="20" w:name="_Toc34550817"/>
       <w:r>
         <w:t>Overall Description</w:t>
       </w:r>
@@ -3729,7 +3756,7 @@
       </w:pPr>
       <w:bookmarkStart w:id="21" w:name="_2s8eyo1" w:colFirst="0" w:colLast="0"/>
       <w:bookmarkStart w:id="22" w:name="_Toc33340432"/>
-      <w:bookmarkStart w:id="23" w:name="_Toc35452048"/>
+      <w:bookmarkStart w:id="23" w:name="_Toc34550818"/>
       <w:bookmarkEnd w:id="21"/>
       <w:r>
         <w:t>Product Perspective</w:t>
@@ -3771,7 +3798,7 @@
         </w:numPr>
       </w:pPr>
       <w:bookmarkStart w:id="25" w:name="_Toc33340433"/>
-      <w:bookmarkStart w:id="26" w:name="_Toc35452049"/>
+      <w:bookmarkStart w:id="26" w:name="_Toc34550819"/>
       <w:r>
         <w:t>Product Functions</w:t>
       </w:r>
@@ -3849,7 +3876,7 @@
         </w:numPr>
       </w:pPr>
       <w:bookmarkStart w:id="28" w:name="_Toc33340434"/>
-      <w:bookmarkStart w:id="29" w:name="_Toc35452050"/>
+      <w:bookmarkStart w:id="29" w:name="_Toc34550820"/>
       <w:r>
         <w:t>User Classes and Characteristics</w:t>
       </w:r>
@@ -3890,7 +3917,7 @@
         </w:numPr>
       </w:pPr>
       <w:bookmarkStart w:id="31" w:name="_Toc33340435"/>
-      <w:bookmarkStart w:id="32" w:name="_Toc35452051"/>
+      <w:bookmarkStart w:id="32" w:name="_Toc34550821"/>
       <w:r>
         <w:t>Operating Environment</w:t>
       </w:r>
@@ -3934,7 +3961,7 @@
         </w:numPr>
       </w:pPr>
       <w:bookmarkStart w:id="34" w:name="_Toc33340436"/>
-      <w:bookmarkStart w:id="35" w:name="_Toc35452052"/>
+      <w:bookmarkStart w:id="35" w:name="_Toc34550822"/>
       <w:r>
         <w:t>Design and Implementation Constraints</w:t>
       </w:r>
@@ -3975,7 +4002,7 @@
         </w:numPr>
       </w:pPr>
       <w:bookmarkStart w:id="37" w:name="_Toc33340437"/>
-      <w:bookmarkStart w:id="38" w:name="_Toc35452053"/>
+      <w:bookmarkStart w:id="38" w:name="_Toc34550823"/>
       <w:r>
         <w:lastRenderedPageBreak/>
         <w:t>User Documentation</w:t>
@@ -4010,7 +4037,7 @@
         </w:numPr>
       </w:pPr>
       <w:bookmarkStart w:id="40" w:name="_Toc33340438"/>
-      <w:bookmarkStart w:id="41" w:name="_Toc35452054"/>
+      <w:bookmarkStart w:id="41" w:name="_Toc34550824"/>
       <w:r>
         <w:t>Assumptions and Dependencies</w:t>
       </w:r>
@@ -4051,11 +4078,20 @@
         </w:numPr>
       </w:pPr>
       <w:bookmarkStart w:id="43" w:name="_Toc33340439"/>
-      <w:bookmarkStart w:id="44" w:name="_Toc35452055"/>
+      <w:bookmarkStart w:id="44" w:name="_Toc34550825"/>
+      <w:commentRangeStart w:id="45"/>
       <w:r>
         <w:t>External Interface Requirements</w:t>
       </w:r>
       <w:bookmarkEnd w:id="43"/>
+      <w:commentRangeEnd w:id="45"/>
+      <w:r>
+        <w:rPr>
+          <w:rStyle w:val="CommentReference"/>
+          <w:b w:val="0"/>
+        </w:rPr>
+        <w:commentReference w:id="45"/>
+      </w:r>
       <w:bookmarkEnd w:id="44"/>
     </w:p>
     <w:p>
@@ -4065,14 +4101,20 @@
           <w:ilvl w:val="1"/>
           <w:numId w:val="1"/>
         </w:numPr>
-      </w:pPr>
-      <w:bookmarkStart w:id="45" w:name="_Toc33340440"/>
-      <w:bookmarkStart w:id="46" w:name="_Toc35452056"/>
-      <w:r>
+        <w:rPr>
+          <w:highlight w:val="yellow"/>
+        </w:rPr>
+      </w:pPr>
+      <w:bookmarkStart w:id="46" w:name="_Toc33340440"/>
+      <w:bookmarkStart w:id="47" w:name="_Toc34550826"/>
+      <w:r>
+        <w:rPr>
+          <w:highlight w:val="yellow"/>
+        </w:rPr>
         <w:t>User Interfaces</w:t>
       </w:r>
-      <w:bookmarkEnd w:id="45"/>
       <w:bookmarkEnd w:id="46"/>
+      <w:bookmarkEnd w:id="47"/>
     </w:p>
     <w:p>
       <w:pPr>
@@ -4086,8 +4128,8 @@
         <w:ind w:left="720"/>
         <w:jc w:val="both"/>
       </w:pPr>
-      <w:bookmarkStart w:id="47" w:name="_z337ya" w:colFirst="0" w:colLast="0"/>
-      <w:bookmarkEnd w:id="47"/>
+      <w:bookmarkStart w:id="48" w:name="_z337ya" w:colFirst="0" w:colLast="0"/>
+      <w:bookmarkEnd w:id="48"/>
       <w:r>
         <w:t>Burger Breakout will utilize Unity for the creation of user interface between the software product and user. See “Unity Scripting API” in the References section of the SRS for more details.</w:t>
       </w:r>
@@ -5313,19 +5355,42 @@
     </w:p>
     <w:p>
       <w:pPr>
+        <w:pStyle w:val="template"/>
+        <w:rPr>
+          <w:rFonts w:eastAsia="Arial" w:cs="Arial"/>
+          <w:i w:val="0"/>
+          <w:color w:val="000000"/>
+          <w:szCs w:val="22"/>
+        </w:rPr>
+      </w:pPr>
+      <w:r>
+        <w:rPr>
+          <w:highlight w:val="cyan"/>
+        </w:rPr>
+        <w:t>&lt;Describe the logical characteristics of each interface between the software product and the users. This may include sample screen images, any GUI standards or product family style guides that are to be followed, screen layout constraints, standard buttons and functions (e.g., help) that will appear on every screen, keyboard shortcuts, error message display standards, and so on. Define the software components for which a user interface is needed. Details of the user interface design should be documented in a separate user interface specification.&gt;</w:t>
+      </w:r>
+    </w:p>
+    <w:p>
+      <w:pPr>
         <w:pStyle w:val="Heading2"/>
         <w:numPr>
           <w:ilvl w:val="1"/>
           <w:numId w:val="1"/>
         </w:numPr>
-      </w:pPr>
-      <w:bookmarkStart w:id="48" w:name="_Toc33340441"/>
-      <w:bookmarkStart w:id="49" w:name="_Toc35452057"/>
-      <w:r>
+        <w:rPr>
+          <w:highlight w:val="yellow"/>
+        </w:rPr>
+      </w:pPr>
+      <w:bookmarkStart w:id="49" w:name="_Toc33340441"/>
+      <w:bookmarkStart w:id="50" w:name="_Toc34550827"/>
+      <w:r>
+        <w:rPr>
+          <w:highlight w:val="yellow"/>
+        </w:rPr>
         <w:t>Hardware Interfaces</w:t>
       </w:r>
-      <w:bookmarkEnd w:id="48"/>
       <w:bookmarkEnd w:id="49"/>
+      <w:bookmarkEnd w:id="50"/>
     </w:p>
     <w:p>
       <w:pPr>
@@ -5476,19 +5541,36 @@
     </w:p>
     <w:p>
       <w:pPr>
+        <w:pStyle w:val="template"/>
+      </w:pPr>
+      <w:r>
+        <w:rPr>
+          <w:highlight w:val="cyan"/>
+        </w:rPr>
+        <w:t>&lt;Describe the logical and physical characteristics of each interface between the software product and the hardware components of the system. This may include the supported device types, the nature of the data and control interactions between the software and the hardware, and communication protocols to be used.&gt;</w:t>
+      </w:r>
+    </w:p>
+    <w:p>
+      <w:pPr>
         <w:pStyle w:val="Heading2"/>
         <w:numPr>
           <w:ilvl w:val="1"/>
           <w:numId w:val="1"/>
         </w:numPr>
-      </w:pPr>
-      <w:bookmarkStart w:id="50" w:name="_Toc33340442"/>
-      <w:bookmarkStart w:id="51" w:name="_Toc35452058"/>
-      <w:r>
+        <w:rPr>
+          <w:highlight w:val="yellow"/>
+        </w:rPr>
+      </w:pPr>
+      <w:bookmarkStart w:id="51" w:name="_Toc33340442"/>
+      <w:bookmarkStart w:id="52" w:name="_Toc34550828"/>
+      <w:r>
+        <w:rPr>
+          <w:highlight w:val="yellow"/>
+        </w:rPr>
         <w:t>Software Interfaces</w:t>
       </w:r>
-      <w:bookmarkEnd w:id="50"/>
       <w:bookmarkEnd w:id="51"/>
+      <w:bookmarkEnd w:id="52"/>
     </w:p>
     <w:p>
       <w:pPr>
@@ -5502,8 +5584,8 @@
         <w:ind w:left="720"/>
         <w:jc w:val="both"/>
       </w:pPr>
-      <w:bookmarkStart w:id="52" w:name="_1y810tw" w:colFirst="0" w:colLast="0"/>
-      <w:bookmarkEnd w:id="52"/>
+      <w:bookmarkStart w:id="53" w:name="_1y810tw" w:colFirst="0" w:colLast="0"/>
+      <w:bookmarkEnd w:id="53"/>
       <w:r>
         <w:t xml:space="preserve">Burger Breakout will be written with Unity 2018.4.16f1 software. </w:t>
       </w:r>
@@ -5647,19 +5729,37 @@
     </w:p>
     <w:p>
       <w:pPr>
+        <w:pStyle w:val="template"/>
+      </w:pPr>
+      <w:r>
+        <w:rPr>
+          <w:highlight w:val="cyan"/>
+        </w:rPr>
+        <w:lastRenderedPageBreak/>
+        <w:t>&lt;Describe the connections between this product and other specific software components (name and version), including databases, operating systems, tools, libraries, and integrated commercial components. Identify the data items or messages coming into the system and going out and describe the purpose of each. Describe the services needed and the nature of communications. Refer to documents that describe detailed application programming interface protocols. Identify data that will be shared across software components. If the data sharing mechanism must be implemented in a specific way (for example, use of a global data area in a multitasking operating system), specify this as an implementation constraint.&gt;</w:t>
+      </w:r>
+    </w:p>
+    <w:p>
+      <w:pPr>
         <w:pStyle w:val="Heading2"/>
         <w:numPr>
           <w:ilvl w:val="1"/>
           <w:numId w:val="1"/>
         </w:numPr>
-      </w:pPr>
-      <w:bookmarkStart w:id="53" w:name="_Toc33340443"/>
-      <w:bookmarkStart w:id="54" w:name="_Toc35452059"/>
-      <w:r>
+        <w:rPr>
+          <w:highlight w:val="yellow"/>
+        </w:rPr>
+      </w:pPr>
+      <w:bookmarkStart w:id="54" w:name="_Toc33340443"/>
+      <w:bookmarkStart w:id="55" w:name="_Toc34550829"/>
+      <w:r>
+        <w:rPr>
+          <w:highlight w:val="yellow"/>
+        </w:rPr>
         <w:t>Communications Interfaces</w:t>
       </w:r>
-      <w:bookmarkEnd w:id="53"/>
       <w:bookmarkEnd w:id="54"/>
+      <w:bookmarkEnd w:id="55"/>
     </w:p>
     <w:p>
       <w:pPr>
@@ -5673,13 +5773,13 @@
         <w:ind w:left="720"/>
         <w:jc w:val="both"/>
       </w:pPr>
-      <w:bookmarkStart w:id="55" w:name="_4i7ojhp" w:colFirst="0" w:colLast="0"/>
-      <w:bookmarkStart w:id="56" w:name="_Hlk33340030"/>
-      <w:bookmarkEnd w:id="55"/>
+      <w:bookmarkStart w:id="56" w:name="_4i7ojhp" w:colFirst="0" w:colLast="0"/>
+      <w:bookmarkStart w:id="57" w:name="_Hlk33340030"/>
+      <w:bookmarkEnd w:id="56"/>
       <w:r>
         <w:t xml:space="preserve">Burger Breakout </w:t>
       </w:r>
-      <w:bookmarkEnd w:id="56"/>
+      <w:bookmarkEnd w:id="57"/>
       <w:r>
         <w:t>does not require any communication interface functions since it is a standalone product that does not communicate with any other systems.</w:t>
       </w:r>
@@ -5791,7 +5891,6 @@
                 <w:b/>
                 <w:bCs/>
               </w:rPr>
-              <w:lastRenderedPageBreak/>
               <w:t>Notes</w:t>
             </w:r>
           </w:p>
@@ -5818,19 +5917,30 @@
     </w:p>
     <w:p>
       <w:pPr>
+        <w:pStyle w:val="template"/>
+      </w:pPr>
+      <w:r>
+        <w:rPr>
+          <w:highlight w:val="cyan"/>
+        </w:rPr>
+        <w:t>&lt;Describe the requirements associated with any communications functions required by this product, including e-mail, web browser, network server communications protocols, electronic forms, and so on. Define any pertinent message formatting. Identify any communication standards that will be used, such as FTP or HTTP. Specify any communication security or encryption issues, data transfer rates, and synchronization mechanisms.&gt;</w:t>
+      </w:r>
+    </w:p>
+    <w:p>
+      <w:pPr>
         <w:pStyle w:val="Heading1"/>
         <w:numPr>
           <w:ilvl w:val="0"/>
           <w:numId w:val="1"/>
         </w:numPr>
       </w:pPr>
-      <w:bookmarkStart w:id="57" w:name="_Toc33340444"/>
-      <w:bookmarkStart w:id="58" w:name="_Toc35452060"/>
+      <w:bookmarkStart w:id="58" w:name="_Toc33340444"/>
+      <w:bookmarkStart w:id="59" w:name="_Toc34550830"/>
       <w:r>
         <w:t>System Features</w:t>
       </w:r>
-      <w:bookmarkEnd w:id="57"/>
       <w:bookmarkEnd w:id="58"/>
+      <w:bookmarkEnd w:id="59"/>
     </w:p>
     <w:p>
       <w:pPr>
@@ -5840,11 +5950,11 @@
           <w:numId w:val="1"/>
         </w:numPr>
       </w:pPr>
-      <w:bookmarkStart w:id="59" w:name="_Toc35452061"/>
+      <w:bookmarkStart w:id="60" w:name="_Toc34550831"/>
       <w:r>
         <w:t>Burger-themed gameplay</w:t>
       </w:r>
-      <w:bookmarkEnd w:id="59"/>
+      <w:bookmarkEnd w:id="60"/>
     </w:p>
     <w:p>
       <w:pPr>
@@ -6016,7 +6126,32 @@
           <w:color w:val="000000"/>
         </w:rPr>
         <w:tab/>
-        <w:t>Functional Requirements</w:t>
+      </w:r>
+      <w:commentRangeStart w:id="61"/>
+      <w:r>
+        <w:rPr>
+          <w:b/>
+          <w:bCs/>
+          <w:color w:val="000000"/>
+          <w:highlight w:val="yellow"/>
+        </w:rPr>
+        <w:t>Functional</w:t>
+      </w:r>
+      <w:commentRangeEnd w:id="61"/>
+      <w:r>
+        <w:rPr>
+          <w:rStyle w:val="CommentReference"/>
+        </w:rPr>
+        <w:commentReference w:id="61"/>
+      </w:r>
+      <w:r>
+        <w:rPr>
+          <w:b/>
+          <w:bCs/>
+          <w:color w:val="000000"/>
+          <w:highlight w:val="yellow"/>
+        </w:rPr>
+        <w:t xml:space="preserve"> Requirements</w:t>
       </w:r>
     </w:p>
     <w:p>
@@ -6032,6 +6167,7 @@
         <w:ind w:left="634"/>
         <w:jc w:val="both"/>
       </w:pPr>
+      <w:commentRangeStart w:id="62"/>
       <w:r>
         <w:t>F-R</w:t>
       </w:r>
@@ -6065,6 +6201,7 @@
         <w:jc w:val="both"/>
       </w:pPr>
       <w:r>
+        <w:lastRenderedPageBreak/>
         <w:t>F-R</w:t>
       </w:r>
       <w:r>
@@ -6114,6 +6251,76 @@
       <w:r>
         <w:t>The system shall provide different levels that are all burger-themed so that the user feels like they are in a diner.</w:t>
       </w:r>
+      <w:commentRangeEnd w:id="62"/>
+      <w:r>
+        <w:rPr>
+          <w:rStyle w:val="CommentReference"/>
+        </w:rPr>
+        <w:commentReference w:id="62"/>
+      </w:r>
+    </w:p>
+    <w:p>
+      <w:pPr>
+        <w:pStyle w:val="level3text"/>
+        <w:numPr>
+          <w:ilvl w:val="12"/>
+          <w:numId w:val="0"/>
+        </w:numPr>
+        <w:ind w:left="716" w:hanging="716"/>
+        <w:rPr>
+          <w:rFonts w:ascii="Times New Roman" w:hAnsi="Times New Roman"/>
+          <w:highlight w:val="cyan"/>
+        </w:rPr>
+      </w:pPr>
+      <w:r>
+        <w:rPr>
+          <w:highlight w:val="cyan"/>
+        </w:rPr>
+        <w:t xml:space="preserve">&lt;Itemize the detailed functional requirements associated with this feature. These are the software capabilities that must be present </w:t>
+      </w:r>
+      <w:proofErr w:type="gramStart"/>
+      <w:r>
+        <w:rPr>
+          <w:highlight w:val="cyan"/>
+        </w:rPr>
+        <w:t>in order for</w:t>
+      </w:r>
+      <w:proofErr w:type="gramEnd"/>
+      <w:r>
+        <w:rPr>
+          <w:highlight w:val="cyan"/>
+        </w:rPr>
+        <w:t xml:space="preserve"> the user to carry out the services provided by the feature, or to execute the use case. Include how the product should respond to anticipated error conditions or invalid inputs. Requirements should be concise, complete, unambiguous, verifiable, and necessary. Use “TBD” as a placeholder to indicate when necessary information is not yet available.&gt;</w:t>
+      </w:r>
+    </w:p>
+    <w:p>
+      <w:pPr>
+        <w:pStyle w:val="level3text"/>
+        <w:numPr>
+          <w:ilvl w:val="12"/>
+          <w:numId w:val="0"/>
+        </w:numPr>
+        <w:ind w:left="1350" w:hanging="716"/>
+        <w:rPr>
+          <w:highlight w:val="cyan"/>
+        </w:rPr>
+      </w:pPr>
+    </w:p>
+    <w:p>
+      <w:pPr>
+        <w:pStyle w:val="level3text"/>
+        <w:numPr>
+          <w:ilvl w:val="12"/>
+          <w:numId w:val="0"/>
+        </w:numPr>
+        <w:ind w:left="716" w:hanging="716"/>
+      </w:pPr>
+      <w:r>
+        <w:rPr>
+          <w:highlight w:val="cyan"/>
+        </w:rPr>
+        <w:t>&lt;Each requirement should be uniquely identified with a sequence number or a meaningful tag of some kind.&gt;</w:t>
+      </w:r>
     </w:p>
     <w:p>
       <w:pPr>
@@ -6123,11 +6330,11 @@
           <w:numId w:val="1"/>
         </w:numPr>
       </w:pPr>
-      <w:bookmarkStart w:id="60" w:name="_Toc35452062"/>
+      <w:bookmarkStart w:id="63" w:name="_Toc34550832"/>
       <w:r>
         <w:t>Save/Load Feature</w:t>
       </w:r>
-      <w:bookmarkEnd w:id="60"/>
+      <w:bookmarkEnd w:id="63"/>
     </w:p>
     <w:p>
       <w:pPr>
@@ -6352,8 +6559,7 @@
           <w:bCs/>
           <w:color w:val="000000"/>
         </w:rPr>
-        <w:lastRenderedPageBreak/>
-        <w:t>4</w:t>
+        <w:t>4.</w:t>
       </w:r>
       <w:r>
         <w:rPr>
@@ -6361,7 +6567,7 @@
           <w:bCs/>
           <w:color w:val="000000"/>
         </w:rPr>
-        <w:t>.</w:t>
+        <w:t>2</w:t>
       </w:r>
       <w:r>
         <w:rPr>
@@ -6369,7 +6575,7 @@
           <w:bCs/>
           <w:color w:val="000000"/>
         </w:rPr>
-        <w:t>2</w:t>
+        <w:t>.3</w:t>
       </w:r>
       <w:r>
         <w:rPr>
@@ -6377,29 +6583,31 @@
           <w:bCs/>
           <w:color w:val="000000"/>
         </w:rPr>
-        <w:t>.3</w:t>
-      </w:r>
+        <w:tab/>
+      </w:r>
+      <w:commentRangeStart w:id="64"/>
       <w:r>
         <w:rPr>
           <w:b/>
           <w:bCs/>
           <w:color w:val="000000"/>
-        </w:rPr>
-        <w:tab/>
+          <w:highlight w:val="yellow"/>
+        </w:rPr>
+        <w:t>Functional</w:t>
+      </w:r>
+      <w:commentRangeEnd w:id="64"/>
+      <w:r>
+        <w:rPr>
+          <w:rStyle w:val="CommentReference"/>
+        </w:rPr>
+        <w:commentReference w:id="64"/>
       </w:r>
       <w:r>
         <w:rPr>
           <w:b/>
           <w:bCs/>
           <w:color w:val="000000"/>
-        </w:rPr>
-        <w:t>Functional</w:t>
-      </w:r>
-      <w:r>
-        <w:rPr>
-          <w:b/>
-          <w:bCs/>
-          <w:color w:val="000000"/>
+          <w:highlight w:val="yellow"/>
         </w:rPr>
         <w:t xml:space="preserve"> Requirements</w:t>
       </w:r>
@@ -6417,6 +6625,7 @@
         <w:ind w:left="634"/>
         <w:jc w:val="both"/>
       </w:pPr>
+      <w:commentRangeStart w:id="65"/>
       <w:r>
         <w:t>F-R</w:t>
       </w:r>
@@ -6489,7 +6698,86 @@
         <w:t xml:space="preserve">: </w:t>
       </w:r>
       <w:r>
-        <w:t>The system shall provide the user with an option to load their last saved game so that they can continue from their last saved point in the game.</w:t>
+        <w:t xml:space="preserve">The system shall provide the user with an option to </w:t>
+      </w:r>
+      <w:r>
+        <w:t>load</w:t>
+      </w:r>
+      <w:r>
+        <w:t xml:space="preserve"> their </w:t>
+      </w:r>
+      <w:r>
+        <w:t>last saved game so that they can continue from their last saved point in the game.</w:t>
+      </w:r>
+      <w:commentRangeEnd w:id="65"/>
+      <w:r>
+        <w:rPr>
+          <w:rStyle w:val="CommentReference"/>
+        </w:rPr>
+        <w:commentReference w:id="65"/>
+      </w:r>
+    </w:p>
+    <w:p>
+      <w:pPr>
+        <w:pStyle w:val="level3text"/>
+        <w:numPr>
+          <w:ilvl w:val="12"/>
+          <w:numId w:val="0"/>
+        </w:numPr>
+        <w:ind w:left="716" w:hanging="716"/>
+        <w:rPr>
+          <w:rFonts w:ascii="Times New Roman" w:hAnsi="Times New Roman"/>
+          <w:highlight w:val="cyan"/>
+        </w:rPr>
+      </w:pPr>
+      <w:r>
+        <w:rPr>
+          <w:highlight w:val="cyan"/>
+        </w:rPr>
+        <w:t xml:space="preserve">&lt;Itemize the detailed functional requirements associated with this feature. These are the software capabilities that must be present </w:t>
+      </w:r>
+      <w:proofErr w:type="gramStart"/>
+      <w:r>
+        <w:rPr>
+          <w:highlight w:val="cyan"/>
+        </w:rPr>
+        <w:t>in order for</w:t>
+      </w:r>
+      <w:proofErr w:type="gramEnd"/>
+      <w:r>
+        <w:rPr>
+          <w:highlight w:val="cyan"/>
+        </w:rPr>
+        <w:t xml:space="preserve"> the user to carry out the services provided by the feature, or to execute the use case. Include how the product should respond to anticipated error conditions or invalid inputs. Requirements should be concise, complete, unambiguous, verifiable, and necessary. Use “TBD” as a placeholder to indicate when necessary information is not yet available.&gt;</w:t>
+      </w:r>
+    </w:p>
+    <w:p>
+      <w:pPr>
+        <w:pStyle w:val="level3text"/>
+        <w:numPr>
+          <w:ilvl w:val="12"/>
+          <w:numId w:val="0"/>
+        </w:numPr>
+        <w:ind w:left="1350" w:hanging="716"/>
+        <w:rPr>
+          <w:highlight w:val="cyan"/>
+        </w:rPr>
+      </w:pPr>
+    </w:p>
+    <w:p>
+      <w:pPr>
+        <w:pStyle w:val="level3text"/>
+        <w:numPr>
+          <w:ilvl w:val="12"/>
+          <w:numId w:val="0"/>
+        </w:numPr>
+        <w:ind w:left="716" w:hanging="716"/>
+      </w:pPr>
+      <w:r>
+        <w:rPr>
+          <w:highlight w:val="cyan"/>
+        </w:rPr>
+        <w:t>&lt;Each requirement should be uniquely identified with a sequence number or a meaningful tag of some kind.&gt;</w:t>
       </w:r>
     </w:p>
     <w:p>
@@ -6500,15 +6788,40 @@
           <w:numId w:val="1"/>
         </w:numPr>
       </w:pPr>
-      <w:bookmarkStart w:id="61" w:name="_3whwml4" w:colFirst="0" w:colLast="0"/>
-      <w:bookmarkStart w:id="62" w:name="_Toc33340447"/>
-      <w:bookmarkStart w:id="63" w:name="_Toc35452063"/>
-      <w:bookmarkEnd w:id="61"/>
-      <w:r>
-        <w:t>Other Nonfunctional Requirements</w:t>
-      </w:r>
-      <w:bookmarkEnd w:id="62"/>
-      <w:bookmarkEnd w:id="63"/>
+      <w:bookmarkStart w:id="66" w:name="_3whwml4" w:colFirst="0" w:colLast="0"/>
+      <w:bookmarkStart w:id="67" w:name="_Toc33340447"/>
+      <w:bookmarkStart w:id="68" w:name="_Toc34550833"/>
+      <w:bookmarkEnd w:id="66"/>
+      <w:r>
+        <w:rPr>
+          <w:highlight w:val="yellow"/>
+        </w:rPr>
+        <w:lastRenderedPageBreak/>
+        <w:t xml:space="preserve">Other </w:t>
+      </w:r>
+      <w:commentRangeStart w:id="69"/>
+      <w:r>
+        <w:rPr>
+          <w:highlight w:val="yellow"/>
+        </w:rPr>
+        <w:t>Nonfunctional</w:t>
+      </w:r>
+      <w:commentRangeEnd w:id="69"/>
+      <w:r>
+        <w:rPr>
+          <w:rStyle w:val="CommentReference"/>
+          <w:b w:val="0"/>
+        </w:rPr>
+        <w:commentReference w:id="69"/>
+      </w:r>
+      <w:r>
+        <w:rPr>
+          <w:highlight w:val="yellow"/>
+        </w:rPr>
+        <w:t xml:space="preserve"> Requirements</w:t>
+      </w:r>
+      <w:bookmarkEnd w:id="67"/>
+      <w:bookmarkEnd w:id="68"/>
     </w:p>
     <w:p>
       <w:pPr>
@@ -6523,7 +6836,8 @@
         <w:ind w:left="634"/>
         <w:jc w:val="both"/>
       </w:pPr>
-      <w:bookmarkStart w:id="64" w:name="_Toc33340448"/>
+      <w:bookmarkStart w:id="70" w:name="_Toc33340448"/>
+      <w:commentRangeStart w:id="71"/>
       <w:r>
         <w:t>NF</w:t>
       </w:r>
@@ -6609,6 +6923,13 @@
       <w:r>
         <w:t xml:space="preserve">The system shall provide visually appealing and unambiguous gameplay so that the user will feel the game is polished and complete. </w:t>
       </w:r>
+      <w:commentRangeEnd w:id="71"/>
+      <w:r>
+        <w:rPr>
+          <w:rStyle w:val="CommentReference"/>
+        </w:rPr>
+        <w:commentReference w:id="71"/>
+      </w:r>
     </w:p>
     <w:p>
       <w:pPr>
@@ -6618,12 +6939,12 @@
           <w:numId w:val="1"/>
         </w:numPr>
       </w:pPr>
-      <w:bookmarkStart w:id="65" w:name="_Toc35452064"/>
+      <w:bookmarkStart w:id="72" w:name="_Toc34550834"/>
       <w:r>
         <w:t>Performance Requirements</w:t>
       </w:r>
-      <w:bookmarkEnd w:id="64"/>
-      <w:bookmarkEnd w:id="65"/>
+      <w:bookmarkEnd w:id="70"/>
+      <w:bookmarkEnd w:id="72"/>
     </w:p>
     <w:p>
       <w:pPr>
@@ -6911,13 +7232,31 @@
           <w:numId w:val="1"/>
         </w:numPr>
       </w:pPr>
-      <w:bookmarkStart w:id="66" w:name="_Toc33340449"/>
-      <w:bookmarkStart w:id="67" w:name="_Toc35452065"/>
-      <w:r>
-        <w:t>Safety Requirements</w:t>
-      </w:r>
-      <w:bookmarkEnd w:id="66"/>
-      <w:bookmarkEnd w:id="67"/>
+      <w:bookmarkStart w:id="73" w:name="_Toc33340449"/>
+      <w:bookmarkStart w:id="74" w:name="_Toc34550835"/>
+      <w:commentRangeStart w:id="75"/>
+      <w:r>
+        <w:rPr>
+          <w:highlight w:val="yellow"/>
+        </w:rPr>
+        <w:t>Safety</w:t>
+      </w:r>
+      <w:commentRangeEnd w:id="75"/>
+      <w:r>
+        <w:rPr>
+          <w:rStyle w:val="CommentReference"/>
+          <w:b w:val="0"/>
+        </w:rPr>
+        <w:commentReference w:id="75"/>
+      </w:r>
+      <w:r>
+        <w:rPr>
+          <w:highlight w:val="yellow"/>
+        </w:rPr>
+        <w:t xml:space="preserve"> Requirements</w:t>
+      </w:r>
+      <w:bookmarkEnd w:id="73"/>
+      <w:bookmarkEnd w:id="74"/>
     </w:p>
     <w:p>
       <w:pPr>
@@ -6932,8 +7271,9 @@
         <w:ind w:left="720"/>
         <w:jc w:val="both"/>
       </w:pPr>
-      <w:bookmarkStart w:id="68" w:name="_3as4poj" w:colFirst="0" w:colLast="0"/>
-      <w:bookmarkEnd w:id="68"/>
+      <w:bookmarkStart w:id="76" w:name="_3as4poj" w:colFirst="0" w:colLast="0"/>
+      <w:bookmarkEnd w:id="76"/>
+      <w:commentRangeStart w:id="77"/>
       <w:r>
         <w:t xml:space="preserve">SA-REQ-01: </w:t>
       </w:r>
@@ -6993,10 +7333,26 @@
         <w:jc w:val="both"/>
       </w:pPr>
       <w:r>
-        <w:t>SA-REQ-03: The system shall follow regulation from COPPA so that users of a younger age are able to play the game without harm</w:t>
+        <w:t>SA-REQ-0</w:t>
+      </w:r>
+      <w:r>
+        <w:t>3</w:t>
+      </w:r>
+      <w:r>
+        <w:t>:</w:t>
+      </w:r>
+      <w:r>
+        <w:t xml:space="preserve"> The system shall follow regulation from COPPA so that users of a younger age are able to play the game without harm</w:t>
       </w:r>
       <w:r>
         <w:t>.</w:t>
+      </w:r>
+      <w:commentRangeEnd w:id="77"/>
+      <w:r>
+        <w:rPr>
+          <w:rStyle w:val="CommentReference"/>
+        </w:rPr>
+        <w:commentReference w:id="77"/>
       </w:r>
     </w:p>
     <w:p>
@@ -7013,19 +7369,48 @@
     </w:p>
     <w:p>
       <w:pPr>
+        <w:pStyle w:val="template"/>
+      </w:pPr>
+      <w:r>
+        <w:rPr>
+          <w:highlight w:val="cyan"/>
+        </w:rPr>
+        <w:t>&lt;Specify those requirements that are concerned with possible loss, damage, or harm that could result from the use of the product. Define any safeguards or actions that must be taken, as well as actions that must be prevented. Refer to any external policies or regulations that state safety issues that affect the product’s design or use. Define any safety certifications that must be satisfied.&gt;</w:t>
+      </w:r>
+    </w:p>
+    <w:p>
+      <w:pPr>
         <w:pStyle w:val="Heading2"/>
         <w:numPr>
           <w:ilvl w:val="1"/>
           <w:numId w:val="1"/>
         </w:numPr>
       </w:pPr>
-      <w:bookmarkStart w:id="69" w:name="_Toc33340450"/>
-      <w:bookmarkStart w:id="70" w:name="_Toc35452066"/>
-      <w:r>
-        <w:t>Security Requirements</w:t>
-      </w:r>
-      <w:bookmarkEnd w:id="69"/>
-      <w:bookmarkEnd w:id="70"/>
+      <w:bookmarkStart w:id="78" w:name="_Toc33340450"/>
+      <w:bookmarkStart w:id="79" w:name="_Toc34550836"/>
+      <w:commentRangeStart w:id="80"/>
+      <w:r>
+        <w:rPr>
+          <w:highlight w:val="yellow"/>
+        </w:rPr>
+        <w:t>Security</w:t>
+      </w:r>
+      <w:commentRangeEnd w:id="80"/>
+      <w:r>
+        <w:rPr>
+          <w:rStyle w:val="CommentReference"/>
+          <w:b w:val="0"/>
+        </w:rPr>
+        <w:commentReference w:id="80"/>
+      </w:r>
+      <w:r>
+        <w:rPr>
+          <w:highlight w:val="yellow"/>
+        </w:rPr>
+        <w:t xml:space="preserve"> Requirements</w:t>
+      </w:r>
+      <w:bookmarkEnd w:id="78"/>
+      <w:bookmarkEnd w:id="79"/>
     </w:p>
     <w:p>
       <w:pPr>
@@ -7040,10 +7425,17 @@
         <w:ind w:left="720"/>
         <w:jc w:val="both"/>
       </w:pPr>
-      <w:bookmarkStart w:id="71" w:name="_1pxezwc" w:colFirst="0" w:colLast="0"/>
-      <w:bookmarkEnd w:id="71"/>
-      <w:r>
-        <w:t xml:space="preserve">SE-REQ-01: </w:t>
+      <w:bookmarkStart w:id="81" w:name="_1pxezwc" w:colFirst="0" w:colLast="0"/>
+      <w:bookmarkEnd w:id="81"/>
+      <w:commentRangeStart w:id="82"/>
+      <w:r>
+        <w:t>S</w:t>
+      </w:r>
+      <w:r>
+        <w:t>E</w:t>
+      </w:r>
+      <w:r>
+        <w:t xml:space="preserve">-REQ-01: </w:t>
       </w:r>
       <w:r>
         <w:t xml:space="preserve">The system shall </w:t>
@@ -7052,7 +7444,13 @@
         <w:t xml:space="preserve">allow not allow access to the user’s computer so that </w:t>
       </w:r>
       <w:r>
-        <w:t>their information stored is safe from malicious attacks.</w:t>
+        <w:t xml:space="preserve">their information stored is safe </w:t>
+      </w:r>
+      <w:r>
+        <w:t>from malicious attacks</w:t>
+      </w:r>
+      <w:r>
+        <w:t>.</w:t>
       </w:r>
     </w:p>
     <w:p>
@@ -7069,14 +7467,26 @@
         <w:jc w:val="both"/>
       </w:pPr>
       <w:r>
-        <w:lastRenderedPageBreak/>
-        <w:t>SE-REQ-02:</w:t>
+        <w:t>S</w:t>
+      </w:r>
+      <w:r>
+        <w:t>E</w:t>
+      </w:r>
+      <w:r>
+        <w:t>-REQ-02:</w:t>
       </w:r>
       <w:r>
         <w:t xml:space="preserve"> The system shall </w:t>
       </w:r>
       <w:r>
         <w:t>monitor intrusion using a HIDS so that the user is safe from malicious attacks.</w:t>
+      </w:r>
+      <w:commentRangeEnd w:id="82"/>
+      <w:r>
+        <w:rPr>
+          <w:rStyle w:val="CommentReference"/>
+        </w:rPr>
+        <w:commentReference w:id="82"/>
       </w:r>
     </w:p>
     <w:p>
@@ -7105,32 +7515,38 @@
     </w:p>
     <w:p>
       <w:pPr>
+        <w:pStyle w:val="template"/>
+      </w:pPr>
+      <w:r>
+        <w:rPr>
+          <w:highlight w:val="cyan"/>
+        </w:rPr>
+        <w:t>&lt;Specify any requirements regarding security or privacy issues surrounding use of the product or protection of the data used or created by the product. Define any user identity authentication requirements. Refer to any external policies or regulations containing security issues that affect the product. Define any security or privacy certifications that must be satisfied.&gt;</w:t>
+      </w:r>
+    </w:p>
+    <w:p>
+      <w:pPr>
         <w:pStyle w:val="Heading2"/>
         <w:numPr>
           <w:ilvl w:val="1"/>
           <w:numId w:val="1"/>
         </w:numPr>
       </w:pPr>
-      <w:bookmarkStart w:id="72" w:name="_Toc33340451"/>
-      <w:bookmarkStart w:id="73" w:name="_Toc35452067"/>
-      <w:proofErr w:type="spellStart"/>
-      <w:r>
-        <w:t>oftware</w:t>
-      </w:r>
-      <w:proofErr w:type="spellEnd"/>
-      <w:r>
-        <w:t xml:space="preserve"> Quality Attributes</w:t>
-      </w:r>
-      <w:bookmarkEnd w:id="72"/>
-      <w:bookmarkEnd w:id="73"/>
+      <w:bookmarkStart w:id="83" w:name="_Toc33340451"/>
+      <w:bookmarkStart w:id="84" w:name="_Toc34550837"/>
+      <w:r>
+        <w:t>Software Quality Attributes</w:t>
+      </w:r>
+      <w:bookmarkEnd w:id="83"/>
+      <w:bookmarkEnd w:id="84"/>
     </w:p>
     <w:p>
       <w:pPr>
         <w:ind w:left="720"/>
         <w:jc w:val="both"/>
       </w:pPr>
-      <w:bookmarkStart w:id="74" w:name="_49x2ik5" w:colFirst="0" w:colLast="0"/>
-      <w:bookmarkEnd w:id="74"/>
+      <w:bookmarkStart w:id="85" w:name="_49x2ik5" w:colFirst="0" w:colLast="0"/>
+      <w:bookmarkEnd w:id="85"/>
       <w:r>
         <w:t xml:space="preserve">Burger Breakout shall be robust in the sense that the game will not need to be rebooted during gameplay. Burger Breakout shall be reusable, allowing a player to reset the game to the start to play again. </w:t>
       </w:r>
@@ -7143,13 +7559,13 @@
           <w:numId w:val="1"/>
         </w:numPr>
       </w:pPr>
-      <w:bookmarkStart w:id="75" w:name="_Toc33340452"/>
-      <w:bookmarkStart w:id="76" w:name="_Toc35452068"/>
+      <w:bookmarkStart w:id="86" w:name="_Toc33340452"/>
+      <w:bookmarkStart w:id="87" w:name="_Toc34550838"/>
       <w:r>
         <w:t>Business Rules</w:t>
       </w:r>
-      <w:bookmarkEnd w:id="75"/>
-      <w:bookmarkEnd w:id="76"/>
+      <w:bookmarkEnd w:id="86"/>
+      <w:bookmarkEnd w:id="87"/>
     </w:p>
     <w:p>
       <w:pPr>
@@ -7168,15 +7584,15 @@
           <w:numId w:val="1"/>
         </w:numPr>
       </w:pPr>
-      <w:bookmarkStart w:id="77" w:name="_2p2csry" w:colFirst="0" w:colLast="0"/>
-      <w:bookmarkStart w:id="78" w:name="_Toc33340453"/>
-      <w:bookmarkStart w:id="79" w:name="_Toc35452069"/>
-      <w:bookmarkEnd w:id="77"/>
+      <w:bookmarkStart w:id="88" w:name="_2p2csry" w:colFirst="0" w:colLast="0"/>
+      <w:bookmarkStart w:id="89" w:name="_Toc33340453"/>
+      <w:bookmarkStart w:id="90" w:name="_Toc34550839"/>
+      <w:bookmarkEnd w:id="88"/>
       <w:r>
         <w:t>Other Requirements</w:t>
       </w:r>
-      <w:bookmarkEnd w:id="78"/>
-      <w:bookmarkEnd w:id="79"/>
+      <w:bookmarkEnd w:id="89"/>
+      <w:bookmarkEnd w:id="90"/>
     </w:p>
     <w:p>
       <w:pPr>
@@ -7267,8 +7683,8 @@
         <w:ind w:firstLine="720"/>
         <w:jc w:val="both"/>
       </w:pPr>
-      <w:bookmarkStart w:id="80" w:name="_3o7alnk" w:colFirst="0" w:colLast="0"/>
-      <w:bookmarkEnd w:id="80"/>
+      <w:bookmarkStart w:id="91" w:name="_3o7alnk" w:colFirst="0" w:colLast="0"/>
+      <w:bookmarkEnd w:id="91"/>
       <w:r>
         <w:t>COPPA – Children</w:t>
       </w:r>
@@ -7450,7 +7866,7 @@
       </w:r>
     </w:p>
     <w:sectPr>
-      <w:headerReference w:type="default" r:id="rId14"/>
+      <w:headerReference w:type="default" r:id="rId17"/>
       <w:pgSz w:w="12240" w:h="15840"/>
       <w:pgMar w:top="1440" w:right="1296" w:bottom="1440" w:left="1296" w:header="720" w:footer="720" w:gutter="0"/>
       <w:pgNumType w:start="1"/>
@@ -7460,6 +7876,411 @@
     </w:sectPr>
   </w:body>
 </w:document>
+</file>
+
+<file path=word/comments.xml><?xml version="1.0" encoding="utf-8"?>
+<w:comments xmlns:wpc="http://schemas.microsoft.com/office/word/2010/wordprocessingCanvas" xmlns:cx="http://schemas.microsoft.com/office/drawing/2014/chartex" xmlns:cx1="http://schemas.microsoft.com/office/drawing/2015/9/8/chartex" xmlns:cx2="http://schemas.microsoft.com/office/drawing/2015/10/21/chartex" xmlns:cx3="http://schemas.microsoft.com/office/drawing/2016/5/9/chartex" xmlns:cx4="http://schemas.microsoft.com/office/drawing/2016/5/10/chartex" xmlns:cx5="http://schemas.microsoft.com/office/drawing/2016/5/11/chartex" xmlns:cx6="http://schemas.microsoft.com/office/drawing/2016/5/12/chartex" xmlns:cx7="http://schemas.microsoft.com/office/drawing/2016/5/13/chartex" xmlns:cx8="http://schemas.microsoft.com/office/drawing/2016/5/14/chartex" xmlns:mc="http://schemas.openxmlformats.org/markup-compatibility/2006" xmlns:aink="http://schemas.microsoft.com/office/drawing/2016/ink" xmlns:am3d="http://schemas.microsoft.com/office/drawing/2017/model3d" xmlns:o="urn:schemas-microsoft-com:office:office" xmlns:r="http://schemas.openxmlformats.org/officeDocument/2006/relationships" xmlns:m="http://schemas.openxmlformats.org/officeDocument/2006/math" xmlns:v="urn:schemas-microsoft-com:vml" xmlns:wp14="http://schemas.microsoft.com/office/word/2010/wordprocessingDrawing" xmlns:wp="http://schemas.openxmlformats.org/drawingml/2006/wordprocessingDrawing" xmlns:w10="urn:schemas-microsoft-com:office:word" xmlns:w="http://schemas.openxmlformats.org/wordprocessingml/2006/main" xmlns:w14="http://schemas.microsoft.com/office/word/2010/wordml" xmlns:w15="http://schemas.microsoft.com/office/word/2012/wordml" xmlns:w16cid="http://schemas.microsoft.com/office/word/2016/wordml/cid" xmlns:w16se="http://schemas.microsoft.com/office/word/2015/wordml/symex" xmlns:wpg="http://schemas.microsoft.com/office/word/2010/wordprocessingGroup" xmlns:wpi="http://schemas.microsoft.com/office/word/2010/wordprocessingInk" xmlns:wne="http://schemas.microsoft.com/office/word/2006/wordml" xmlns:wps="http://schemas.microsoft.com/office/word/2010/wordprocessingShape" mc:Ignorable="w14 w15 w16se w16cid wp14">
+  <w:comment w:id="45" w:author="Mike" w:date="2020-03-07T10:44:00Z" w:initials="M">
+    <w:p>
+      <w:pPr>
+        <w:pStyle w:val="CommentText"/>
+        <w:rPr>
+          <w:b/>
+          <w:bCs/>
+        </w:rPr>
+      </w:pPr>
+      <w:r>
+        <w:rPr>
+          <w:rStyle w:val="CommentReference"/>
+        </w:rPr>
+        <w:annotationRef/>
+      </w:r>
+      <w:proofErr w:type="spellStart"/>
+      <w:r>
+        <w:rPr>
+          <w:b/>
+          <w:bCs/>
+        </w:rPr>
+        <w:t>Sanonda’s</w:t>
+      </w:r>
+      <w:proofErr w:type="spellEnd"/>
+      <w:r>
+        <w:rPr>
+          <w:b/>
+          <w:bCs/>
+        </w:rPr>
+        <w:t xml:space="preserve"> Notes from Deliverable 1:</w:t>
+      </w:r>
+    </w:p>
+    <w:p>
+      <w:pPr>
+        <w:pStyle w:val="CommentText"/>
+      </w:pPr>
+      <w:r>
+        <w:t>for each interface you need to write the requirements. For example: what will be your system’s requirements for UI?</w:t>
+      </w:r>
+    </w:p>
+  </w:comment>
+  <w:comment w:id="61" w:author="Mike" w:date="2020-03-07T10:45:00Z" w:initials="M">
+    <w:p>
+      <w:pPr>
+        <w:pStyle w:val="CommentText"/>
+        <w:rPr>
+          <w:b/>
+          <w:bCs/>
+        </w:rPr>
+      </w:pPr>
+      <w:r>
+        <w:rPr>
+          <w:rStyle w:val="CommentReference"/>
+        </w:rPr>
+        <w:annotationRef/>
+      </w:r>
+      <w:r>
+        <w:rPr>
+          <w:rStyle w:val="CommentReference"/>
+        </w:rPr>
+        <w:annotationRef/>
+      </w:r>
+      <w:proofErr w:type="spellStart"/>
+      <w:r>
+        <w:rPr>
+          <w:b/>
+          <w:bCs/>
+        </w:rPr>
+        <w:t>Sanonda’s</w:t>
+      </w:r>
+      <w:proofErr w:type="spellEnd"/>
+      <w:r>
+        <w:rPr>
+          <w:b/>
+          <w:bCs/>
+        </w:rPr>
+        <w:t xml:space="preserve"> Notes from Deliverable 1:</w:t>
+      </w:r>
+    </w:p>
+    <w:p>
+      <w:pPr>
+        <w:pStyle w:val="CommentText"/>
+      </w:pPr>
+      <w:r>
+        <w:t>all the requirements should be from the system’s perspective, not from the user’s</w:t>
+      </w:r>
+    </w:p>
+  </w:comment>
+  <w:comment w:id="62" w:author="Mike" w:date="2020-03-08T08:29:00Z" w:initials="M">
+    <w:p>
+      <w:pPr>
+        <w:pStyle w:val="CommentText"/>
+      </w:pPr>
+      <w:r>
+        <w:rPr>
+          <w:rStyle w:val="CommentReference"/>
+        </w:rPr>
+        <w:annotationRef/>
+      </w:r>
+      <w:r>
+        <w:t xml:space="preserve">Updated Functional Requirements so they are from the system’s perspective and not the </w:t>
+      </w:r>
+      <w:proofErr w:type="gramStart"/>
+      <w:r>
+        <w:t>user’s</w:t>
+      </w:r>
+      <w:proofErr w:type="gramEnd"/>
+      <w:r>
+        <w:t>.</w:t>
+      </w:r>
+    </w:p>
+  </w:comment>
+  <w:comment w:id="64" w:author="Mike" w:date="2020-03-07T10:45:00Z" w:initials="M">
+    <w:p>
+      <w:pPr>
+        <w:pStyle w:val="CommentText"/>
+        <w:rPr>
+          <w:b/>
+          <w:bCs/>
+        </w:rPr>
+      </w:pPr>
+      <w:r>
+        <w:rPr>
+          <w:rStyle w:val="CommentReference"/>
+        </w:rPr>
+        <w:annotationRef/>
+      </w:r>
+      <w:r>
+        <w:rPr>
+          <w:rStyle w:val="CommentReference"/>
+        </w:rPr>
+        <w:annotationRef/>
+      </w:r>
+      <w:proofErr w:type="spellStart"/>
+      <w:r>
+        <w:rPr>
+          <w:b/>
+          <w:bCs/>
+        </w:rPr>
+        <w:t>Sanonda’s</w:t>
+      </w:r>
+      <w:proofErr w:type="spellEnd"/>
+      <w:r>
+        <w:rPr>
+          <w:b/>
+          <w:bCs/>
+        </w:rPr>
+        <w:t xml:space="preserve"> Notes from Deliverable 1:</w:t>
+      </w:r>
+    </w:p>
+    <w:p>
+      <w:pPr>
+        <w:pStyle w:val="CommentText"/>
+      </w:pPr>
+      <w:r>
+        <w:t>all the requirements should be from the system’s perspective, not from the user’s</w:t>
+      </w:r>
+    </w:p>
+  </w:comment>
+  <w:comment w:id="65" w:author="Mike" w:date="2020-03-08T08:33:00Z" w:initials="M">
+    <w:p>
+      <w:pPr>
+        <w:pStyle w:val="CommentText"/>
+      </w:pPr>
+      <w:r>
+        <w:rPr>
+          <w:rStyle w:val="CommentReference"/>
+        </w:rPr>
+        <w:annotationRef/>
+      </w:r>
+      <w:r>
+        <w:t xml:space="preserve">Updated Functional Requirements so they are from the system’s perspective and not the </w:t>
+      </w:r>
+      <w:proofErr w:type="gramStart"/>
+      <w:r>
+        <w:t>user’s</w:t>
+      </w:r>
+      <w:proofErr w:type="gramEnd"/>
+      <w:r>
+        <w:t>.</w:t>
+      </w:r>
+    </w:p>
+  </w:comment>
+  <w:comment w:id="69" w:author="Mike" w:date="2020-03-07T10:47:00Z" w:initials="M">
+    <w:p>
+      <w:pPr>
+        <w:pStyle w:val="CommentText"/>
+        <w:rPr>
+          <w:b/>
+          <w:bCs/>
+        </w:rPr>
+      </w:pPr>
+      <w:r>
+        <w:rPr>
+          <w:rStyle w:val="CommentReference"/>
+        </w:rPr>
+        <w:annotationRef/>
+      </w:r>
+      <w:proofErr w:type="spellStart"/>
+      <w:r>
+        <w:rPr>
+          <w:b/>
+          <w:bCs/>
+        </w:rPr>
+        <w:t>Sanonda’s</w:t>
+      </w:r>
+      <w:proofErr w:type="spellEnd"/>
+      <w:r>
+        <w:rPr>
+          <w:b/>
+          <w:bCs/>
+        </w:rPr>
+        <w:t xml:space="preserve"> Notes from Deliverable 1:</w:t>
+      </w:r>
+    </w:p>
+    <w:p>
+      <w:pPr>
+        <w:pStyle w:val="CommentText"/>
+      </w:pPr>
+      <w:r>
+        <w:t>all the requirements should be from the system’s perspective, not from the user’s</w:t>
+      </w:r>
+    </w:p>
+  </w:comment>
+  <w:comment w:id="71" w:author="Mike" w:date="2020-03-08T08:40:00Z" w:initials="M">
+    <w:p>
+      <w:pPr>
+        <w:pStyle w:val="CommentText"/>
+      </w:pPr>
+      <w:r>
+        <w:rPr>
+          <w:rStyle w:val="CommentReference"/>
+        </w:rPr>
+        <w:annotationRef/>
+      </w:r>
+      <w:r>
+        <w:t xml:space="preserve">Updated Functional Requirements so they are from the system’s perspective and not the </w:t>
+      </w:r>
+      <w:proofErr w:type="gramStart"/>
+      <w:r>
+        <w:t>user’s</w:t>
+      </w:r>
+      <w:proofErr w:type="gramEnd"/>
+      <w:r>
+        <w:t>.</w:t>
+      </w:r>
+    </w:p>
+  </w:comment>
+  <w:comment w:id="75" w:author="Mike" w:date="2020-03-07T10:50:00Z" w:initials="M">
+    <w:p>
+      <w:pPr>
+        <w:pStyle w:val="CommentText"/>
+        <w:rPr>
+          <w:b/>
+          <w:bCs/>
+        </w:rPr>
+      </w:pPr>
+      <w:r>
+        <w:rPr>
+          <w:rStyle w:val="CommentReference"/>
+        </w:rPr>
+        <w:annotationRef/>
+      </w:r>
+      <w:proofErr w:type="spellStart"/>
+      <w:r>
+        <w:rPr>
+          <w:b/>
+          <w:bCs/>
+        </w:rPr>
+        <w:t>Sanonda’s</w:t>
+      </w:r>
+      <w:proofErr w:type="spellEnd"/>
+      <w:r>
+        <w:rPr>
+          <w:b/>
+          <w:bCs/>
+        </w:rPr>
+        <w:t xml:space="preserve"> Notes from Deliverable 1:</w:t>
+      </w:r>
+    </w:p>
+    <w:p>
+      <w:pPr>
+        <w:pStyle w:val="CommentText"/>
+      </w:pPr>
+      <w:r>
+        <w:t>Write requirements for these two as well</w:t>
+      </w:r>
+    </w:p>
+  </w:comment>
+  <w:comment w:id="77" w:author="Mike" w:date="2020-03-08T08:58:00Z" w:initials="M">
+    <w:p>
+      <w:pPr>
+        <w:pStyle w:val="CommentText"/>
+      </w:pPr>
+      <w:r>
+        <w:rPr>
+          <w:rStyle w:val="CommentReference"/>
+        </w:rPr>
+        <w:annotationRef/>
+      </w:r>
+      <w:r>
+        <w:t>Populated safety requirements</w:t>
+      </w:r>
+    </w:p>
+  </w:comment>
+  <w:comment w:id="80" w:author="Mike" w:date="2020-03-07T10:51:00Z" w:initials="M">
+    <w:p>
+      <w:pPr>
+        <w:pStyle w:val="CommentText"/>
+        <w:rPr>
+          <w:b/>
+          <w:bCs/>
+        </w:rPr>
+      </w:pPr>
+      <w:r>
+        <w:rPr>
+          <w:rStyle w:val="CommentReference"/>
+        </w:rPr>
+        <w:annotationRef/>
+      </w:r>
+      <w:proofErr w:type="spellStart"/>
+      <w:r>
+        <w:rPr>
+          <w:b/>
+          <w:bCs/>
+        </w:rPr>
+        <w:t>Sanonda’s</w:t>
+      </w:r>
+      <w:proofErr w:type="spellEnd"/>
+      <w:r>
+        <w:rPr>
+          <w:b/>
+          <w:bCs/>
+        </w:rPr>
+        <w:t xml:space="preserve"> Notes from Deliverable 1:</w:t>
+      </w:r>
+    </w:p>
+    <w:p>
+      <w:pPr>
+        <w:pStyle w:val="CommentText"/>
+      </w:pPr>
+      <w:r>
+        <w:t>Write requirements for these two as well</w:t>
+      </w:r>
+    </w:p>
+  </w:comment>
+  <w:comment w:id="82" w:author="Mike" w:date="2020-03-08T09:05:00Z" w:initials="M">
+    <w:p>
+      <w:pPr>
+        <w:pStyle w:val="CommentText"/>
+      </w:pPr>
+      <w:r>
+        <w:rPr>
+          <w:rStyle w:val="CommentReference"/>
+        </w:rPr>
+        <w:annotationRef/>
+      </w:r>
+      <w:r>
+        <w:t xml:space="preserve">Populated </w:t>
+      </w:r>
+      <w:r>
+        <w:t xml:space="preserve">security </w:t>
+      </w:r>
+      <w:r>
+        <w:t>requirements</w:t>
+      </w:r>
+    </w:p>
+  </w:comment>
+</w:comments>
+</file>
+
+<file path=word/commentsExtended.xml><?xml version="1.0" encoding="utf-8"?>
+<w15:commentsEx xmlns:wpc="http://schemas.microsoft.com/office/word/2010/wordprocessingCanvas" xmlns:cx="http://schemas.microsoft.com/office/drawing/2014/chartex" xmlns:cx1="http://schemas.microsoft.com/office/drawing/2015/9/8/chartex" xmlns:cx2="http://schemas.microsoft.com/office/drawing/2015/10/21/chartex" xmlns:cx3="http://schemas.microsoft.com/office/drawing/2016/5/9/chartex" xmlns:cx4="http://schemas.microsoft.com/office/drawing/2016/5/10/chartex" xmlns:cx5="http://schemas.microsoft.com/office/drawing/2016/5/11/chartex" xmlns:cx6="http://schemas.microsoft.com/office/drawing/2016/5/12/chartex" xmlns:cx7="http://schemas.microsoft.com/office/drawing/2016/5/13/chartex" xmlns:cx8="http://schemas.microsoft.com/office/drawing/2016/5/14/chartex" xmlns:mc="http://schemas.openxmlformats.org/markup-compatibility/2006" xmlns:aink="http://schemas.microsoft.com/office/drawing/2016/ink" xmlns:am3d="http://schemas.microsoft.com/office/drawing/2017/model3d" xmlns:o="urn:schemas-microsoft-com:office:office" xmlns:r="http://schemas.openxmlformats.org/officeDocument/2006/relationships" xmlns:m="http://schemas.openxmlformats.org/officeDocument/2006/math" xmlns:v="urn:schemas-microsoft-com:vml" xmlns:wp14="http://schemas.microsoft.com/office/word/2010/wordprocessingDrawing" xmlns:wp="http://schemas.openxmlformats.org/drawingml/2006/wordprocessingDrawing" xmlns:w10="urn:schemas-microsoft-com:office:word" xmlns:w="http://schemas.openxmlformats.org/wordprocessingml/2006/main" xmlns:w14="http://schemas.microsoft.com/office/word/2010/wordml" xmlns:w15="http://schemas.microsoft.com/office/word/2012/wordml" xmlns:w16cid="http://schemas.microsoft.com/office/word/2016/wordml/cid" xmlns:w16se="http://schemas.microsoft.com/office/word/2015/wordml/symex" xmlns:wpg="http://schemas.microsoft.com/office/word/2010/wordprocessingGroup" xmlns:wpi="http://schemas.microsoft.com/office/word/2010/wordprocessingInk" xmlns:wne="http://schemas.microsoft.com/office/word/2006/wordml" xmlns:wps="http://schemas.microsoft.com/office/word/2010/wordprocessingShape" mc:Ignorable="w14 w15 w16se w16cid wp14">
+  <w15:commentEx w15:paraId="4DA2B7F4" w15:done="0"/>
+  <w15:commentEx w15:paraId="3442C9EB" w15:done="0"/>
+  <w15:commentEx w15:paraId="68270A53" w15:done="0"/>
+  <w15:commentEx w15:paraId="72730F72" w15:done="0"/>
+  <w15:commentEx w15:paraId="582D4500" w15:done="0"/>
+  <w15:commentEx w15:paraId="43248FE2" w15:done="0"/>
+  <w15:commentEx w15:paraId="472DA883" w15:done="0"/>
+  <w15:commentEx w15:paraId="68F836BD" w15:done="0"/>
+  <w15:commentEx w15:paraId="62420400" w15:done="0"/>
+  <w15:commentEx w15:paraId="1E90C42B" w15:done="0"/>
+  <w15:commentEx w15:paraId="17190E11" w15:done="0"/>
+</w15:commentsEx>
+</file>
+
+<file path=word/commentsIds.xml><?xml version="1.0" encoding="utf-8"?>
+<w16cid:commentsIds xmlns:wpc="http://schemas.microsoft.com/office/word/2010/wordprocessingCanvas" xmlns:cx="http://schemas.microsoft.com/office/drawing/2014/chartex" xmlns:cx1="http://schemas.microsoft.com/office/drawing/2015/9/8/chartex" xmlns:cx2="http://schemas.microsoft.com/office/drawing/2015/10/21/chartex" xmlns:cx3="http://schemas.microsoft.com/office/drawing/2016/5/9/chartex" xmlns:cx4="http://schemas.microsoft.com/office/drawing/2016/5/10/chartex" xmlns:cx5="http://schemas.microsoft.com/office/drawing/2016/5/11/chartex" xmlns:cx6="http://schemas.microsoft.com/office/drawing/2016/5/12/chartex" xmlns:cx7="http://schemas.microsoft.com/office/drawing/2016/5/13/chartex" xmlns:cx8="http://schemas.microsoft.com/office/drawing/2016/5/14/chartex" xmlns:mc="http://schemas.openxmlformats.org/markup-compatibility/2006" xmlns:aink="http://schemas.microsoft.com/office/drawing/2016/ink" xmlns:am3d="http://schemas.microsoft.com/office/drawing/2017/model3d" xmlns:o="urn:schemas-microsoft-com:office:office" xmlns:r="http://schemas.openxmlformats.org/officeDocument/2006/relationships" xmlns:m="http://schemas.openxmlformats.org/officeDocument/2006/math" xmlns:v="urn:schemas-microsoft-com:vml" xmlns:wp14="http://schemas.microsoft.com/office/word/2010/wordprocessingDrawing" xmlns:wp="http://schemas.openxmlformats.org/drawingml/2006/wordprocessingDrawing" xmlns:w10="urn:schemas-microsoft-com:office:word" xmlns:w="http://schemas.openxmlformats.org/wordprocessingml/2006/main" xmlns:w14="http://schemas.microsoft.com/office/word/2010/wordml" xmlns:w15="http://schemas.microsoft.com/office/word/2012/wordml" xmlns:w16cid="http://schemas.microsoft.com/office/word/2016/wordml/cid" xmlns:w16se="http://schemas.microsoft.com/office/word/2015/wordml/symex" xmlns:wpg="http://schemas.microsoft.com/office/word/2010/wordprocessingGroup" xmlns:wpi="http://schemas.microsoft.com/office/word/2010/wordprocessingInk" xmlns:wne="http://schemas.microsoft.com/office/word/2006/wordml" xmlns:wps="http://schemas.microsoft.com/office/word/2010/wordprocessingShape" mc:Ignorable="w14 w15 w16se w16cid wp14">
+  <w16cid:commentId w16cid:paraId="4DA2B7F4" w16cid:durableId="220DF970"/>
+  <w16cid:commentId w16cid:paraId="3442C9EB" w16cid:durableId="220DF9E3"/>
+  <w16cid:commentId w16cid:paraId="68270A53" w16cid:durableId="220F2B65"/>
+  <w16cid:commentId w16cid:paraId="72730F72" w16cid:durableId="220DFA31"/>
+  <w16cid:commentId w16cid:paraId="582D4500" w16cid:durableId="220F2C4D"/>
+  <w16cid:commentId w16cid:paraId="43248FE2" w16cid:durableId="220DFA42"/>
+  <w16cid:commentId w16cid:paraId="472DA883" w16cid:durableId="220F2E05"/>
+  <w16cid:commentId w16cid:paraId="68F836BD" w16cid:durableId="220DFB00"/>
+  <w16cid:commentId w16cid:paraId="62420400" w16cid:durableId="220F3231"/>
+  <w16cid:commentId w16cid:paraId="1E90C42B" w16cid:durableId="220DFB20"/>
+  <w16cid:commentId w16cid:paraId="17190E11" w16cid:durableId="220F33DB"/>
+</w16cid:commentsIds>
 </file>
 
 <file path=word/endnotes.xml><?xml version="1.0" encoding="utf-8"?>
@@ -8404,6 +9225,14 @@
     <w:abstractNumId w:val="4"/>
   </w:num>
 </w:numbering>
+</file>
+
+<file path=word/people.xml><?xml version="1.0" encoding="utf-8"?>
+<w15:people xmlns:wpc="http://schemas.microsoft.com/office/word/2010/wordprocessingCanvas" xmlns:cx="http://schemas.microsoft.com/office/drawing/2014/chartex" xmlns:cx1="http://schemas.microsoft.com/office/drawing/2015/9/8/chartex" xmlns:cx2="http://schemas.microsoft.com/office/drawing/2015/10/21/chartex" xmlns:cx3="http://schemas.microsoft.com/office/drawing/2016/5/9/chartex" xmlns:cx4="http://schemas.microsoft.com/office/drawing/2016/5/10/chartex" xmlns:cx5="http://schemas.microsoft.com/office/drawing/2016/5/11/chartex" xmlns:cx6="http://schemas.microsoft.com/office/drawing/2016/5/12/chartex" xmlns:cx7="http://schemas.microsoft.com/office/drawing/2016/5/13/chartex" xmlns:cx8="http://schemas.microsoft.com/office/drawing/2016/5/14/chartex" xmlns:mc="http://schemas.openxmlformats.org/markup-compatibility/2006" xmlns:aink="http://schemas.microsoft.com/office/drawing/2016/ink" xmlns:am3d="http://schemas.microsoft.com/office/drawing/2017/model3d" xmlns:o="urn:schemas-microsoft-com:office:office" xmlns:r="http://schemas.openxmlformats.org/officeDocument/2006/relationships" xmlns:m="http://schemas.openxmlformats.org/officeDocument/2006/math" xmlns:v="urn:schemas-microsoft-com:vml" xmlns:wp14="http://schemas.microsoft.com/office/word/2010/wordprocessingDrawing" xmlns:wp="http://schemas.openxmlformats.org/drawingml/2006/wordprocessingDrawing" xmlns:w10="urn:schemas-microsoft-com:office:word" xmlns:w="http://schemas.openxmlformats.org/wordprocessingml/2006/main" xmlns:w14="http://schemas.microsoft.com/office/word/2010/wordml" xmlns:w15="http://schemas.microsoft.com/office/word/2012/wordml" xmlns:w16cid="http://schemas.microsoft.com/office/word/2016/wordml/cid" xmlns:w16se="http://schemas.microsoft.com/office/word/2015/wordml/symex" xmlns:wpg="http://schemas.microsoft.com/office/word/2010/wordprocessingGroup" xmlns:wpi="http://schemas.microsoft.com/office/word/2010/wordprocessingInk" xmlns:wne="http://schemas.microsoft.com/office/word/2006/wordml" xmlns:wps="http://schemas.microsoft.com/office/word/2010/wordprocessingShape" mc:Ignorable="w14 w15 w16se w16cid wp14">
+  <w15:person w15:author="Mike">
+    <w15:presenceInfo w15:providerId="Windows Live" w15:userId="6b1bb385f24b0634"/>
+  </w15:person>
+</w15:people>
 </file>
 
 <file path=word/styles.xml><?xml version="1.0" encoding="utf-8"?>
@@ -9514,7 +10343,7 @@
 </file>
 
 <file path=customXml/itemProps1.xml><?xml version="1.0" encoding="utf-8"?>
-<ds:datastoreItem xmlns:ds="http://schemas.openxmlformats.org/officeDocument/2006/customXml" ds:itemID="{EFA7DEF8-F48D-4EAC-84E0-B1BC9215D60E}">
+<ds:datastoreItem xmlns:ds="http://schemas.openxmlformats.org/officeDocument/2006/customXml" ds:itemID="{AB0B829D-0D0B-4249-9023-C8D399FA4D13}">
   <ds:schemaRefs>
     <ds:schemaRef ds:uri="http://schemas.openxmlformats.org/officeDocument/2006/bibliography"/>
   </ds:schemaRefs>

</xml_diff>